<commit_message>
This is  the K715 update to the 2018 edition
</commit_message>
<xml_diff>
--- a/previous/2018/Digital-AV.docx
+++ b/previous/2018/Digital-AV.docx
@@ -1,6 +1,6 @@
 
 <file path=word/document.xml><?xml version="1.0" encoding="utf-8"?>
-<w:document xmlns:wpc="http://schemas.microsoft.com/office/word/2010/wordprocessingCanvas" xmlns:cx="http://schemas.microsoft.com/office/drawing/2014/chartex" xmlns:cx1="http://schemas.microsoft.com/office/drawing/2015/9/8/chartex" xmlns:cx2="http://schemas.microsoft.com/office/drawing/2015/10/21/chartex" xmlns:cx3="http://schemas.microsoft.com/office/drawing/2016/5/9/chartex" xmlns:cx4="http://schemas.microsoft.com/office/drawing/2016/5/10/chartex" xmlns:cx5="http://schemas.microsoft.com/office/drawing/2016/5/11/chartex" xmlns:cx6="http://schemas.microsoft.com/office/drawing/2016/5/12/chartex" xmlns:cx7="http://schemas.microsoft.com/office/drawing/2016/5/13/chartex" xmlns:cx8="http://schemas.microsoft.com/office/drawing/2016/5/14/chartex" xmlns:mc="http://schemas.openxmlformats.org/markup-compatibility/2006" xmlns:aink="http://schemas.microsoft.com/office/drawing/2016/ink" xmlns:am3d="http://schemas.microsoft.com/office/drawing/2017/model3d" xmlns:o="urn:schemas-microsoft-com:office:office" xmlns:r="http://schemas.openxmlformats.org/officeDocument/2006/relationships" xmlns:m="http://schemas.openxmlformats.org/officeDocument/2006/math" xmlns:v="urn:schemas-microsoft-com:vml" xmlns:wp14="http://schemas.microsoft.com/office/word/2010/wordprocessingDrawing" xmlns:wp="http://schemas.openxmlformats.org/drawingml/2006/wordprocessingDrawing" xmlns:w10="urn:schemas-microsoft-com:office:word" xmlns:w="http://schemas.openxmlformats.org/wordprocessingml/2006/main" xmlns:w14="http://schemas.microsoft.com/office/word/2010/wordml" xmlns:w15="http://schemas.microsoft.com/office/word/2012/wordml" xmlns:w16cid="http://schemas.microsoft.com/office/word/2016/wordml/cid" xmlns:w16se="http://schemas.microsoft.com/office/word/2015/wordml/symex" xmlns:wpg="http://schemas.microsoft.com/office/word/2010/wordprocessingGroup" xmlns:wpi="http://schemas.microsoft.com/office/word/2010/wordprocessingInk" xmlns:wne="http://schemas.microsoft.com/office/word/2006/wordml" xmlns:wps="http://schemas.microsoft.com/office/word/2010/wordprocessingShape" mc:Ignorable="w14 w15 w16se w16cid wp14">
+<w:document xmlns:wpc="http://schemas.microsoft.com/office/word/2010/wordprocessingCanvas" xmlns:mc="http://schemas.openxmlformats.org/markup-compatibility/2006" xmlns:o="urn:schemas-microsoft-com:office:office" xmlns:r="http://schemas.openxmlformats.org/officeDocument/2006/relationships" xmlns:m="http://schemas.openxmlformats.org/officeDocument/2006/math" xmlns:v="urn:schemas-microsoft-com:vml" xmlns:wp14="http://schemas.microsoft.com/office/word/2010/wordprocessingDrawing" xmlns:wp="http://schemas.openxmlformats.org/drawingml/2006/wordprocessingDrawing" xmlns:w10="urn:schemas-microsoft-com:office:word" xmlns:w="http://schemas.openxmlformats.org/wordprocessingml/2006/main" xmlns:w14="http://schemas.microsoft.com/office/word/2010/wordml" xmlns:w15="http://schemas.microsoft.com/office/word/2012/wordml" xmlns:wpg="http://schemas.microsoft.com/office/word/2010/wordprocessingGroup" xmlns:wpi="http://schemas.microsoft.com/office/word/2010/wordprocessingInk" xmlns:wne="http://schemas.microsoft.com/office/word/2006/wordml" xmlns:wps="http://schemas.microsoft.com/office/word/2010/wordprocessingShape" mc:Ignorable="w14 w15 wp14">
   <w:body>
     <w:tbl>
       <w:tblPr>
@@ -1980,31 +1980,31 @@
                             <w:pPr>
                               <w:rPr>
                                 <w:i/>
+                                <w:sz w:val="24"/>
+                                <w:szCs w:val="24"/>
                               </w:rPr>
                             </w:pPr>
                             <w:r>
                               <w:rPr>
                                 <w:i/>
+                                <w:sz w:val="24"/>
+                                <w:szCs w:val="24"/>
                               </w:rPr>
-                              <w:t>Sources and Plates now on github.com:</w:t>
+                              <w:t>SDK now on github.com:</w:t>
                             </w:r>
                           </w:p>
                           <w:p>
                             <w:r>
                               <w:t xml:space="preserve">     </w:t>
                             </w:r>
-                            <w:hyperlink r:id="rId8" w:history="1">
-                              <w:r>
-                                <w:rPr>
-                                  <w:rStyle w:val="Hyperlink"/>
-                                </w:rPr>
-                                <w:t>https://github.com/kwonus/avx</w:t>
-                              </w:r>
-                            </w:hyperlink>
                             <w:r>
-                              <w:t xml:space="preserve"> </w:t>
+                              <w:rPr>
+                                <w:rStyle w:val="Hyperlink"/>
+                              </w:rPr>
+                              <w:t>https://github.com/kwonus/Digital-AV</w:t>
                             </w:r>
                           </w:p>
+                          <w:p/>
                         </w:txbxContent>
                       </wps:txbx>
                       <wps:bodyPr rot="0" vert="horz" wrap="square" lIns="91440" tIns="45720" rIns="91440" bIns="45720" anchor="t" anchorCtr="0">
@@ -2028,38 +2028,38 @@
                 <v:stroke joinstyle="miter"/>
                 <v:path gradientshapeok="t" o:connecttype="rect"/>
               </v:shapetype>
-              <v:shape id="Text Box 2" o:spid="_x0000_s1026" type="#_x0000_t202" style="position:absolute;left:0;text-align:left;margin-left:155pt;margin-top:107.3pt;width:206.2pt;height:52.9pt;z-index:251683840;visibility:visible;mso-wrap-style:square;mso-width-percent:0;mso-height-percent:0;mso-wrap-distance-left:9pt;mso-wrap-distance-top:3.6pt;mso-wrap-distance-right:9pt;mso-wrap-distance-bottom:3.6pt;mso-position-horizontal:right;mso-position-horizontal-relative:margin;mso-position-vertical:absolute;mso-position-vertical-relative:page;mso-width-percent:0;mso-height-percent:0;mso-width-relative:margin;mso-height-relative:margin;v-text-anchor:top" o:gfxdata="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" strokecolor="#4472c4 [3204]" strokeweight="1.25pt">
+              <v:shape id="Text Box 2" o:spid="_x0000_s1026" type="#_x0000_t202" style="position:absolute;left:0;text-align:left;margin-left:155pt;margin-top:107.3pt;width:206.2pt;height:52.9pt;z-index:251683840;visibility:visible;mso-wrap-style:square;mso-width-percent:0;mso-height-percent:0;mso-wrap-distance-left:9pt;mso-wrap-distance-top:3.6pt;mso-wrap-distance-right:9pt;mso-wrap-distance-bottom:3.6pt;mso-position-horizontal:right;mso-position-horizontal-relative:margin;mso-position-vertical:absolute;mso-position-vertical-relative:page;mso-width-percent:0;mso-height-percent:0;mso-width-relative:margin;mso-height-relative:margin;v-text-anchor:top" o:gfxdata="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" strokecolor="#4472c4 [3204]" strokeweight="1.25pt">
                 <v:textbox>
                   <w:txbxContent>
                     <w:p>
                       <w:pPr>
                         <w:rPr>
                           <w:i/>
+                          <w:sz w:val="24"/>
+                          <w:szCs w:val="24"/>
                         </w:rPr>
                       </w:pPr>
                       <w:r>
                         <w:rPr>
                           <w:i/>
+                          <w:sz w:val="24"/>
+                          <w:szCs w:val="24"/>
                         </w:rPr>
-                        <w:t>Sources and Plates now on github.com:</w:t>
+                        <w:t>SDK now on github.com:</w:t>
                       </w:r>
                     </w:p>
                     <w:p>
                       <w:r>
                         <w:t xml:space="preserve">     </w:t>
                       </w:r>
-                      <w:hyperlink r:id="rId9" w:history="1">
-                        <w:r>
-                          <w:rPr>
-                            <w:rStyle w:val="Hyperlink"/>
-                          </w:rPr>
-                          <w:t>https://github.com/kwonus/avx</w:t>
-                        </w:r>
-                      </w:hyperlink>
                       <w:r>
-                        <w:t xml:space="preserve"> </w:t>
+                        <w:rPr>
+                          <w:rStyle w:val="Hyperlink"/>
+                        </w:rPr>
+                        <w:t>https://github.com/kwonus/Digital-AV</w:t>
                       </w:r>
                     </w:p>
+                    <w:p/>
                   </w:txbxContent>
                 </v:textbox>
                 <w10:wrap anchorx="margin" anchory="page"/>
@@ -2231,7 +2231,6 @@
                 <w:rFonts w:ascii="Consolas" w:hAnsi="Consolas"/>
               </w:rPr>
             </w:pPr>
-            <w:proofErr w:type="gramStart"/>
             <w:r>
               <w:rPr>
                 <w:rFonts w:ascii="Consolas" w:eastAsia="Courier New" w:hAnsi="Consolas" w:cs="Courier New"/>
@@ -2244,7 +2243,6 @@
               </w:rPr>
               <w:t>::</w:t>
             </w:r>
-            <w:proofErr w:type="gramEnd"/>
             <w:r>
               <w:rPr>
                 <w:rFonts w:ascii="Consolas" w:eastAsia="Courier New" w:hAnsi="Consolas" w:cs="Courier New"/>
@@ -2303,7 +2301,6 @@
                 <w:rFonts w:ascii="Consolas" w:hAnsi="Consolas"/>
               </w:rPr>
             </w:pPr>
-            <w:proofErr w:type="gramStart"/>
             <w:r>
               <w:rPr>
                 <w:rFonts w:ascii="Consolas" w:eastAsia="Courier New" w:hAnsi="Consolas" w:cs="Courier New"/>
@@ -2316,7 +2313,6 @@
               </w:rPr>
               <w:t>::</w:t>
             </w:r>
-            <w:proofErr w:type="gramEnd"/>
             <w:r>
               <w:rPr>
                 <w:rFonts w:ascii="Consolas" w:eastAsia="Courier New" w:hAnsi="Consolas" w:cs="Courier New"/>
@@ -2375,7 +2371,6 @@
                 <w:rFonts w:ascii="Consolas" w:hAnsi="Consolas"/>
               </w:rPr>
             </w:pPr>
-            <w:proofErr w:type="gramStart"/>
             <w:r>
               <w:rPr>
                 <w:rFonts w:ascii="Consolas" w:eastAsia="Courier New" w:hAnsi="Consolas" w:cs="Courier New"/>
@@ -2388,7 +2383,6 @@
               </w:rPr>
               <w:t>::</w:t>
             </w:r>
-            <w:proofErr w:type="gramEnd"/>
             <w:r>
               <w:rPr>
                 <w:rFonts w:ascii="Consolas" w:eastAsia="Courier New" w:hAnsi="Consolas" w:cs="Courier New"/>
@@ -2470,7 +2464,6 @@
                 <w:rFonts w:ascii="Consolas" w:hAnsi="Consolas"/>
               </w:rPr>
             </w:pPr>
-            <w:proofErr w:type="gramStart"/>
             <w:r>
               <w:rPr>
                 <w:rFonts w:ascii="Consolas" w:eastAsia="Courier New" w:hAnsi="Consolas" w:cs="Courier New"/>
@@ -2483,7 +2476,6 @@
               </w:rPr>
               <w:t>::</w:t>
             </w:r>
-            <w:proofErr w:type="gramEnd"/>
             <w:r>
               <w:rPr>
                 <w:rFonts w:ascii="Consolas" w:eastAsia="Courier New" w:hAnsi="Consolas" w:cs="Courier New"/>
@@ -2561,7 +2553,6 @@
                 <w:rFonts w:ascii="Consolas" w:hAnsi="Consolas"/>
               </w:rPr>
             </w:pPr>
-            <w:proofErr w:type="gramStart"/>
             <w:r>
               <w:rPr>
                 <w:rFonts w:ascii="Consolas" w:eastAsia="Courier New" w:hAnsi="Consolas" w:cs="Courier New"/>
@@ -2574,7 +2565,6 @@
               </w:rPr>
               <w:t>::</w:t>
             </w:r>
-            <w:proofErr w:type="gramEnd"/>
             <w:r>
               <w:rPr>
                 <w:rFonts w:ascii="Consolas" w:eastAsia="Courier New" w:hAnsi="Consolas" w:cs="Courier New"/>
@@ -2650,7 +2640,6 @@
                 <w:rFonts w:ascii="Consolas" w:hAnsi="Consolas"/>
               </w:rPr>
             </w:pPr>
-            <w:proofErr w:type="gramStart"/>
             <w:r>
               <w:rPr>
                 <w:rFonts w:ascii="Consolas" w:eastAsia="Courier New" w:hAnsi="Consolas" w:cs="Courier New"/>
@@ -2663,7 +2652,6 @@
               </w:rPr>
               <w:t>::</w:t>
             </w:r>
-            <w:proofErr w:type="gramEnd"/>
             <w:r>
               <w:rPr>
                 <w:rFonts w:ascii="Consolas" w:eastAsia="Courier New" w:hAnsi="Consolas" w:cs="Courier New"/>
@@ -2741,7 +2729,6 @@
                 <w:rFonts w:ascii="Consolas" w:hAnsi="Consolas"/>
               </w:rPr>
             </w:pPr>
-            <w:proofErr w:type="gramStart"/>
             <w:r>
               <w:rPr>
                 <w:rFonts w:ascii="Consolas" w:eastAsia="Courier New" w:hAnsi="Consolas" w:cs="Courier New"/>
@@ -2754,7 +2741,6 @@
               </w:rPr>
               <w:t>::</w:t>
             </w:r>
-            <w:proofErr w:type="gramEnd"/>
             <w:r>
               <w:rPr>
                 <w:rFonts w:ascii="Consolas" w:eastAsia="Courier New" w:hAnsi="Consolas" w:cs="Courier New"/>
@@ -2813,7 +2799,6 @@
                 <w:rFonts w:ascii="Consolas" w:hAnsi="Consolas"/>
               </w:rPr>
             </w:pPr>
-            <w:proofErr w:type="gramStart"/>
             <w:r>
               <w:rPr>
                 <w:rFonts w:ascii="Consolas" w:eastAsia="Courier New" w:hAnsi="Consolas" w:cs="Courier New"/>
@@ -2826,7 +2811,6 @@
               </w:rPr>
               <w:t>::</w:t>
             </w:r>
-            <w:proofErr w:type="gramEnd"/>
             <w:r>
               <w:rPr>
                 <w:rFonts w:ascii="Consolas" w:eastAsia="Courier New" w:hAnsi="Consolas" w:cs="Courier New"/>
@@ -2885,19 +2869,11 @@
                 <w:rFonts w:ascii="Consolas" w:hAnsi="Consolas"/>
               </w:rPr>
             </w:pPr>
-            <w:proofErr w:type="gramStart"/>
             <w:r>
               <w:rPr>
                 <w:rFonts w:ascii="Consolas" w:eastAsia="Courier New" w:hAnsi="Consolas" w:cs="Courier New"/>
               </w:rPr>
-              <w:t>PUNC::</w:t>
-            </w:r>
-            <w:proofErr w:type="gramEnd"/>
-            <w:r>
-              <w:rPr>
-                <w:rFonts w:ascii="Consolas" w:eastAsia="Courier New" w:hAnsi="Consolas" w:cs="Courier New"/>
-              </w:rPr>
-              <w:t>possessive</w:t>
+              <w:t>PUNC::possessive</w:t>
             </w:r>
           </w:p>
         </w:tc>
@@ -2951,7 +2927,6 @@
                 <w:rFonts w:ascii="Consolas" w:hAnsi="Consolas"/>
               </w:rPr>
             </w:pPr>
-            <w:proofErr w:type="gramStart"/>
             <w:r>
               <w:rPr>
                 <w:rFonts w:ascii="Consolas" w:eastAsia="Courier New" w:hAnsi="Consolas" w:cs="Courier New"/>
@@ -2959,7 +2934,6 @@
               <w:t>PUNC::</w:t>
             </w:r>
             <w:proofErr w:type="spellStart"/>
-            <w:proofErr w:type="gramEnd"/>
             <w:r>
               <w:rPr>
                 <w:rFonts w:ascii="Consolas" w:eastAsia="Courier New" w:hAnsi="Consolas" w:cs="Courier New"/>
@@ -3042,7 +3016,6 @@
                 <w:rFonts w:ascii="Consolas" w:hAnsi="Consolas"/>
               </w:rPr>
             </w:pPr>
-            <w:proofErr w:type="gramStart"/>
             <w:r>
               <w:rPr>
                 <w:rFonts w:ascii="Consolas" w:eastAsia="Courier New" w:hAnsi="Consolas" w:cs="Courier New"/>
@@ -3055,7 +3028,6 @@
               </w:rPr>
               <w:t>::</w:t>
             </w:r>
-            <w:proofErr w:type="gramEnd"/>
             <w:r>
               <w:rPr>
                 <w:rFonts w:ascii="Consolas" w:eastAsia="Courier New" w:hAnsi="Consolas" w:cs="Courier New"/>
@@ -3140,7 +3112,6 @@
                 <w:rFonts w:ascii="Consolas" w:hAnsi="Consolas"/>
               </w:rPr>
             </w:pPr>
-            <w:proofErr w:type="gramStart"/>
             <w:r>
               <w:rPr>
                 <w:rFonts w:ascii="Consolas" w:eastAsia="Courier New" w:hAnsi="Consolas" w:cs="Courier New"/>
@@ -3153,7 +3124,6 @@
               </w:rPr>
               <w:t>::</w:t>
             </w:r>
-            <w:proofErr w:type="gramEnd"/>
             <w:r>
               <w:rPr>
                 <w:rFonts w:ascii="Consolas" w:eastAsia="Courier New" w:hAnsi="Consolas" w:cs="Courier New"/>
@@ -3229,7 +3199,6 @@
                 <w:rFonts w:ascii="Consolas" w:hAnsi="Consolas"/>
               </w:rPr>
             </w:pPr>
-            <w:proofErr w:type="gramStart"/>
             <w:r>
               <w:rPr>
                 <w:rFonts w:ascii="Consolas" w:eastAsia="Courier New" w:hAnsi="Consolas" w:cs="Courier New"/>
@@ -3240,14 +3209,7 @@
               <w:rPr>
                 <w:rFonts w:ascii="Consolas" w:eastAsia="Courier New" w:hAnsi="Consolas" w:cs="Courier New"/>
               </w:rPr>
-              <w:t>::</w:t>
-            </w:r>
-            <w:proofErr w:type="gramEnd"/>
-            <w:r>
-              <w:rPr>
-                <w:rFonts w:ascii="Consolas" w:eastAsia="Courier New" w:hAnsi="Consolas" w:cs="Courier New"/>
-              </w:rPr>
-              <w:t>J</w:t>
+              <w:t>::J</w:t>
             </w:r>
             <w:r>
               <w:rPr>
@@ -3417,7 +3379,7 @@
           </mc:Choice>
           <mc:Fallback>
             <w:pict>
-              <v:shape id="_x0000_s1027" type="#_x0000_t202" style="position:absolute;left:0;text-align:left;margin-left:465.4pt;margin-top:21.25pt;width:208.8pt;height:25.2pt;z-index:251661312;visibility:visible;mso-wrap-style:square;mso-width-percent:0;mso-height-percent:0;mso-wrap-distance-left:9pt;mso-wrap-distance-top:3.6pt;mso-wrap-distance-right:9pt;mso-wrap-distance-bottom:3.6pt;mso-position-horizontal:absolute;mso-position-horizontal-relative:margin;mso-position-vertical:absolute;mso-position-vertical-relative:text;mso-width-percent:0;mso-height-percent:0;mso-width-relative:margin;mso-height-relative:margin;v-text-anchor:top" o:gfxdata="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" stroked="f">
+              <v:shape id="_x0000_s1027" type="#_x0000_t202" style="position:absolute;left:0;text-align:left;margin-left:465.4pt;margin-top:21.25pt;width:208.8pt;height:25.2pt;z-index:251661312;visibility:visible;mso-wrap-style:square;mso-width-percent:0;mso-height-percent:0;mso-wrap-distance-left:9pt;mso-wrap-distance-top:3.6pt;mso-wrap-distance-right:9pt;mso-wrap-distance-bottom:3.6pt;mso-position-horizontal:absolute;mso-position-horizontal-relative:margin;mso-position-vertical:absolute;mso-position-vertical-relative:text;mso-width-percent:0;mso-height-percent:0;mso-width-relative:margin;mso-height-relative:margin;v-text-anchor:top" o:gfxdata="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" stroked="f">
                 <v:textbox inset="0,0,0,0">
                   <w:txbxContent>
                     <w:p>
@@ -3561,7 +3523,6 @@
             <w:pPr>
               <w:ind w:left="108" w:right="360"/>
             </w:pPr>
-            <w:proofErr w:type="gramStart"/>
             <w:r>
               <w:rPr>
                 <w:rFonts w:ascii="Arial" w:eastAsia="Arial" w:hAnsi="Arial" w:cs="Arial"/>
@@ -3569,17 +3530,7 @@
                 <w:color w:val="FFFFFF"/>
                 <w:sz w:val="24"/>
               </w:rPr>
-              <w:t>Bit  Pattern</w:t>
-            </w:r>
-            <w:proofErr w:type="gramEnd"/>
-            <w:r>
-              <w:rPr>
-                <w:rFonts w:ascii="Arial" w:eastAsia="Arial" w:hAnsi="Arial" w:cs="Arial"/>
-                <w:b/>
-                <w:color w:val="FFFFFF"/>
-                <w:sz w:val="24"/>
-              </w:rPr>
-              <w:t xml:space="preserve"> (Hex)</w:t>
+              <w:t>Bit  Pattern (Hex)</w:t>
             </w:r>
             <w:r>
               <w:rPr>
@@ -4034,7 +3985,7 @@
           </mc:Choice>
           <mc:Fallback>
             <w:pict>
-              <v:shape w14:anchorId="12E3E7D2" id="_x0000_s1028" type="#_x0000_t202" style="position:absolute;left:0;text-align:left;margin-left:0;margin-top:108.55pt;width:389.05pt;height:31.8pt;z-index:251663360;visibility:visible;mso-wrap-style:square;mso-width-percent:0;mso-height-percent:0;mso-wrap-distance-left:9pt;mso-wrap-distance-top:3.6pt;mso-wrap-distance-right:9pt;mso-wrap-distance-bottom:3.6pt;mso-position-horizontal:left;mso-position-horizontal-relative:margin;mso-position-vertical:absolute;mso-position-vertical-relative:text;mso-width-percent:0;mso-height-percent:0;mso-width-relative:margin;mso-height-relative:margin;v-text-anchor:top" o:gfxdata="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" stroked="f">
+              <v:shape w14:anchorId="12E3E7D2" id="_x0000_s1028" type="#_x0000_t202" style="position:absolute;left:0;text-align:left;margin-left:0;margin-top:108.55pt;width:389.05pt;height:31.8pt;z-index:251663360;visibility:visible;mso-wrap-style:square;mso-width-percent:0;mso-height-percent:0;mso-wrap-distance-left:9pt;mso-wrap-distance-top:3.6pt;mso-wrap-distance-right:9pt;mso-wrap-distance-bottom:3.6pt;mso-position-horizontal:left;mso-position-horizontal-relative:margin;mso-position-vertical:absolute;mso-position-vertical-relative:text;mso-width-percent:0;mso-height-percent:0;mso-width-relative:margin;mso-height-relative:margin;v-text-anchor:top" o:gfxdata="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" stroked="f">
                 <v:textbox inset="0,0,0,0">
                   <w:txbxContent>
                     <w:p>
@@ -4225,16 +4176,11 @@
       <w:r>
         <w:t>file extent</w:t>
       </w:r>
-      <w:proofErr w:type="gramStart"/>
       <w:r>
         <w:t>: .</w:t>
       </w:r>
       <w:r>
-        <w:t>DX</w:t>
-      </w:r>
-      <w:proofErr w:type="gramEnd"/>
-      <w:r>
-        <w:t>2</w:t>
+        <w:t>DX2</w:t>
       </w:r>
       <w:r>
         <w:t>,</w:t>
@@ -6751,7 +6697,7 @@
           </mc:Choice>
           <mc:Fallback>
             <w:pict>
-              <v:shape w14:anchorId="0B6D4E39" id="Text Box 9" o:spid="_x0000_s1029" type="#_x0000_t202" style="position:absolute;margin-left:0;margin-top:88.85pt;width:472.8pt;height:23pt;z-index:-251640832;visibility:visible;mso-wrap-style:square;mso-width-percent:0;mso-height-percent:0;mso-wrap-distance-left:9pt;mso-wrap-distance-top:3.6pt;mso-wrap-distance-right:9pt;mso-wrap-distance-bottom:3.6pt;mso-position-horizontal:absolute;mso-position-horizontal-relative:margin;mso-position-vertical:absolute;mso-position-vertical-relative:page;mso-width-percent:0;mso-height-percent:0;mso-width-relative:margin;mso-height-relative:margin;v-text-anchor:top" o:gfxdata="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" stroked="f">
+              <v:shape w14:anchorId="0B6D4E39" id="Text Box 9" o:spid="_x0000_s1029" type="#_x0000_t202" style="position:absolute;margin-left:0;margin-top:88.85pt;width:472.8pt;height:23pt;z-index:-251640832;visibility:visible;mso-wrap-style:square;mso-width-percent:0;mso-height-percent:0;mso-wrap-distance-left:9pt;mso-wrap-distance-top:3.6pt;mso-wrap-distance-right:9pt;mso-wrap-distance-bottom:3.6pt;mso-position-horizontal:absolute;mso-position-horizontal-relative:margin;mso-position-vertical:absolute;mso-position-vertical-relative:page;mso-width-percent:0;mso-height-percent:0;mso-width-relative:margin;mso-height-relative:margin;v-text-anchor:top" o:gfxdata="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" stroked="f">
                 <v:textbox inset="0,0,0,0">
                   <w:txbxContent>
                     <w:p>
@@ -6909,7 +6855,7 @@
           </mc:Choice>
           <mc:Fallback>
             <w:pict>
-              <v:shape w14:anchorId="69B444C2" id="Text Box 10" o:spid="_x0000_s1030" type="#_x0000_t202" style="position:absolute;left:0;text-align:left;margin-left:487.1pt;margin-top:304.75pt;width:177.6pt;height:25.8pt;z-index:251677696;visibility:visible;mso-wrap-style:square;mso-width-percent:0;mso-height-percent:0;mso-wrap-distance-left:9pt;mso-wrap-distance-top:3.6pt;mso-wrap-distance-right:9pt;mso-wrap-distance-bottom:3.6pt;mso-position-horizontal:absolute;mso-position-horizontal-relative:margin;mso-position-vertical:absolute;mso-position-vertical-relative:page;mso-width-percent:0;mso-height-percent:0;mso-width-relative:margin;mso-height-relative:margin;v-text-anchor:top" o:gfxdata="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" stroked="f">
+              <v:shape w14:anchorId="69B444C2" id="Text Box 10" o:spid="_x0000_s1030" type="#_x0000_t202" style="position:absolute;left:0;text-align:left;margin-left:487.1pt;margin-top:304.75pt;width:177.6pt;height:25.8pt;z-index:251677696;visibility:visible;mso-wrap-style:square;mso-width-percent:0;mso-height-percent:0;mso-wrap-distance-left:9pt;mso-wrap-distance-top:3.6pt;mso-wrap-distance-right:9pt;mso-wrap-distance-bottom:3.6pt;mso-position-horizontal:absolute;mso-position-horizontal-relative:margin;mso-position-vertical:absolute;mso-position-vertical-relative:page;mso-width-percent:0;mso-height-percent:0;mso-width-relative:margin;mso-height-relative:margin;v-text-anchor:top" o:gfxdata="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" stroked="f">
                 <v:textbox inset="0,0,0,0">
                   <w:txbxContent>
                     <w:p>
@@ -7209,23 +7155,7 @@
                 <w:rFonts w:ascii="Courier New" w:eastAsia="Courier New" w:hAnsi="Courier New" w:cs="Courier New"/>
                 <w:sz w:val="20"/>
               </w:rPr>
-              <w:t>0x</w:t>
-            </w:r>
-            <w:proofErr w:type="gramStart"/>
-            <w:r>
-              <w:rPr>
-                <w:rFonts w:ascii="Courier New" w:eastAsia="Courier New" w:hAnsi="Courier New" w:cs="Courier New"/>
-                <w:sz w:val="20"/>
-              </w:rPr>
-              <w:t>3  (</w:t>
-            </w:r>
-            <w:proofErr w:type="gramEnd"/>
-            <w:r>
-              <w:rPr>
-                <w:rFonts w:ascii="Courier New" w:eastAsia="Courier New" w:hAnsi="Courier New" w:cs="Courier New"/>
-                <w:sz w:val="20"/>
-              </w:rPr>
-              <w:t>0b0011)</w:t>
+              <w:t>0x3  (0b0011)</w:t>
             </w:r>
           </w:p>
         </w:tc>
@@ -7300,23 +7230,7 @@
                 <w:rFonts w:ascii="Courier New" w:eastAsia="Courier New" w:hAnsi="Courier New" w:cs="Courier New"/>
                 <w:sz w:val="20"/>
               </w:rPr>
-              <w:t>0</w:t>
-            </w:r>
-            <w:proofErr w:type="gramStart"/>
-            <w:r>
-              <w:rPr>
-                <w:rFonts w:ascii="Courier New" w:eastAsia="Courier New" w:hAnsi="Courier New" w:cs="Courier New"/>
-                <w:sz w:val="20"/>
-              </w:rPr>
-              <w:t>xC  (</w:t>
-            </w:r>
-            <w:proofErr w:type="gramEnd"/>
-            <w:r>
-              <w:rPr>
-                <w:rFonts w:ascii="Courier New" w:eastAsia="Courier New" w:hAnsi="Courier New" w:cs="Courier New"/>
-                <w:sz w:val="20"/>
-              </w:rPr>
-              <w:t>0b1100)</w:t>
+              <w:t>0xC  (0b1100)</w:t>
             </w:r>
           </w:p>
         </w:tc>
@@ -7408,23 +7322,7 @@
                 <w:rFonts w:ascii="Courier New" w:eastAsia="Courier New" w:hAnsi="Courier New" w:cs="Courier New"/>
                 <w:sz w:val="20"/>
               </w:rPr>
-              <w:t>0x</w:t>
-            </w:r>
-            <w:proofErr w:type="gramStart"/>
-            <w:r>
-              <w:rPr>
-                <w:rFonts w:ascii="Courier New" w:eastAsia="Courier New" w:hAnsi="Courier New" w:cs="Courier New"/>
-                <w:sz w:val="20"/>
-              </w:rPr>
-              <w:t>1  (</w:t>
-            </w:r>
-            <w:proofErr w:type="gramEnd"/>
-            <w:r>
-              <w:rPr>
-                <w:rFonts w:ascii="Courier New" w:eastAsia="Courier New" w:hAnsi="Courier New" w:cs="Courier New"/>
-                <w:sz w:val="20"/>
-              </w:rPr>
-              <w:t>0b0001)</w:t>
+              <w:t>0x1  (0b0001)</w:t>
             </w:r>
           </w:p>
         </w:tc>
@@ -7516,23 +7414,7 @@
                 <w:rFonts w:ascii="Courier New" w:eastAsia="Courier New" w:hAnsi="Courier New" w:cs="Courier New"/>
                 <w:sz w:val="20"/>
               </w:rPr>
-              <w:t>0x</w:t>
-            </w:r>
-            <w:proofErr w:type="gramStart"/>
-            <w:r>
-              <w:rPr>
-                <w:rFonts w:ascii="Courier New" w:eastAsia="Courier New" w:hAnsi="Courier New" w:cs="Courier New"/>
-                <w:sz w:val="20"/>
-              </w:rPr>
-              <w:t>2  (</w:t>
-            </w:r>
-            <w:proofErr w:type="gramEnd"/>
-            <w:r>
-              <w:rPr>
-                <w:rFonts w:ascii="Courier New" w:eastAsia="Courier New" w:hAnsi="Courier New" w:cs="Courier New"/>
-                <w:sz w:val="20"/>
-              </w:rPr>
-              <w:t>0b0010)</w:t>
+              <w:t>0x2  (0b0010)</w:t>
             </w:r>
           </w:p>
         </w:tc>
@@ -7624,23 +7506,7 @@
                 <w:rFonts w:ascii="Courier New" w:eastAsia="Courier New" w:hAnsi="Courier New" w:cs="Courier New"/>
                 <w:sz w:val="20"/>
               </w:rPr>
-              <w:t>0x</w:t>
-            </w:r>
-            <w:proofErr w:type="gramStart"/>
-            <w:r>
-              <w:rPr>
-                <w:rFonts w:ascii="Courier New" w:eastAsia="Courier New" w:hAnsi="Courier New" w:cs="Courier New"/>
-                <w:sz w:val="20"/>
-              </w:rPr>
-              <w:t>3  (</w:t>
-            </w:r>
-            <w:proofErr w:type="gramEnd"/>
-            <w:r>
-              <w:rPr>
-                <w:rFonts w:ascii="Courier New" w:eastAsia="Courier New" w:hAnsi="Courier New" w:cs="Courier New"/>
-                <w:sz w:val="20"/>
-              </w:rPr>
-              <w:t>0b0011)</w:t>
+              <w:t>0x3  (0b0011)</w:t>
             </w:r>
           </w:p>
         </w:tc>
@@ -7715,23 +7581,7 @@
                 <w:rFonts w:ascii="Courier New" w:eastAsia="Courier New" w:hAnsi="Courier New" w:cs="Courier New"/>
                 <w:sz w:val="20"/>
               </w:rPr>
-              <w:t>0x</w:t>
-            </w:r>
-            <w:proofErr w:type="gramStart"/>
-            <w:r>
-              <w:rPr>
-                <w:rFonts w:ascii="Courier New" w:eastAsia="Courier New" w:hAnsi="Courier New" w:cs="Courier New"/>
-                <w:sz w:val="20"/>
-              </w:rPr>
-              <w:t>4  (</w:t>
-            </w:r>
-            <w:proofErr w:type="gramEnd"/>
-            <w:r>
-              <w:rPr>
-                <w:rFonts w:ascii="Courier New" w:eastAsia="Courier New" w:hAnsi="Courier New" w:cs="Courier New"/>
-                <w:sz w:val="20"/>
-              </w:rPr>
-              <w:t>0b0100)</w:t>
+              <w:t>0x4  (0b0100)</w:t>
             </w:r>
           </w:p>
         </w:tc>
@@ -7806,23 +7656,7 @@
                 <w:rFonts w:ascii="Courier New" w:eastAsia="Courier New" w:hAnsi="Courier New" w:cs="Courier New"/>
                 <w:sz w:val="20"/>
               </w:rPr>
-              <w:t>0x</w:t>
-            </w:r>
-            <w:proofErr w:type="gramStart"/>
-            <w:r>
-              <w:rPr>
-                <w:rFonts w:ascii="Courier New" w:eastAsia="Courier New" w:hAnsi="Courier New" w:cs="Courier New"/>
-                <w:sz w:val="20"/>
-              </w:rPr>
-              <w:t>8  (</w:t>
-            </w:r>
-            <w:proofErr w:type="gramEnd"/>
-            <w:r>
-              <w:rPr>
-                <w:rFonts w:ascii="Courier New" w:eastAsia="Courier New" w:hAnsi="Courier New" w:cs="Courier New"/>
-                <w:sz w:val="20"/>
-              </w:rPr>
-              <w:t>0b1000)</w:t>
+              <w:t>0x8  (0b1000)</w:t>
             </w:r>
           </w:p>
         </w:tc>
@@ -7902,23 +7736,7 @@
                 <w:rFonts w:ascii="Courier New" w:eastAsia="Courier New" w:hAnsi="Courier New" w:cs="Courier New"/>
                 <w:sz w:val="20"/>
               </w:rPr>
-              <w:t>0</w:t>
-            </w:r>
-            <w:proofErr w:type="gramStart"/>
-            <w:r>
-              <w:rPr>
-                <w:rFonts w:ascii="Courier New" w:eastAsia="Courier New" w:hAnsi="Courier New" w:cs="Courier New"/>
-                <w:sz w:val="20"/>
-              </w:rPr>
-              <w:t>xC  (</w:t>
-            </w:r>
-            <w:proofErr w:type="gramEnd"/>
-            <w:r>
-              <w:rPr>
-                <w:rFonts w:ascii="Courier New" w:eastAsia="Courier New" w:hAnsi="Courier New" w:cs="Courier New"/>
-                <w:sz w:val="20"/>
-              </w:rPr>
-              <w:t>0b1100)</w:t>
+              <w:t>0xC  (0b1100)</w:t>
             </w:r>
           </w:p>
         </w:tc>
@@ -8884,7 +8702,7 @@
           </mc:Choice>
           <mc:Fallback>
             <w:pict>
-              <v:shape w14:anchorId="55D1395F" id="Text Box 6" o:spid="_x0000_s1031" type="#_x0000_t202" style="position:absolute;left:0;text-align:left;margin-left:.8pt;margin-top:341.35pt;width:212.15pt;height:25.8pt;z-index:251669504;visibility:visible;mso-wrap-style:square;mso-width-percent:0;mso-height-percent:0;mso-wrap-distance-left:9pt;mso-wrap-distance-top:3.6pt;mso-wrap-distance-right:9pt;mso-wrap-distance-bottom:3.6pt;mso-position-horizontal:absolute;mso-position-horizontal-relative:margin;mso-position-vertical:absolute;mso-position-vertical-relative:page;mso-width-percent:0;mso-height-percent:0;mso-width-relative:margin;mso-height-relative:margin;v-text-anchor:top" o:gfxdata="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" stroked="f">
+              <v:shape w14:anchorId="55D1395F" id="Text Box 6" o:spid="_x0000_s1031" type="#_x0000_t202" style="position:absolute;left:0;text-align:left;margin-left:.8pt;margin-top:341.35pt;width:212.15pt;height:25.8pt;z-index:251669504;visibility:visible;mso-wrap-style:square;mso-width-percent:0;mso-height-percent:0;mso-wrap-distance-left:9pt;mso-wrap-distance-top:3.6pt;mso-wrap-distance-right:9pt;mso-wrap-distance-bottom:3.6pt;mso-position-horizontal:absolute;mso-position-horizontal-relative:margin;mso-position-vertical:absolute;mso-position-vertical-relative:page;mso-width-percent:0;mso-height-percent:0;mso-width-relative:margin;mso-height-relative:margin;v-text-anchor:top" o:gfxdata="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" stroked="f">
                 <v:textbox inset="0,0,0,0">
                   <w:txbxContent>
                     <w:p>
@@ -12760,7 +12578,7 @@
                 </mc:Choice>
                 <mc:Fallback>
                   <w:pict>
-                    <v:shape id="Text Box 13" o:spid="_x0000_s1032" type="#_x0000_t202" style="position:absolute;left:0;text-align:left;margin-left:442.8pt;margin-top:14.25pt;width:179pt;height:33pt;z-index:251691008;visibility:visible;mso-wrap-style:square;mso-height-percent:0;mso-wrap-distance-left:9pt;mso-wrap-distance-top:0;mso-wrap-distance-right:9pt;mso-wrap-distance-bottom:0;mso-position-horizontal:absolute;mso-position-horizontal-relative:text;mso-position-vertical:absolute;mso-position-vertical-relative:text;mso-height-percent:0;mso-height-relative:margin;v-text-anchor:top" o:gfxdata="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" filled="f" stroked="f" strokeweight=".5pt">
+                    <v:shape id="Text Box 13" o:spid="_x0000_s1032" type="#_x0000_t202" style="position:absolute;left:0;text-align:left;margin-left:442.8pt;margin-top:14.25pt;width:179pt;height:33pt;z-index:251691008;visibility:visible;mso-wrap-style:square;mso-height-percent:0;mso-wrap-distance-left:9pt;mso-wrap-distance-top:0;mso-wrap-distance-right:9pt;mso-wrap-distance-bottom:0;mso-position-horizontal:absolute;mso-position-horizontal-relative:text;mso-position-vertical:absolute;mso-position-vertical-relative:text;mso-height-percent:0;mso-height-relative:margin;v-text-anchor:top" o:gfxdata="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" filled="f" stroked="f" strokeweight=".5pt">
                       <v:textbox>
                         <w:txbxContent>
                           <w:p>
@@ -12869,17 +12687,17 @@
               <w:ind w:left="108" w:right="-87"/>
               <w:rPr>
                 <w:rFonts w:ascii="Consolas" w:eastAsia="Courier New" w:hAnsi="Consolas" w:cs="Courier New"/>
-                <w:sz w:val="18"/>
-                <w:szCs w:val="18"/>
+                <w:sz w:val="20"/>
+                <w:szCs w:val="20"/>
               </w:rPr>
             </w:pPr>
             <w:r>
               <w:rPr>
                 <w:rFonts w:ascii="Consolas" w:eastAsia="Courier New" w:hAnsi="Consolas" w:cs="Courier New"/>
-                <w:sz w:val="18"/>
-                <w:szCs w:val="18"/>
-              </w:rPr>
-              <w:t>0x_01_</w:t>
+                <w:sz w:val="20"/>
+                <w:szCs w:val="20"/>
+              </w:rPr>
+              <w:t>0x-01-</w:t>
             </w:r>
           </w:p>
         </w:tc>
@@ -12904,26 +12722,18 @@
               <w:ind w:left="113" w:right="-87"/>
               <w:jc w:val="both"/>
               <w:rPr>
-                <w:rFonts w:ascii="Consolas" w:hAnsi="Consolas"/>
+                <w:rFonts w:ascii="Consolas" w:eastAsia="Courier New" w:hAnsi="Consolas" w:cs="Courier New"/>
                 <w:sz w:val="18"/>
                 <w:szCs w:val="18"/>
               </w:rPr>
             </w:pPr>
             <w:r>
               <w:rPr>
-                <w:rFonts w:ascii="Consolas" w:hAnsi="Consolas"/>
+                <w:rFonts w:ascii="Consolas" w:eastAsia="Courier New" w:hAnsi="Consolas" w:cs="Courier New"/>
                 <w:sz w:val="18"/>
                 <w:szCs w:val="18"/>
               </w:rPr>
-              <w:t>Pronoun</w:t>
-            </w:r>
-            <w:r>
-              <w:rPr>
-                <w:rFonts w:ascii="Consolas" w:hAnsi="Consolas"/>
-                <w:sz w:val="18"/>
-                <w:szCs w:val="18"/>
-              </w:rPr>
-              <w:t xml:space="preserve"> </w:t>
+              <w:t>Noun: unknown gender</w:t>
             </w:r>
           </w:p>
         </w:tc>
@@ -12945,17 +12755,17 @@
               <w:ind w:left="108" w:right="-87"/>
               <w:rPr>
                 <w:rFonts w:ascii="Consolas" w:eastAsia="Courier New" w:hAnsi="Consolas" w:cs="Courier New"/>
-                <w:sz w:val="18"/>
-                <w:szCs w:val="18"/>
+                <w:sz w:val="20"/>
+                <w:szCs w:val="20"/>
               </w:rPr>
             </w:pPr>
             <w:r>
               <w:rPr>
                 <w:rFonts w:ascii="Consolas" w:eastAsia="Courier New" w:hAnsi="Consolas" w:cs="Courier New"/>
-                <w:sz w:val="18"/>
-                <w:szCs w:val="18"/>
-              </w:rPr>
-              <w:t>0x_03_</w:t>
+                <w:sz w:val="20"/>
+                <w:szCs w:val="20"/>
+              </w:rPr>
+              <w:t>0x-010</w:t>
             </w:r>
           </w:p>
         </w:tc>
@@ -12991,7 +12801,7 @@
                 <w:sz w:val="18"/>
                 <w:szCs w:val="18"/>
               </w:rPr>
-              <w:t>Pronoun: Neuter</w:t>
+              <w:t>Proper Noun</w:t>
             </w:r>
           </w:p>
         </w:tc>
@@ -13013,17 +12823,17 @@
               <w:ind w:left="108" w:right="-87"/>
               <w:rPr>
                 <w:rFonts w:ascii="Consolas" w:eastAsia="Courier New" w:hAnsi="Consolas" w:cs="Courier New"/>
-                <w:sz w:val="18"/>
-                <w:szCs w:val="18"/>
+                <w:sz w:val="20"/>
+                <w:szCs w:val="20"/>
               </w:rPr>
             </w:pPr>
             <w:r>
               <w:rPr>
                 <w:rFonts w:ascii="Consolas" w:eastAsia="Courier New" w:hAnsi="Consolas" w:cs="Courier New"/>
-                <w:sz w:val="18"/>
-                <w:szCs w:val="18"/>
-              </w:rPr>
-              <w:t>0x_031</w:t>
+                <w:sz w:val="20"/>
+                <w:szCs w:val="20"/>
+              </w:rPr>
+              <w:t>0x-03-</w:t>
             </w:r>
           </w:p>
         </w:tc>
@@ -13059,7 +12869,15 @@
                 <w:sz w:val="18"/>
                 <w:szCs w:val="18"/>
               </w:rPr>
-              <w:t>Pronoun: Masculine</w:t>
+              <w:t>Pronoun</w:t>
+            </w:r>
+            <w:r>
+              <w:rPr>
+                <w:rFonts w:ascii="Consolas" w:hAnsi="Consolas"/>
+                <w:sz w:val="18"/>
+                <w:szCs w:val="18"/>
+              </w:rPr>
+              <w:t xml:space="preserve"> </w:t>
             </w:r>
           </w:p>
         </w:tc>
@@ -13081,17 +12899,17 @@
               <w:ind w:left="108" w:right="-87"/>
               <w:rPr>
                 <w:rFonts w:ascii="Consolas" w:eastAsia="Courier New" w:hAnsi="Consolas" w:cs="Courier New"/>
-                <w:sz w:val="18"/>
-                <w:szCs w:val="18"/>
+                <w:sz w:val="20"/>
+                <w:szCs w:val="20"/>
               </w:rPr>
             </w:pPr>
             <w:r>
               <w:rPr>
                 <w:rFonts w:ascii="Consolas" w:eastAsia="Courier New" w:hAnsi="Consolas" w:cs="Courier New"/>
-                <w:sz w:val="18"/>
-                <w:szCs w:val="18"/>
-              </w:rPr>
-              <w:t>0x_032</w:t>
+                <w:sz w:val="20"/>
+                <w:szCs w:val="20"/>
+              </w:rPr>
+              <w:t>0x-02-_</w:t>
             </w:r>
           </w:p>
         </w:tc>
@@ -13127,16 +12945,7 @@
                 <w:sz w:val="18"/>
                 <w:szCs w:val="18"/>
               </w:rPr>
-              <w:t>Pronoun: Non-feminine</w:t>
-            </w:r>
-            <w:r>
-              <w:rPr>
-                <w:rFonts w:ascii="Consolas" w:hAnsi="Consolas"/>
-                <w:color w:val="4472C4" w:themeColor="accent1"/>
-                <w:sz w:val="18"/>
-                <w:szCs w:val="18"/>
-              </w:rPr>
-              <w:t>*</w:t>
+              <w:t>Pronoun: Neuter</w:t>
             </w:r>
           </w:p>
         </w:tc>
@@ -13158,17 +12967,17 @@
               <w:ind w:left="108" w:right="-87"/>
               <w:rPr>
                 <w:rFonts w:ascii="Consolas" w:eastAsia="Courier New" w:hAnsi="Consolas" w:cs="Courier New"/>
-                <w:sz w:val="18"/>
-                <w:szCs w:val="18"/>
+                <w:sz w:val="20"/>
+                <w:szCs w:val="20"/>
               </w:rPr>
             </w:pPr>
             <w:r>
               <w:rPr>
                 <w:rFonts w:ascii="Consolas" w:eastAsia="Courier New" w:hAnsi="Consolas" w:cs="Courier New"/>
-                <w:sz w:val="18"/>
-                <w:szCs w:val="18"/>
-              </w:rPr>
-              <w:t>0x_033</w:t>
+                <w:sz w:val="20"/>
+                <w:szCs w:val="20"/>
+              </w:rPr>
+              <w:t>0x-021</w:t>
             </w:r>
           </w:p>
         </w:tc>
@@ -13204,7 +13013,7 @@
                 <w:sz w:val="18"/>
                 <w:szCs w:val="18"/>
               </w:rPr>
-              <w:t>Pronoun: Feminine</w:t>
+              <w:t>Pronoun: Masculine</w:t>
             </w:r>
           </w:p>
         </w:tc>
@@ -13226,17 +13035,17 @@
               <w:ind w:left="108" w:right="-87"/>
               <w:rPr>
                 <w:rFonts w:ascii="Consolas" w:eastAsia="Courier New" w:hAnsi="Consolas" w:cs="Courier New"/>
-                <w:sz w:val="18"/>
-                <w:szCs w:val="18"/>
+                <w:sz w:val="20"/>
+                <w:szCs w:val="20"/>
               </w:rPr>
             </w:pPr>
             <w:r>
               <w:rPr>
                 <w:rFonts w:ascii="Consolas" w:eastAsia="Courier New" w:hAnsi="Consolas" w:cs="Courier New"/>
-                <w:sz w:val="18"/>
-                <w:szCs w:val="18"/>
-              </w:rPr>
-              <w:t>0x_034</w:t>
+                <w:sz w:val="20"/>
+                <w:szCs w:val="20"/>
+              </w:rPr>
+              <w:t>0x-022</w:t>
             </w:r>
           </w:p>
         </w:tc>
@@ -13272,7 +13081,15 @@
                 <w:sz w:val="18"/>
                 <w:szCs w:val="18"/>
               </w:rPr>
-              <w:t>Pronoun: Genitive</w:t>
+              <w:t>Pronoun: Non-feminine</w:t>
+            </w:r>
+            <w:r>
+              <w:rPr>
+                <w:rFonts w:ascii="Consolas" w:hAnsi="Consolas"/>
+                <w:b/>
+                <w:color w:val="4472C4" w:themeColor="accent1"/>
+              </w:rPr>
+              <w:t>*</w:t>
             </w:r>
           </w:p>
         </w:tc>
@@ -13294,17 +13111,17 @@
               <w:ind w:left="108" w:right="-87"/>
               <w:rPr>
                 <w:rFonts w:ascii="Consolas" w:eastAsia="Courier New" w:hAnsi="Consolas" w:cs="Courier New"/>
-                <w:sz w:val="18"/>
-                <w:szCs w:val="18"/>
+                <w:sz w:val="20"/>
+                <w:szCs w:val="20"/>
               </w:rPr>
             </w:pPr>
             <w:r>
               <w:rPr>
                 <w:rFonts w:ascii="Consolas" w:eastAsia="Courier New" w:hAnsi="Consolas" w:cs="Courier New"/>
-                <w:sz w:val="18"/>
-                <w:szCs w:val="18"/>
-              </w:rPr>
-              <w:t>0x_038</w:t>
+                <w:sz w:val="20"/>
+                <w:szCs w:val="20"/>
+              </w:rPr>
+              <w:t>0x-023</w:t>
             </w:r>
           </w:p>
         </w:tc>
@@ -13340,7 +13157,7 @@
                 <w:sz w:val="18"/>
                 <w:szCs w:val="18"/>
               </w:rPr>
-              <w:t>Pronoun: Nominative</w:t>
+              <w:t>Pronoun: Feminine</w:t>
             </w:r>
           </w:p>
         </w:tc>
@@ -13362,17 +13179,17 @@
               <w:ind w:left="108" w:right="-87"/>
               <w:rPr>
                 <w:rFonts w:ascii="Consolas" w:eastAsia="Courier New" w:hAnsi="Consolas" w:cs="Courier New"/>
-                <w:sz w:val="18"/>
-                <w:szCs w:val="18"/>
+                <w:sz w:val="20"/>
+                <w:szCs w:val="20"/>
               </w:rPr>
             </w:pPr>
             <w:r>
               <w:rPr>
                 <w:rFonts w:ascii="Consolas" w:eastAsia="Courier New" w:hAnsi="Consolas" w:cs="Courier New"/>
-                <w:sz w:val="18"/>
-                <w:szCs w:val="18"/>
-              </w:rPr>
-              <w:t>0x_07_</w:t>
+                <w:sz w:val="20"/>
+                <w:szCs w:val="20"/>
+              </w:rPr>
+              <w:t>0x-024</w:t>
             </w:r>
           </w:p>
         </w:tc>
@@ -13408,23 +13225,7 @@
                 <w:sz w:val="18"/>
                 <w:szCs w:val="18"/>
               </w:rPr>
-              <w:t xml:space="preserve">Pronoun: </w:t>
-            </w:r>
-            <w:r>
-              <w:rPr>
-                <w:rFonts w:ascii="Consolas" w:hAnsi="Consolas"/>
-                <w:sz w:val="18"/>
-                <w:szCs w:val="18"/>
-              </w:rPr>
-              <w:t>Oblique</w:t>
-            </w:r>
-            <w:r>
-              <w:rPr>
-                <w:rFonts w:ascii="Consolas" w:hAnsi="Consolas"/>
-                <w:sz w:val="18"/>
-                <w:szCs w:val="18"/>
-              </w:rPr>
-              <w:t xml:space="preserve"> </w:t>
+              <w:t>Pronoun/Noun: Genitive</w:t>
             </w:r>
           </w:p>
         </w:tc>
@@ -13445,18 +13246,18 @@
             <w:pPr>
               <w:ind w:left="108" w:right="-87"/>
               <w:rPr>
-                <w:rFonts w:ascii="Consolas" w:hAnsi="Consolas"/>
-                <w:sz w:val="18"/>
-                <w:szCs w:val="18"/>
-              </w:rPr>
-            </w:pPr>
-            <w:r>
-              <w:rPr>
                 <w:rFonts w:ascii="Consolas" w:eastAsia="Courier New" w:hAnsi="Consolas" w:cs="Courier New"/>
-                <w:sz w:val="18"/>
-                <w:szCs w:val="18"/>
-              </w:rPr>
-              <w:t>0x_0B_</w:t>
+                <w:sz w:val="20"/>
+                <w:szCs w:val="20"/>
+              </w:rPr>
+            </w:pPr>
+            <w:r>
+              <w:rPr>
+                <w:rFonts w:ascii="Consolas" w:eastAsia="Courier New" w:hAnsi="Consolas" w:cs="Courier New"/>
+                <w:sz w:val="20"/>
+                <w:szCs w:val="20"/>
+              </w:rPr>
+              <w:t>0x-0-8</w:t>
             </w:r>
           </w:p>
         </w:tc>
@@ -13492,7 +13293,7 @@
                 <w:sz w:val="18"/>
                 <w:szCs w:val="18"/>
               </w:rPr>
-              <w:t>Pronoun: Reflexive</w:t>
+              <w:t>Pronoun: Nominative</w:t>
             </w:r>
           </w:p>
         </w:tc>
@@ -13514,17 +13315,17 @@
               <w:ind w:left="108" w:right="-87"/>
               <w:rPr>
                 <w:rFonts w:ascii="Consolas" w:eastAsia="Courier New" w:hAnsi="Consolas" w:cs="Courier New"/>
-                <w:sz w:val="18"/>
-                <w:szCs w:val="18"/>
+                <w:sz w:val="20"/>
+                <w:szCs w:val="20"/>
               </w:rPr>
             </w:pPr>
             <w:r>
               <w:rPr>
                 <w:rFonts w:ascii="Consolas" w:eastAsia="Courier New" w:hAnsi="Consolas" w:cs="Courier New"/>
-                <w:sz w:val="18"/>
-                <w:szCs w:val="18"/>
-              </w:rPr>
-              <w:t>0x_0F_</w:t>
+                <w:sz w:val="20"/>
+                <w:szCs w:val="20"/>
+              </w:rPr>
+              <w:t>0x-06-</w:t>
             </w:r>
           </w:p>
         </w:tc>
@@ -13556,11 +13357,11 @@
             </w:pPr>
             <w:r>
               <w:rPr>
-                <w:rFonts w:ascii="Consolas" w:eastAsia="Courier New" w:hAnsi="Consolas" w:cs="Courier New"/>
+                <w:rFonts w:ascii="Consolas" w:hAnsi="Consolas"/>
                 <w:sz w:val="18"/>
                 <w:szCs w:val="18"/>
               </w:rPr>
-              <w:t>Verb</w:t>
+              <w:t>Pronoun: Objective</w:t>
             </w:r>
           </w:p>
         </w:tc>
@@ -13582,17 +13383,17 @@
               <w:ind w:left="108" w:right="-87"/>
               <w:rPr>
                 <w:rFonts w:ascii="Consolas" w:hAnsi="Consolas"/>
-                <w:sz w:val="18"/>
-                <w:szCs w:val="18"/>
+                <w:sz w:val="20"/>
+                <w:szCs w:val="20"/>
               </w:rPr>
             </w:pPr>
             <w:r>
               <w:rPr>
                 <w:rFonts w:ascii="Consolas" w:eastAsia="Courier New" w:hAnsi="Consolas" w:cs="Courier New"/>
-                <w:sz w:val="18"/>
-                <w:szCs w:val="18"/>
-              </w:rPr>
-              <w:t>0x_10_</w:t>
+                <w:sz w:val="20"/>
+                <w:szCs w:val="20"/>
+              </w:rPr>
+              <w:t>0x-0A-</w:t>
             </w:r>
           </w:p>
         </w:tc>
@@ -13618,7 +13419,6 @@
               <w:jc w:val="both"/>
               <w:rPr>
                 <w:rFonts w:ascii="Consolas" w:hAnsi="Consolas"/>
-                <w:i/>
                 <w:sz w:val="18"/>
                 <w:szCs w:val="18"/>
               </w:rPr>
@@ -13626,11 +13426,10 @@
             <w:r>
               <w:rPr>
                 <w:rFonts w:ascii="Consolas" w:hAnsi="Consolas"/>
-                <w:i/>
                 <w:sz w:val="18"/>
                 <w:szCs w:val="18"/>
               </w:rPr>
-              <w:t>to</w:t>
+              <w:t>Pronoun: Reflexive</w:t>
             </w:r>
           </w:p>
         </w:tc>
@@ -13652,25 +13451,17 @@
               <w:ind w:left="108" w:right="-87"/>
               <w:rPr>
                 <w:rFonts w:ascii="Consolas" w:eastAsia="Courier New" w:hAnsi="Consolas" w:cs="Courier New"/>
-                <w:sz w:val="18"/>
-                <w:szCs w:val="18"/>
+                <w:sz w:val="20"/>
+                <w:szCs w:val="20"/>
               </w:rPr>
             </w:pPr>
             <w:r>
               <w:rPr>
                 <w:rFonts w:ascii="Consolas" w:eastAsia="Courier New" w:hAnsi="Consolas" w:cs="Courier New"/>
-                <w:sz w:val="18"/>
-                <w:szCs w:val="18"/>
-              </w:rPr>
-              <w:t>0x02</w:t>
-            </w:r>
-            <w:r>
-              <w:rPr>
-                <w:rFonts w:ascii="Consolas" w:eastAsia="Courier New" w:hAnsi="Consolas" w:cs="Courier New"/>
-                <w:sz w:val="18"/>
-                <w:szCs w:val="18"/>
-              </w:rPr>
-              <w:t>00</w:t>
+                <w:sz w:val="20"/>
+                <w:szCs w:val="20"/>
+              </w:rPr>
+              <w:t>0x-0E-</w:t>
             </w:r>
           </w:p>
         </w:tc>
@@ -13706,7 +13497,23 @@
                 <w:sz w:val="18"/>
                 <w:szCs w:val="18"/>
               </w:rPr>
-              <w:t>Preposition</w:t>
+              <w:t xml:space="preserve">Pronoun: </w:t>
+            </w:r>
+            <w:r>
+              <w:rPr>
+                <w:rFonts w:ascii="Consolas" w:hAnsi="Consolas"/>
+                <w:sz w:val="16"/>
+                <w:szCs w:val="16"/>
+              </w:rPr>
+              <w:t>no case/</w:t>
+            </w:r>
+            <w:r>
+              <w:rPr>
+                <w:rFonts w:ascii="Consolas" w:hAnsi="Consolas"/>
+                <w:sz w:val="16"/>
+                <w:szCs w:val="16"/>
+              </w:rPr>
+              <w:t>gender</w:t>
             </w:r>
           </w:p>
         </w:tc>
@@ -13728,17 +13535,17 @@
               <w:ind w:left="108" w:right="-87"/>
               <w:rPr>
                 <w:rFonts w:ascii="Consolas" w:eastAsia="Courier New" w:hAnsi="Consolas" w:cs="Courier New"/>
-                <w:sz w:val="18"/>
-                <w:szCs w:val="18"/>
+                <w:sz w:val="20"/>
+                <w:szCs w:val="20"/>
               </w:rPr>
             </w:pPr>
             <w:r>
               <w:rPr>
                 <w:rFonts w:ascii="Consolas" w:eastAsia="Courier New" w:hAnsi="Consolas" w:cs="Courier New"/>
-                <w:sz w:val="18"/>
-                <w:szCs w:val="18"/>
-              </w:rPr>
-              <w:t>0x0400</w:t>
+                <w:sz w:val="20"/>
+                <w:szCs w:val="20"/>
+              </w:rPr>
+              <w:t>0x-020</w:t>
             </w:r>
           </w:p>
         </w:tc>
@@ -13774,7 +13581,7 @@
                 <w:sz w:val="18"/>
                 <w:szCs w:val="18"/>
               </w:rPr>
-              <w:t>Interjection</w:t>
+              <w:t>Preposition</w:t>
             </w:r>
           </w:p>
         </w:tc>
@@ -13796,17 +13603,17 @@
               <w:ind w:left="108" w:right="-87"/>
               <w:rPr>
                 <w:rFonts w:ascii="Consolas" w:eastAsia="Courier New" w:hAnsi="Consolas" w:cs="Courier New"/>
-                <w:sz w:val="18"/>
-                <w:szCs w:val="18"/>
-              </w:rPr>
-            </w:pPr>
-            <w:r>
-              <w:rPr>
-                <w:rFonts w:ascii="Consolas" w:hAnsi="Consolas"/>
-                <w:sz w:val="18"/>
-                <w:szCs w:val="18"/>
-              </w:rPr>
-              <w:t>0x0800</w:t>
+                <w:sz w:val="20"/>
+                <w:szCs w:val="20"/>
+              </w:rPr>
+            </w:pPr>
+            <w:r>
+              <w:rPr>
+                <w:rFonts w:ascii="Consolas" w:eastAsia="Courier New" w:hAnsi="Consolas" w:cs="Courier New"/>
+                <w:sz w:val="20"/>
+                <w:szCs w:val="20"/>
+              </w:rPr>
+              <w:t>0x-400</w:t>
             </w:r>
           </w:p>
         </w:tc>
@@ -13842,7 +13649,7 @@
                 <w:sz w:val="18"/>
                 <w:szCs w:val="18"/>
               </w:rPr>
-              <w:t>Adjective</w:t>
+              <w:t>Interjection</w:t>
             </w:r>
           </w:p>
         </w:tc>
@@ -13864,17 +13671,17 @@
               <w:ind w:left="108" w:right="-87"/>
               <w:rPr>
                 <w:rFonts w:ascii="Consolas" w:eastAsia="Courier New" w:hAnsi="Consolas" w:cs="Courier New"/>
-                <w:sz w:val="18"/>
-                <w:szCs w:val="18"/>
-              </w:rPr>
-            </w:pPr>
-            <w:r>
-              <w:rPr>
-                <w:rFonts w:ascii="Consolas" w:eastAsia="Courier New" w:hAnsi="Consolas" w:cs="Courier New"/>
-                <w:sz w:val="18"/>
-                <w:szCs w:val="18"/>
-              </w:rPr>
-              <w:t>0x_A00</w:t>
+                <w:sz w:val="20"/>
+                <w:szCs w:val="20"/>
+              </w:rPr>
+            </w:pPr>
+            <w:r>
+              <w:rPr>
+                <w:rFonts w:ascii="Consolas" w:hAnsi="Consolas"/>
+                <w:sz w:val="20"/>
+                <w:szCs w:val="20"/>
+              </w:rPr>
+              <w:t>0x-800</w:t>
             </w:r>
           </w:p>
         </w:tc>
@@ -13910,7 +13717,7 @@
                 <w:sz w:val="18"/>
                 <w:szCs w:val="18"/>
               </w:rPr>
-              <w:t>Adverb</w:t>
+              <w:t>Adjective</w:t>
             </w:r>
           </w:p>
         </w:tc>
@@ -13932,17 +13739,17 @@
               <w:ind w:left="108" w:right="-87"/>
               <w:rPr>
                 <w:rFonts w:ascii="Consolas" w:eastAsia="Courier New" w:hAnsi="Consolas" w:cs="Courier New"/>
-                <w:sz w:val="18"/>
-                <w:szCs w:val="18"/>
+                <w:sz w:val="20"/>
+                <w:szCs w:val="20"/>
               </w:rPr>
             </w:pPr>
             <w:r>
               <w:rPr>
                 <w:rFonts w:ascii="Consolas" w:eastAsia="Courier New" w:hAnsi="Consolas" w:cs="Courier New"/>
-                <w:sz w:val="18"/>
-                <w:szCs w:val="18"/>
-              </w:rPr>
-              <w:t>0x_B00</w:t>
+                <w:sz w:val="20"/>
+                <w:szCs w:val="20"/>
+              </w:rPr>
+              <w:t>0x-A00</w:t>
             </w:r>
           </w:p>
         </w:tc>
@@ -13978,7 +13785,7 @@
                 <w:sz w:val="18"/>
                 <w:szCs w:val="18"/>
               </w:rPr>
-              <w:t>Determiner</w:t>
+              <w:t>Numeric</w:t>
             </w:r>
           </w:p>
         </w:tc>
@@ -13999,26 +13806,18 @@
             <w:pPr>
               <w:ind w:left="108" w:right="-87"/>
               <w:rPr>
-                <w:rFonts w:ascii="Consolas" w:hAnsi="Consolas"/>
-                <w:sz w:val="18"/>
-                <w:szCs w:val="18"/>
-              </w:rPr>
-            </w:pPr>
-            <w:r>
-              <w:rPr>
                 <w:rFonts w:ascii="Consolas" w:eastAsia="Courier New" w:hAnsi="Consolas" w:cs="Courier New"/>
-                <w:sz w:val="18"/>
-                <w:szCs w:val="18"/>
-              </w:rPr>
-              <w:t>0x0D_</w:t>
-            </w:r>
+                <w:sz w:val="20"/>
+                <w:szCs w:val="20"/>
+              </w:rPr>
+            </w:pPr>
             <w:r>
               <w:rPr>
                 <w:rFonts w:ascii="Consolas" w:eastAsia="Courier New" w:hAnsi="Consolas" w:cs="Courier New"/>
-                <w:sz w:val="18"/>
-                <w:szCs w:val="18"/>
-              </w:rPr>
-              <w:t>0</w:t>
+                <w:sz w:val="20"/>
+                <w:szCs w:val="20"/>
+              </w:rPr>
+              <w:t>0x-B00</w:t>
             </w:r>
           </w:p>
         </w:tc>
@@ -14054,7 +13853,7 @@
                 <w:sz w:val="18"/>
                 <w:szCs w:val="18"/>
               </w:rPr>
-              <w:t>Participle</w:t>
+              <w:t>Conjunction</w:t>
             </w:r>
           </w:p>
         </w:tc>
@@ -14076,17 +13875,222 @@
               <w:ind w:left="108" w:right="-87"/>
               <w:rPr>
                 <w:rFonts w:ascii="Consolas" w:eastAsia="Courier New" w:hAnsi="Consolas" w:cs="Courier New"/>
-                <w:sz w:val="18"/>
-                <w:szCs w:val="18"/>
-              </w:rPr>
-            </w:pPr>
-            <w:r>
+                <w:sz w:val="20"/>
+                <w:szCs w:val="20"/>
+              </w:rPr>
+            </w:pPr>
+            <w:r>
+              <w:rPr>
+                <w:rFonts w:ascii="Consolas" w:eastAsia="Courier New" w:hAnsi="Consolas" w:cs="Courier New"/>
+                <w:sz w:val="20"/>
+                <w:szCs w:val="20"/>
+              </w:rPr>
+              <w:t>0x-C0-</w:t>
+            </w:r>
+          </w:p>
+        </w:tc>
+      </w:tr>
+      <w:tr>
+        <w:trPr>
+          <w:trHeight w:hRule="exact" w:val="216"/>
+        </w:trPr>
+        <w:tc>
+          <w:tcPr>
+            <w:tcW w:w="2376" w:type="dxa"/>
+            <w:tcBorders>
+              <w:top w:val="single" w:sz="4" w:space="0" w:color="000000"/>
+              <w:left w:val="single" w:sz="4" w:space="0" w:color="000000"/>
+              <w:bottom w:val="single" w:sz="4" w:space="0" w:color="000000"/>
+              <w:right w:val="nil"/>
+            </w:tcBorders>
+            <w:shd w:val="clear" w:color="auto" w:fill="D9D9D9"/>
+          </w:tcPr>
+          <w:p>
+            <w:pPr>
+              <w:ind w:left="113" w:right="-87"/>
+              <w:jc w:val="both"/>
               <w:rPr>
                 <w:rFonts w:ascii="Consolas" w:hAnsi="Consolas"/>
                 <w:sz w:val="18"/>
                 <w:szCs w:val="18"/>
               </w:rPr>
-              <w:t>0x1D00</w:t>
+            </w:pPr>
+            <w:r>
+              <w:rPr>
+                <w:rFonts w:ascii="Consolas" w:hAnsi="Consolas"/>
+                <w:sz w:val="18"/>
+                <w:szCs w:val="18"/>
+              </w:rPr>
+              <w:t>Determiner</w:t>
+            </w:r>
+          </w:p>
+        </w:tc>
+        <w:tc>
+          <w:tcPr>
+            <w:tcW w:w="1104" w:type="dxa"/>
+            <w:tcBorders>
+              <w:top w:val="single" w:sz="4" w:space="0" w:color="000000"/>
+              <w:left w:val="single" w:sz="4" w:space="0" w:color="000000"/>
+              <w:bottom w:val="single" w:sz="4" w:space="0" w:color="000000"/>
+              <w:right w:val="single" w:sz="4" w:space="0" w:color="000000"/>
+            </w:tcBorders>
+            <w:tcMar>
+              <w:left w:w="144" w:type="dxa"/>
+            </w:tcMar>
+          </w:tcPr>
+          <w:p>
+            <w:pPr>
+              <w:ind w:left="108" w:right="-87"/>
+              <w:rPr>
+                <w:rFonts w:ascii="Consolas" w:hAnsi="Consolas"/>
+                <w:sz w:val="20"/>
+                <w:szCs w:val="20"/>
+              </w:rPr>
+            </w:pPr>
+            <w:r>
+              <w:rPr>
+                <w:rFonts w:ascii="Consolas" w:eastAsia="Courier New" w:hAnsi="Consolas" w:cs="Courier New"/>
+                <w:sz w:val="20"/>
+                <w:szCs w:val="20"/>
+              </w:rPr>
+              <w:t>0x-D0-</w:t>
+            </w:r>
+          </w:p>
+        </w:tc>
+      </w:tr>
+      <w:tr>
+        <w:trPr>
+          <w:trHeight w:hRule="exact" w:val="216"/>
+        </w:trPr>
+        <w:tc>
+          <w:tcPr>
+            <w:tcW w:w="2376" w:type="dxa"/>
+            <w:tcBorders>
+              <w:top w:val="single" w:sz="4" w:space="0" w:color="000000"/>
+              <w:left w:val="single" w:sz="4" w:space="0" w:color="000000"/>
+              <w:bottom w:val="single" w:sz="4" w:space="0" w:color="000000"/>
+              <w:right w:val="nil"/>
+            </w:tcBorders>
+            <w:shd w:val="clear" w:color="auto" w:fill="D9D9D9"/>
+          </w:tcPr>
+          <w:p>
+            <w:pPr>
+              <w:ind w:left="113" w:right="-87"/>
+              <w:jc w:val="both"/>
+              <w:rPr>
+                <w:rFonts w:ascii="Consolas" w:hAnsi="Consolas"/>
+                <w:sz w:val="18"/>
+                <w:szCs w:val="18"/>
+              </w:rPr>
+            </w:pPr>
+            <w:r>
+              <w:rPr>
+                <w:rFonts w:ascii="Consolas" w:hAnsi="Consolas"/>
+                <w:sz w:val="18"/>
+                <w:szCs w:val="18"/>
+              </w:rPr>
+              <w:lastRenderedPageBreak/>
+              <w:t>Particle</w:t>
+            </w:r>
+          </w:p>
+        </w:tc>
+        <w:tc>
+          <w:tcPr>
+            <w:tcW w:w="1104" w:type="dxa"/>
+            <w:tcBorders>
+              <w:top w:val="single" w:sz="4" w:space="0" w:color="000000"/>
+              <w:left w:val="single" w:sz="4" w:space="0" w:color="000000"/>
+              <w:bottom w:val="single" w:sz="4" w:space="0" w:color="000000"/>
+              <w:right w:val="single" w:sz="4" w:space="0" w:color="000000"/>
+            </w:tcBorders>
+            <w:tcMar>
+              <w:left w:w="144" w:type="dxa"/>
+            </w:tcMar>
+          </w:tcPr>
+          <w:p>
+            <w:pPr>
+              <w:ind w:left="108" w:right="-87"/>
+              <w:rPr>
+                <w:rFonts w:ascii="Consolas" w:eastAsia="Courier New" w:hAnsi="Consolas" w:cs="Courier New"/>
+                <w:sz w:val="20"/>
+                <w:szCs w:val="20"/>
+              </w:rPr>
+            </w:pPr>
+            <w:r>
+              <w:rPr>
+                <w:rFonts w:ascii="Consolas" w:hAnsi="Consolas"/>
+                <w:sz w:val="20"/>
+                <w:szCs w:val="20"/>
+              </w:rPr>
+              <w:t>0x-E00</w:t>
+            </w:r>
+          </w:p>
+        </w:tc>
+      </w:tr>
+      <w:tr>
+        <w:trPr>
+          <w:trHeight w:hRule="exact" w:val="216"/>
+        </w:trPr>
+        <w:tc>
+          <w:tcPr>
+            <w:tcW w:w="2376" w:type="dxa"/>
+            <w:tcBorders>
+              <w:top w:val="single" w:sz="4" w:space="0" w:color="000000"/>
+              <w:left w:val="single" w:sz="4" w:space="0" w:color="000000"/>
+              <w:bottom w:val="single" w:sz="4" w:space="0" w:color="000000"/>
+              <w:right w:val="nil"/>
+            </w:tcBorders>
+            <w:shd w:val="clear" w:color="auto" w:fill="D9D9D9"/>
+          </w:tcPr>
+          <w:p>
+            <w:pPr>
+              <w:ind w:left="113" w:right="-87"/>
+              <w:jc w:val="both"/>
+              <w:rPr>
+                <w:rFonts w:ascii="Consolas" w:hAnsi="Consolas"/>
+                <w:sz w:val="18"/>
+                <w:szCs w:val="18"/>
+              </w:rPr>
+            </w:pPr>
+            <w:r>
+              <w:rPr>
+                <w:rFonts w:ascii="Consolas" w:hAnsi="Consolas"/>
+                <w:sz w:val="18"/>
+                <w:szCs w:val="18"/>
+              </w:rPr>
+              <w:t>Adverb</w:t>
+            </w:r>
+          </w:p>
+        </w:tc>
+        <w:tc>
+          <w:tcPr>
+            <w:tcW w:w="1104" w:type="dxa"/>
+            <w:tcBorders>
+              <w:top w:val="single" w:sz="4" w:space="0" w:color="000000"/>
+              <w:left w:val="single" w:sz="4" w:space="0" w:color="000000"/>
+              <w:bottom w:val="single" w:sz="4" w:space="0" w:color="000000"/>
+              <w:right w:val="single" w:sz="4" w:space="0" w:color="000000"/>
+            </w:tcBorders>
+            <w:tcMar>
+              <w:left w:w="144" w:type="dxa"/>
+            </w:tcMar>
+          </w:tcPr>
+          <w:p>
+            <w:pPr>
+              <w:ind w:left="108" w:right="-87"/>
+              <w:rPr>
+                <w:rFonts w:ascii="Consolas" w:hAnsi="Consolas"/>
+                <w:sz w:val="20"/>
+                <w:szCs w:val="20"/>
+              </w:rPr>
+            </w:pPr>
+            <w:r>
+              <w:rPr>
+                <w:rFonts w:ascii="Consolas" w:hAnsi="Consolas"/>
+                <w:sz w:val="20"/>
+                <w:szCs w:val="20"/>
+              </w:rPr>
+              <w:t>0x-F00</w:t>
             </w:r>
           </w:p>
         </w:tc>
@@ -14202,7 +14206,7 @@
           </mc:Choice>
           <mc:Fallback>
             <w:pict>
-              <v:shape w14:anchorId="0BDB3FA0" id="Text Box 4" o:spid="_x0000_s1033" type="#_x0000_t202" style="width:351.6pt;height:30pt;visibility:visible;mso-wrap-style:square;mso-left-percent:-10001;mso-top-percent:-10001;mso-position-horizontal:absolute;mso-position-horizontal-relative:char;mso-position-vertical:absolute;mso-position-vertical-relative:line;mso-left-percent:-10001;mso-top-percent:-10001;v-text-anchor:bottom" o:gfxdata="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" stroked="f">
+              <v:shape w14:anchorId="0BDB3FA0" id="Text Box 4" o:spid="_x0000_s1033" type="#_x0000_t202" style="width:351.6pt;height:30pt;visibility:visible;mso-wrap-style:square;mso-left-percent:-10001;mso-top-percent:-10001;mso-position-horizontal:absolute;mso-position-horizontal-relative:char;mso-position-vertical:absolute;mso-position-vertical-relative:line;mso-left-percent:-10001;mso-top-percent:-10001;v-text-anchor:bottom" o:gfxdata="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" stroked="f">
                 <v:textbox inset="0,0,0,0">
                   <w:txbxContent>
                     <w:p>
@@ -14804,13 +14808,13 @@
               <wp:anchor distT="45720" distB="45720" distL="114300" distR="114300" simplePos="0" relativeHeight="251681792" behindDoc="0" locked="0" layoutInCell="1" allowOverlap="1">
                 <wp:simplePos x="0" y="0"/>
                 <wp:positionH relativeFrom="column">
-                  <wp:posOffset>3742690</wp:posOffset>
+                  <wp:posOffset>4197350</wp:posOffset>
                 </wp:positionH>
                 <wp:positionV relativeFrom="paragraph">
-                  <wp:posOffset>64770</wp:posOffset>
+                  <wp:posOffset>68106</wp:posOffset>
                 </wp:positionV>
-                <wp:extent cx="2411730" cy="952500"/>
-                <wp:effectExtent l="0" t="0" r="13970" b="12700"/>
+                <wp:extent cx="1960880" cy="1494155"/>
+                <wp:effectExtent l="0" t="0" r="20320" b="10795"/>
                 <wp:wrapSquare wrapText="bothSides"/>
                 <wp:docPr id="217" name="Text Box 2"/>
                 <wp:cNvGraphicFramePr>
@@ -14825,7 +14829,7 @@
                       <wps:spPr bwMode="auto">
                         <a:xfrm>
                           <a:off x="0" y="0"/>
-                          <a:ext cx="2411730" cy="952500"/>
+                          <a:ext cx="1960880" cy="1494155"/>
                         </a:xfrm>
                         <a:prstGeom prst="rect">
                           <a:avLst/>
@@ -14857,25 +14861,104 @@
                               <w:spacing w:after="0" w:line="240" w:lineRule="auto"/>
                               <w:ind w:left="187" w:hanging="187"/>
                               <w:rPr>
-                                <w:sz w:val="18"/>
-                                <w:szCs w:val="18"/>
+                                <w:sz w:val="24"/>
+                                <w:szCs w:val="24"/>
                               </w:rPr>
                             </w:pPr>
                             <w:r>
                               <w:rPr>
                                 <w:b/>
                                 <w:color w:val="4472C4" w:themeColor="accent1"/>
+                                <w:sz w:val="16"/>
+                                <w:szCs w:val="16"/>
+                              </w:rPr>
+                              <w:t>*</w:t>
+                            </w:r>
+                            <w:r>
+                              <w:rPr>
+                                <w:sz w:val="16"/>
+                                <w:szCs w:val="16"/>
+                              </w:rPr>
+                              <w:tab/>
+                            </w:r>
+                            <w:proofErr w:type="gramStart"/>
+                            <w:r>
+                              <w:rPr>
+                                <w:b/>
+                                <w:i/>
+                                <w:color w:val="4472C4" w:themeColor="accent1"/>
                                 <w:sz w:val="18"/>
                                 <w:szCs w:val="18"/>
                               </w:rPr>
-                              <w:t>*</w:t>
+                              <w:t>his</w:t>
+                            </w:r>
+                            <w:proofErr w:type="gramEnd"/>
+                            <w:r>
+                              <w:rPr>
+                                <w:color w:val="4472C4" w:themeColor="accent1"/>
+                                <w:sz w:val="18"/>
+                                <w:szCs w:val="18"/>
+                              </w:rPr>
+                              <w:t xml:space="preserve"> </w:t>
                             </w:r>
                             <w:r>
                               <w:rPr>
                                 <w:sz w:val="18"/>
                                 <w:szCs w:val="18"/>
                               </w:rPr>
-                              <w:tab/>
+                              <w:t xml:space="preserve">is used ambiguously in the Authorized Version for third-person-singular pronouns.  </w:t>
+                            </w:r>
+                            <w:proofErr w:type="gramStart"/>
+                            <w:r>
+                              <w:rPr>
+                                <w:b/>
+                                <w:i/>
+                                <w:color w:val="4472C4" w:themeColor="accent1"/>
+                                <w:sz w:val="18"/>
+                                <w:szCs w:val="18"/>
+                              </w:rPr>
+                              <w:t>his</w:t>
+                            </w:r>
+                            <w:proofErr w:type="gramEnd"/>
+                            <w:r>
+                              <w:rPr>
+                                <w:color w:val="4472C4" w:themeColor="accent1"/>
+                                <w:sz w:val="18"/>
+                                <w:szCs w:val="18"/>
+                              </w:rPr>
+                              <w:t xml:space="preserve"> </w:t>
+                            </w:r>
+                            <w:r>
+                              <w:rPr>
+                                <w:sz w:val="18"/>
+                                <w:szCs w:val="18"/>
+                              </w:rPr>
+                              <w:t>is either masculine or neuter (</w:t>
+                            </w:r>
+                            <w:r>
+                              <w:rPr>
+                                <w:b/>
+                                <w:i/>
+                                <w:color w:val="4472C4" w:themeColor="accent1"/>
+                                <w:sz w:val="18"/>
+                                <w:szCs w:val="18"/>
+                              </w:rPr>
+                              <w:t>its</w:t>
+                            </w:r>
+                            <w:r>
+                              <w:rPr>
+                                <w:color w:val="4472C4" w:themeColor="accent1"/>
+                                <w:sz w:val="18"/>
+                                <w:szCs w:val="18"/>
+                              </w:rPr>
+                              <w:t xml:space="preserve"> </w:t>
+                            </w:r>
+                            <w:r>
+                              <w:rPr>
+                                <w:sz w:val="18"/>
+                                <w:szCs w:val="18"/>
+                              </w:rPr>
+                              <w:t xml:space="preserve">appears just once in the sacred text). Therefore, </w:t>
                             </w:r>
                             <w:r>
                               <w:rPr>
@@ -14900,138 +14983,7 @@
                                 <w:sz w:val="18"/>
                                 <w:szCs w:val="18"/>
                               </w:rPr>
-                              <w:t xml:space="preserve">is used </w:t>
-                            </w:r>
-                            <w:r>
-                              <w:rPr>
-                                <w:sz w:val="18"/>
-                                <w:szCs w:val="18"/>
-                              </w:rPr>
-                              <w:t xml:space="preserve">ambiguously </w:t>
-                            </w:r>
-                            <w:r>
-                              <w:rPr>
-                                <w:sz w:val="18"/>
-                                <w:szCs w:val="18"/>
-                              </w:rPr>
-                              <w:t xml:space="preserve">in the Authorized Version </w:t>
-                            </w:r>
-                            <w:r>
-                              <w:rPr>
-                                <w:sz w:val="18"/>
-                                <w:szCs w:val="18"/>
-                              </w:rPr>
-                              <w:t>for third-person-singular pronouns.</w:t>
-                            </w:r>
-                            <w:r>
-                              <w:rPr>
-                                <w:sz w:val="18"/>
-                                <w:szCs w:val="18"/>
-                              </w:rPr>
-                              <w:t xml:space="preserve">  </w:t>
-                            </w:r>
-                            <w:r>
-                              <w:rPr>
-                                <w:b/>
-                                <w:i/>
-                                <w:color w:val="4472C4" w:themeColor="accent1"/>
-                                <w:sz w:val="18"/>
-                                <w:szCs w:val="18"/>
-                              </w:rPr>
-                              <w:t>his</w:t>
-                            </w:r>
-                            <w:r>
-                              <w:rPr>
-                                <w:color w:val="4472C4" w:themeColor="accent1"/>
-                                <w:sz w:val="18"/>
-                                <w:szCs w:val="18"/>
-                              </w:rPr>
-                              <w:t xml:space="preserve"> </w:t>
-                            </w:r>
-                            <w:r>
-                              <w:rPr>
-                                <w:sz w:val="18"/>
-                                <w:szCs w:val="18"/>
-                              </w:rPr>
-                              <w:t>can mean either masculine or</w:t>
-                            </w:r>
-                            <w:r>
-                              <w:rPr>
-                                <w:sz w:val="18"/>
-                                <w:szCs w:val="18"/>
-                              </w:rPr>
-                              <w:t xml:space="preserve"> neuter</w:t>
-                            </w:r>
-                            <w:r>
-                              <w:rPr>
-                                <w:sz w:val="18"/>
-                                <w:szCs w:val="18"/>
-                              </w:rPr>
-                              <w:t xml:space="preserve"> (</w:t>
-                            </w:r>
-                            <w:r>
-                              <w:rPr>
-                                <w:b/>
-                                <w:i/>
-                                <w:color w:val="4472C4" w:themeColor="accent1"/>
-                                <w:sz w:val="18"/>
-                                <w:szCs w:val="18"/>
-                              </w:rPr>
-                              <w:t>its</w:t>
-                            </w:r>
-                            <w:r>
-                              <w:rPr>
-                                <w:color w:val="4472C4" w:themeColor="accent1"/>
-                                <w:sz w:val="18"/>
-                                <w:szCs w:val="18"/>
-                              </w:rPr>
-                              <w:t xml:space="preserve"> </w:t>
-                            </w:r>
-                            <w:r>
-                              <w:rPr>
-                                <w:sz w:val="18"/>
-                                <w:szCs w:val="18"/>
-                              </w:rPr>
-                              <w:t>appears just once).</w:t>
-                            </w:r>
-                            <w:r>
-                              <w:rPr>
-                                <w:sz w:val="18"/>
-                                <w:szCs w:val="18"/>
-                              </w:rPr>
-                              <w:t xml:space="preserve"> </w:t>
-                            </w:r>
-                            <w:r>
-                              <w:rPr>
-                                <w:sz w:val="18"/>
-                                <w:szCs w:val="18"/>
-                              </w:rPr>
-                              <w:t xml:space="preserve">Therefore, we cannot mark </w:t>
-                            </w:r>
-                            <w:r>
-                              <w:rPr>
-                                <w:b/>
-                                <w:i/>
-                                <w:color w:val="4472C4" w:themeColor="accent1"/>
-                                <w:sz w:val="18"/>
-                                <w:szCs w:val="18"/>
-                              </w:rPr>
-                              <w:t>his</w:t>
-                            </w:r>
-                            <w:r>
-                              <w:rPr>
-                                <w:color w:val="4472C4" w:themeColor="accent1"/>
-                                <w:sz w:val="18"/>
-                                <w:szCs w:val="18"/>
-                              </w:rPr>
-                              <w:t xml:space="preserve"> </w:t>
-                            </w:r>
-                            <w:r>
-                              <w:rPr>
-                                <w:sz w:val="18"/>
-                                <w:szCs w:val="18"/>
-                              </w:rPr>
-                              <w:t xml:space="preserve">uniformly as masculine or neuter.  Instead, we mark </w:t>
+                              <w:t xml:space="preserve">can neither be uniformly marked as masculine, nor neuter.  Instead, we mark the genitive pronoun </w:t>
                             </w:r>
                             <w:r>
                               <w:rPr>
@@ -15059,6 +15011,17 @@
                               <w:t>as non-feminine.</w:t>
                             </w:r>
                           </w:p>
+                          <w:p>
+                            <w:pPr>
+                              <w:pStyle w:val="ListParagraph"/>
+                              <w:spacing w:after="0" w:line="240" w:lineRule="auto"/>
+                              <w:ind w:left="187" w:hanging="187"/>
+                              <w:rPr>
+                                <w:sz w:val="18"/>
+                                <w:szCs w:val="18"/>
+                              </w:rPr>
+                            </w:pPr>
+                          </w:p>
                         </w:txbxContent>
                       </wps:txbx>
                       <wps:bodyPr rot="0" vert="horz" wrap="square" lIns="91440" tIns="45720" rIns="91440" bIns="45720" anchor="t" anchorCtr="0">
@@ -15078,7 +15041,7 @@
           </mc:Choice>
           <mc:Fallback>
             <w:pict>
-              <v:shape id="_x0000_s1034" type="#_x0000_t202" style="position:absolute;left:0;text-align:left;margin-left:294.7pt;margin-top:5.1pt;width:189.9pt;height:75pt;z-index:251681792;visibility:visible;mso-wrap-style:square;mso-width-percent:0;mso-height-percent:0;mso-wrap-distance-left:9pt;mso-wrap-distance-top:3.6pt;mso-wrap-distance-right:9pt;mso-wrap-distance-bottom:3.6pt;mso-position-horizontal:absolute;mso-position-horizontal-relative:text;mso-position-vertical:absolute;mso-position-vertical-relative:text;mso-width-percent:0;mso-height-percent:0;mso-width-relative:margin;mso-height-relative:margin;v-text-anchor:top" o:gfxdata="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" fillcolor="white [3201]" strokecolor="#4472c4 [3204]" strokeweight="1pt">
+              <v:shape id="_x0000_s1034" type="#_x0000_t202" style="position:absolute;left:0;text-align:left;margin-left:330.5pt;margin-top:5.35pt;width:154.4pt;height:117.65pt;z-index:251681792;visibility:visible;mso-wrap-style:square;mso-width-percent:0;mso-height-percent:0;mso-wrap-distance-left:9pt;mso-wrap-distance-top:3.6pt;mso-wrap-distance-right:9pt;mso-wrap-distance-bottom:3.6pt;mso-position-horizontal:absolute;mso-position-horizontal-relative:text;mso-position-vertical:absolute;mso-position-vertical-relative:text;mso-width-percent:0;mso-height-percent:0;mso-width-relative:margin;mso-height-relative:margin;v-text-anchor:top" o:gfxdata="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" fillcolor="white [3201]" strokecolor="#4472c4 [3204]" strokeweight="1pt">
                 <v:textbox>
                   <w:txbxContent>
                     <w:p>
@@ -15087,25 +15050,104 @@
                         <w:spacing w:after="0" w:line="240" w:lineRule="auto"/>
                         <w:ind w:left="187" w:hanging="187"/>
                         <w:rPr>
-                          <w:sz w:val="18"/>
-                          <w:szCs w:val="18"/>
+                          <w:sz w:val="24"/>
+                          <w:szCs w:val="24"/>
                         </w:rPr>
                       </w:pPr>
                       <w:r>
                         <w:rPr>
                           <w:b/>
                           <w:color w:val="4472C4" w:themeColor="accent1"/>
+                          <w:sz w:val="16"/>
+                          <w:szCs w:val="16"/>
+                        </w:rPr>
+                        <w:t>*</w:t>
+                      </w:r>
+                      <w:r>
+                        <w:rPr>
+                          <w:sz w:val="16"/>
+                          <w:szCs w:val="16"/>
+                        </w:rPr>
+                        <w:tab/>
+                      </w:r>
+                      <w:proofErr w:type="gramStart"/>
+                      <w:r>
+                        <w:rPr>
+                          <w:b/>
+                          <w:i/>
+                          <w:color w:val="4472C4" w:themeColor="accent1"/>
                           <w:sz w:val="18"/>
                           <w:szCs w:val="18"/>
                         </w:rPr>
-                        <w:t>*</w:t>
+                        <w:t>his</w:t>
+                      </w:r>
+                      <w:proofErr w:type="gramEnd"/>
+                      <w:r>
+                        <w:rPr>
+                          <w:color w:val="4472C4" w:themeColor="accent1"/>
+                          <w:sz w:val="18"/>
+                          <w:szCs w:val="18"/>
+                        </w:rPr>
+                        <w:t xml:space="preserve"> </w:t>
                       </w:r>
                       <w:r>
                         <w:rPr>
                           <w:sz w:val="18"/>
                           <w:szCs w:val="18"/>
                         </w:rPr>
-                        <w:tab/>
+                        <w:t xml:space="preserve">is used ambiguously in the Authorized Version for third-person-singular pronouns.  </w:t>
+                      </w:r>
+                      <w:proofErr w:type="gramStart"/>
+                      <w:r>
+                        <w:rPr>
+                          <w:b/>
+                          <w:i/>
+                          <w:color w:val="4472C4" w:themeColor="accent1"/>
+                          <w:sz w:val="18"/>
+                          <w:szCs w:val="18"/>
+                        </w:rPr>
+                        <w:t>his</w:t>
+                      </w:r>
+                      <w:proofErr w:type="gramEnd"/>
+                      <w:r>
+                        <w:rPr>
+                          <w:color w:val="4472C4" w:themeColor="accent1"/>
+                          <w:sz w:val="18"/>
+                          <w:szCs w:val="18"/>
+                        </w:rPr>
+                        <w:t xml:space="preserve"> </w:t>
+                      </w:r>
+                      <w:r>
+                        <w:rPr>
+                          <w:sz w:val="18"/>
+                          <w:szCs w:val="18"/>
+                        </w:rPr>
+                        <w:t>is either masculine or neuter (</w:t>
+                      </w:r>
+                      <w:r>
+                        <w:rPr>
+                          <w:b/>
+                          <w:i/>
+                          <w:color w:val="4472C4" w:themeColor="accent1"/>
+                          <w:sz w:val="18"/>
+                          <w:szCs w:val="18"/>
+                        </w:rPr>
+                        <w:t>its</w:t>
+                      </w:r>
+                      <w:r>
+                        <w:rPr>
+                          <w:color w:val="4472C4" w:themeColor="accent1"/>
+                          <w:sz w:val="18"/>
+                          <w:szCs w:val="18"/>
+                        </w:rPr>
+                        <w:t xml:space="preserve"> </w:t>
+                      </w:r>
+                      <w:r>
+                        <w:rPr>
+                          <w:sz w:val="18"/>
+                          <w:szCs w:val="18"/>
+                        </w:rPr>
+                        <w:t xml:space="preserve">appears just once in the sacred text). Therefore, </w:t>
                       </w:r>
                       <w:r>
                         <w:rPr>
@@ -15130,138 +15172,7 @@
                           <w:sz w:val="18"/>
                           <w:szCs w:val="18"/>
                         </w:rPr>
-                        <w:t xml:space="preserve">is used </w:t>
-                      </w:r>
-                      <w:r>
-                        <w:rPr>
-                          <w:sz w:val="18"/>
-                          <w:szCs w:val="18"/>
-                        </w:rPr>
-                        <w:t xml:space="preserve">ambiguously </w:t>
-                      </w:r>
-                      <w:r>
-                        <w:rPr>
-                          <w:sz w:val="18"/>
-                          <w:szCs w:val="18"/>
-                        </w:rPr>
-                        <w:t xml:space="preserve">in the Authorized Version </w:t>
-                      </w:r>
-                      <w:r>
-                        <w:rPr>
-                          <w:sz w:val="18"/>
-                          <w:szCs w:val="18"/>
-                        </w:rPr>
-                        <w:t>for third-person-singular pronouns.</w:t>
-                      </w:r>
-                      <w:r>
-                        <w:rPr>
-                          <w:sz w:val="18"/>
-                          <w:szCs w:val="18"/>
-                        </w:rPr>
-                        <w:t xml:space="preserve">  </w:t>
-                      </w:r>
-                      <w:r>
-                        <w:rPr>
-                          <w:b/>
-                          <w:i/>
-                          <w:color w:val="4472C4" w:themeColor="accent1"/>
-                          <w:sz w:val="18"/>
-                          <w:szCs w:val="18"/>
-                        </w:rPr>
-                        <w:t>his</w:t>
-                      </w:r>
-                      <w:r>
-                        <w:rPr>
-                          <w:color w:val="4472C4" w:themeColor="accent1"/>
-                          <w:sz w:val="18"/>
-                          <w:szCs w:val="18"/>
-                        </w:rPr>
-                        <w:t xml:space="preserve"> </w:t>
-                      </w:r>
-                      <w:r>
-                        <w:rPr>
-                          <w:sz w:val="18"/>
-                          <w:szCs w:val="18"/>
-                        </w:rPr>
-                        <w:t>can mean either masculine or</w:t>
-                      </w:r>
-                      <w:r>
-                        <w:rPr>
-                          <w:sz w:val="18"/>
-                          <w:szCs w:val="18"/>
-                        </w:rPr>
-                        <w:t xml:space="preserve"> neuter</w:t>
-                      </w:r>
-                      <w:r>
-                        <w:rPr>
-                          <w:sz w:val="18"/>
-                          <w:szCs w:val="18"/>
-                        </w:rPr>
-                        <w:t xml:space="preserve"> (</w:t>
-                      </w:r>
-                      <w:r>
-                        <w:rPr>
-                          <w:b/>
-                          <w:i/>
-                          <w:color w:val="4472C4" w:themeColor="accent1"/>
-                          <w:sz w:val="18"/>
-                          <w:szCs w:val="18"/>
-                        </w:rPr>
-                        <w:t>its</w:t>
-                      </w:r>
-                      <w:r>
-                        <w:rPr>
-                          <w:color w:val="4472C4" w:themeColor="accent1"/>
-                          <w:sz w:val="18"/>
-                          <w:szCs w:val="18"/>
-                        </w:rPr>
-                        <w:t xml:space="preserve"> </w:t>
-                      </w:r>
-                      <w:r>
-                        <w:rPr>
-                          <w:sz w:val="18"/>
-                          <w:szCs w:val="18"/>
-                        </w:rPr>
-                        <w:t>appears just once).</w:t>
-                      </w:r>
-                      <w:r>
-                        <w:rPr>
-                          <w:sz w:val="18"/>
-                          <w:szCs w:val="18"/>
-                        </w:rPr>
-                        <w:t xml:space="preserve"> </w:t>
-                      </w:r>
-                      <w:r>
-                        <w:rPr>
-                          <w:sz w:val="18"/>
-                          <w:szCs w:val="18"/>
-                        </w:rPr>
-                        <w:t xml:space="preserve">Therefore, we cannot mark </w:t>
-                      </w:r>
-                      <w:r>
-                        <w:rPr>
-                          <w:b/>
-                          <w:i/>
-                          <w:color w:val="4472C4" w:themeColor="accent1"/>
-                          <w:sz w:val="18"/>
-                          <w:szCs w:val="18"/>
-                        </w:rPr>
-                        <w:t>his</w:t>
-                      </w:r>
-                      <w:r>
-                        <w:rPr>
-                          <w:color w:val="4472C4" w:themeColor="accent1"/>
-                          <w:sz w:val="18"/>
-                          <w:szCs w:val="18"/>
-                        </w:rPr>
-                        <w:t xml:space="preserve"> </w:t>
-                      </w:r>
-                      <w:r>
-                        <w:rPr>
-                          <w:sz w:val="18"/>
-                          <w:szCs w:val="18"/>
-                        </w:rPr>
-                        <w:t xml:space="preserve">uniformly as masculine or neuter.  Instead, we mark </w:t>
+                        <w:t xml:space="preserve">can neither be uniformly marked as masculine, nor neuter.  Instead, we mark the genitive pronoun </w:t>
                       </w:r>
                       <w:r>
                         <w:rPr>
@@ -15289,6 +15200,17 @@
                         <w:t>as non-feminine.</w:t>
                       </w:r>
                     </w:p>
+                    <w:p>
+                      <w:pPr>
+                        <w:pStyle w:val="ListParagraph"/>
+                        <w:spacing w:after="0" w:line="240" w:lineRule="auto"/>
+                        <w:ind w:left="187" w:hanging="187"/>
+                        <w:rPr>
+                          <w:sz w:val="18"/>
+                          <w:szCs w:val="18"/>
+                        </w:rPr>
+                      </w:pPr>
+                    </w:p>
                   </w:txbxContent>
                 </v:textbox>
                 <w10:wrap type="square"/>
@@ -15413,7 +15335,6 @@
         <w:ind w:left="0" w:right="-522" w:firstLine="0"/>
       </w:pPr>
       <w:r>
-        <w:lastRenderedPageBreak/>
         <w:t>AV</w:t>
       </w:r>
       <w:r>
@@ -19042,6 +18963,7 @@
         <w:rPr>
           <w:noProof/>
         </w:rPr>
+        <w:lastRenderedPageBreak/>
         <w:t>The ascii vari</w:t>
       </w:r>
       <w:r>
@@ -19116,34 +19038,34 @@
         </w:rPr>
         <w:t xml:space="preserve">unctuation byte does not yet set the 0x8 bit for </w:t>
       </w:r>
+      <w:r>
+        <w:rPr>
+          <w:rFonts w:ascii="Consolas" w:eastAsia="Courier New" w:hAnsi="Consolas" w:cs="Courier New"/>
+        </w:rPr>
+        <w:t>PUNC::</w:t>
+      </w:r>
+      <w:proofErr w:type="spellStart"/>
       <w:proofErr w:type="gramStart"/>
       <w:r>
         <w:rPr>
           <w:rFonts w:ascii="Consolas" w:eastAsia="Courier New" w:hAnsi="Consolas" w:cs="Courier New"/>
         </w:rPr>
-        <w:t>PUNC::</w:t>
-      </w:r>
-      <w:proofErr w:type="spellStart"/>
+        <w:t>closeParen</w:t>
+      </w:r>
+      <w:proofErr w:type="spellEnd"/>
+      <w:r>
+        <w:rPr>
+          <w:rFonts w:asciiTheme="minorHAnsi" w:eastAsia="Courier New" w:hAnsiTheme="minorHAnsi" w:cstheme="minorHAnsi"/>
+        </w:rPr>
+        <w:t xml:space="preserve"> </w:t>
+      </w:r>
+      <w:r>
+        <w:rPr>
+          <w:rFonts w:asciiTheme="minorHAnsi" w:eastAsia="Courier New" w:hAnsiTheme="minorHAnsi" w:cstheme="minorHAnsi"/>
+        </w:rPr>
+        <w:t xml:space="preserve"> (</w:t>
+      </w:r>
       <w:proofErr w:type="gramEnd"/>
-      <w:r>
-        <w:rPr>
-          <w:rFonts w:ascii="Consolas" w:eastAsia="Courier New" w:hAnsi="Consolas" w:cs="Courier New"/>
-        </w:rPr>
-        <w:t>closeParen</w:t>
-      </w:r>
-      <w:proofErr w:type="spellEnd"/>
-      <w:r>
-        <w:rPr>
-          <w:rFonts w:asciiTheme="minorHAnsi" w:eastAsia="Courier New" w:hAnsiTheme="minorHAnsi" w:cstheme="minorHAnsi"/>
-        </w:rPr>
-        <w:t xml:space="preserve"> </w:t>
-      </w:r>
-      <w:r>
-        <w:rPr>
-          <w:rFonts w:asciiTheme="minorHAnsi" w:eastAsia="Courier New" w:hAnsiTheme="minorHAnsi" w:cstheme="minorHAnsi"/>
-        </w:rPr>
-        <w:t xml:space="preserve"> (</w:t>
-      </w:r>
       <w:r>
         <w:rPr>
           <w:rFonts w:asciiTheme="minorHAnsi" w:eastAsia="Courier New" w:hAnsiTheme="minorHAnsi" w:cstheme="minorHAnsi"/>
@@ -21739,7 +21661,7 @@
                 <v:stroke joinstyle="miter"/>
                 <v:path gradientshapeok="t" o:connecttype="rect"/>
               </v:shapetype>
-              <v:shape id="Text Box 7" o:spid="_x0000_s1035" type="#_x0000_t202" style="position:absolute;margin-left:146.45pt;margin-top:363.35pt;width:546.7pt;height:25.8pt;z-index:251679744;visibility:visible;mso-wrap-style:square;mso-width-percent:0;mso-height-percent:0;mso-wrap-distance-left:9pt;mso-wrap-distance-top:3.6pt;mso-wrap-distance-right:9pt;mso-wrap-distance-bottom:3.6pt;mso-position-horizontal:absolute;mso-position-horizontal-relative:margin;mso-position-vertical:absolute;mso-position-vertical-relative:page;mso-width-percent:0;mso-height-percent:0;mso-width-relative:margin;mso-height-relative:margin;v-text-anchor:top" o:gfxdata="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" stroked="f">
+              <v:shape id="Text Box 7" o:spid="_x0000_s1035" type="#_x0000_t202" style="position:absolute;margin-left:146.45pt;margin-top:363.35pt;width:546.7pt;height:25.8pt;z-index:251679744;visibility:visible;mso-wrap-style:square;mso-width-percent:0;mso-height-percent:0;mso-wrap-distance-left:9pt;mso-wrap-distance-top:3.6pt;mso-wrap-distance-right:9pt;mso-wrap-distance-bottom:3.6pt;mso-position-horizontal:absolute;mso-position-horizontal-relative:margin;mso-position-vertical:absolute;mso-position-vertical-relative:page;mso-width-percent:0;mso-height-percent:0;mso-width-relative:margin;mso-height-relative:margin;v-text-anchor:top" o:gfxdata="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" stroked="f">
                 <v:textbox inset="0,0,0,0">
                   <w:txbxContent>
                     <w:tbl>
@@ -21986,29 +21908,7 @@
                 <w:sz w:val="24"/>
                 <w:szCs w:val="24"/>
               </w:rPr>
-              <w:t>BB:</w:t>
-            </w:r>
-            <w:proofErr w:type="gramStart"/>
-            <w:r>
-              <w:rPr>
-                <w:rFonts w:ascii="Arial" w:eastAsia="Arial" w:hAnsi="Arial" w:cs="Arial"/>
-                <w:b/>
-                <w:color w:val="FFFFFF"/>
-                <w:sz w:val="24"/>
-                <w:szCs w:val="24"/>
-              </w:rPr>
-              <w:t>CC:VV</w:t>
-            </w:r>
-            <w:proofErr w:type="gramEnd"/>
-            <w:r>
-              <w:rPr>
-                <w:rFonts w:ascii="Arial" w:eastAsia="Arial" w:hAnsi="Arial" w:cs="Arial"/>
-                <w:b/>
-                <w:color w:val="FFFFFF"/>
-                <w:sz w:val="24"/>
-                <w:szCs w:val="24"/>
-              </w:rPr>
-              <w:t>:WordCnt</w:t>
+              <w:t>BB:CC:VV:WordCnt</w:t>
             </w:r>
             <w:proofErr w:type="spellEnd"/>
           </w:p>
@@ -23745,7 +23645,6 @@
               </w:rPr>
               <w:t>\0maher-shalal-hash-baz\0</w:t>
             </w:r>
-            <w:proofErr w:type="gramStart"/>
             <w:r>
               <w:rPr>
                 <w:rFonts w:ascii="Consolas" w:eastAsia="Courier New" w:hAnsi="Consolas" w:cstheme="minorHAnsi"/>
@@ -23764,14 +23663,7 @@
               <w:rPr>
                 <w:rFonts w:ascii="Consolas" w:eastAsia="Courier New" w:hAnsi="Consolas" w:cs="Courier New"/>
               </w:rPr>
-              <w:t>[</w:t>
-            </w:r>
-            <w:proofErr w:type="gramEnd"/>
-            <w:r>
-              <w:rPr>
-                <w:rFonts w:ascii="Consolas" w:eastAsia="Courier New" w:hAnsi="Consolas" w:cs="Courier New"/>
-              </w:rPr>
-              <w:t>keys = 12565, 12566]</w:t>
+              <w:t>[keys = 12565, 12566]</w:t>
             </w:r>
           </w:p>
         </w:tc>
@@ -23956,9 +23848,12 @@
         <w:t>.  A usage example for AV-</w:t>
       </w:r>
       <w:proofErr w:type="spellStart"/>
+      <w:r>
+        <w:t>Lexicon</w:t>
+      </w:r>
       <w:proofErr w:type="gramStart"/>
       <w:r>
-        <w:t>Lexicon,VLT</w:t>
+        <w:t>,VLT</w:t>
       </w:r>
       <w:proofErr w:type="spellEnd"/>
       <w:proofErr w:type="gramEnd"/>
@@ -23974,12 +23869,10 @@
         <w:t xml:space="preserve">.  A usage example for AVX-Lexicon is provided in </w:t>
       </w:r>
       <w:proofErr w:type="spellStart"/>
-      <w:proofErr w:type="gramStart"/>
       <w:r>
         <w:t>avx.go</w:t>
       </w:r>
       <w:proofErr w:type="spellEnd"/>
-      <w:proofErr w:type="gramEnd"/>
       <w:r>
         <w:t xml:space="preserve"> (available on </w:t>
       </w:r>
@@ -27510,7 +27403,15 @@
         <w:t>revision</w:t>
       </w:r>
       <w:r>
-        <w:t xml:space="preserve">.  Its data is best ingested with a HashMap: The Lemma would not be the unique key to the HashMap, as many </w:t>
+        <w:t xml:space="preserve">.  Its data is best ingested with a HashMap: The Lemma would not be the unique key to the </w:t>
+      </w:r>
+      <w:proofErr w:type="spellStart"/>
+      <w:r>
+        <w:t>HashMap</w:t>
+      </w:r>
+      <w:proofErr w:type="spellEnd"/>
+      <w:r>
+        <w:t xml:space="preserve">, as many </w:t>
       </w:r>
       <w:proofErr w:type="spellStart"/>
       <w:r>
@@ -27665,13 +27566,11 @@
         <w:ind w:left="0" w:firstLine="0"/>
       </w:pPr>
       <w:proofErr w:type="spellStart"/>
-      <w:proofErr w:type="gramStart"/>
       <w:r>
         <w:lastRenderedPageBreak/>
         <w:t>avtext.go</w:t>
       </w:r>
       <w:proofErr w:type="spellEnd"/>
-      <w:proofErr w:type="gramEnd"/>
       <w:r>
         <w:t xml:space="preserve"> </w:t>
       </w:r>
@@ -27743,12 +27642,10 @@
         <w:t xml:space="preserve">to the details about </w:t>
       </w:r>
       <w:proofErr w:type="spellStart"/>
-      <w:proofErr w:type="gramStart"/>
       <w:r>
         <w:t>avtext.go</w:t>
       </w:r>
       <w:proofErr w:type="spellEnd"/>
-      <w:proofErr w:type="gramEnd"/>
       <w:r>
         <w:t xml:space="preserve"> …</w:t>
       </w:r>
@@ -27847,7 +27744,7 @@
                             <w:r>
                               <w:t xml:space="preserve">     </w:t>
                             </w:r>
-                            <w:hyperlink r:id="rId10" w:history="1">
+                            <w:hyperlink r:id="rId8" w:history="1">
                               <w:r>
                                 <w:rPr>
                                   <w:rStyle w:val="Hyperlink"/>
@@ -27883,7 +27780,7 @@
           </mc:Choice>
           <mc:Fallback>
             <w:pict>
-              <v:shape w14:anchorId="09E435CD" id="_x0000_s1036" type="#_x0000_t202" style="position:absolute;left:0;text-align:left;margin-left:288.4pt;margin-top:184.9pt;width:339.6pt;height:55.2pt;z-index:251685888;visibility:visible;mso-wrap-style:square;mso-width-percent:0;mso-height-percent:0;mso-wrap-distance-left:9pt;mso-wrap-distance-top:3.6pt;mso-wrap-distance-right:9pt;mso-wrap-distance-bottom:3.6pt;mso-position-horizontal:right;mso-position-horizontal-relative:margin;mso-position-vertical:absolute;mso-position-vertical-relative:page;mso-width-percent:0;mso-height-percent:0;mso-width-relative:margin;mso-height-relative:margin;v-text-anchor:top" o:gfxdata="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" strokecolor="#4472c4 [3204]" strokeweight="1.25pt">
+              <v:shape w14:anchorId="09E435CD" id="_x0000_s1036" type="#_x0000_t202" style="position:absolute;left:0;text-align:left;margin-left:288.4pt;margin-top:184.9pt;width:339.6pt;height:55.2pt;z-index:251685888;visibility:visible;mso-wrap-style:square;mso-width-percent:0;mso-height-percent:0;mso-wrap-distance-left:9pt;mso-wrap-distance-top:3.6pt;mso-wrap-distance-right:9pt;mso-wrap-distance-bottom:3.6pt;mso-position-horizontal:right;mso-position-horizontal-relative:margin;mso-position-vertical:absolute;mso-position-vertical-relative:page;mso-width-percent:0;mso-height-percent:0;mso-width-relative:margin;mso-height-relative:margin;v-text-anchor:top" o:gfxdata="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" strokecolor="#4472c4 [3204]" strokeweight="1.25pt">
                 <v:textbox>
                   <w:txbxContent>
                     <w:p>
@@ -27921,7 +27818,7 @@
                       <w:r>
                         <w:t xml:space="preserve">     </w:t>
                       </w:r>
-                      <w:hyperlink r:id="rId11" w:history="1">
+                      <w:hyperlink r:id="rId9" w:history="1">
                         <w:r>
                           <w:rPr>
                             <w:rStyle w:val="Hyperlink"/>
@@ -27962,14 +27859,65 @@
         <w:t xml:space="preserve"> how </w:t>
       </w:r>
       <w:proofErr w:type="spellStart"/>
-      <w:proofErr w:type="gramStart"/>
       <w:r>
         <w:t>avtext.go</w:t>
       </w:r>
       <w:proofErr w:type="spellEnd"/>
-      <w:proofErr w:type="gramEnd"/>
       <w:r>
         <w:t xml:space="preserve"> can be extended:</w:t>
+      </w:r>
+    </w:p>
+    <w:p>
+      <w:pPr>
+        <w:pStyle w:val="ListParagraph"/>
+        <w:numPr>
+          <w:ilvl w:val="0"/>
+          <w:numId w:val="2"/>
+        </w:numPr>
+        <w:spacing w:before="160"/>
+        <w:jc w:val="both"/>
+      </w:pPr>
+      <w:hyperlink r:id="rId10" w:history="1">
+        <w:r>
+          <w:rPr>
+            <w:rStyle w:val="Hyperlink"/>
+          </w:rPr>
+          <w:t>http://localhost:2121/</w:t>
+        </w:r>
+      </w:hyperlink>
+      <w:r>
+        <w:tab/>
+      </w:r>
+      <w:r>
+        <w:tab/>
+      </w:r>
+      <w:r>
+        <w:tab/>
+      </w:r>
+    </w:p>
+    <w:p>
+      <w:pPr>
+        <w:pStyle w:val="ListParagraph"/>
+        <w:numPr>
+          <w:ilvl w:val="0"/>
+          <w:numId w:val="2"/>
+        </w:numPr>
+        <w:spacing w:before="160"/>
+        <w:jc w:val="both"/>
+      </w:pPr>
+      <w:hyperlink r:id="rId11" w:history="1">
+        <w:r>
+          <w:rPr>
+            <w:rStyle w:val="Hyperlink"/>
+          </w:rPr>
+          <w:t>http://localhost:2121/help</w:t>
+        </w:r>
+      </w:hyperlink>
+      <w:r>
+        <w:tab/>
+      </w:r>
+      <w:r>
+        <w:tab/>
       </w:r>
     </w:p>
     <w:p>
@@ -27987,59 +27935,6 @@
           <w:rPr>
             <w:rStyle w:val="Hyperlink"/>
           </w:rPr>
-          <w:t>http://localhost:2121/</w:t>
-        </w:r>
-      </w:hyperlink>
-      <w:r>
-        <w:tab/>
-      </w:r>
-      <w:r>
-        <w:tab/>
-      </w:r>
-      <w:r>
-        <w:tab/>
-      </w:r>
-    </w:p>
-    <w:p>
-      <w:pPr>
-        <w:pStyle w:val="ListParagraph"/>
-        <w:numPr>
-          <w:ilvl w:val="0"/>
-          <w:numId w:val="2"/>
-        </w:numPr>
-        <w:spacing w:before="160"/>
-        <w:jc w:val="both"/>
-      </w:pPr>
-      <w:hyperlink r:id="rId13" w:history="1">
-        <w:r>
-          <w:rPr>
-            <w:rStyle w:val="Hyperlink"/>
-          </w:rPr>
-          <w:t>http://localhost:2121/help</w:t>
-        </w:r>
-      </w:hyperlink>
-      <w:r>
-        <w:tab/>
-      </w:r>
-      <w:r>
-        <w:tab/>
-      </w:r>
-    </w:p>
-    <w:p>
-      <w:pPr>
-        <w:pStyle w:val="ListParagraph"/>
-        <w:numPr>
-          <w:ilvl w:val="0"/>
-          <w:numId w:val="2"/>
-        </w:numPr>
-        <w:spacing w:before="160"/>
-        <w:jc w:val="both"/>
-      </w:pPr>
-      <w:hyperlink r:id="rId14" w:history="1">
-        <w:r>
-          <w:rPr>
-            <w:rStyle w:val="Hyperlink"/>
-          </w:rPr>
           <w:t>http://localhost:2121/validate</w:t>
         </w:r>
       </w:hyperlink>
@@ -28062,12 +27957,10 @@
         <w:t xml:space="preserve">The / endpoint simply reports the release number of the optional </w:t>
       </w:r>
       <w:proofErr w:type="spellStart"/>
-      <w:proofErr w:type="gramStart"/>
       <w:r>
         <w:t>avtext.go</w:t>
       </w:r>
       <w:proofErr w:type="spellEnd"/>
-      <w:proofErr w:type="gramEnd"/>
       <w:r>
         <w:t xml:space="preserve"> web-server component.  The /help endpoint provides primitive information about the web-service.  /help can be easily replaced by develo</w:t>
       </w:r>
@@ -28108,12 +28001,10 @@
         <w:t xml:space="preserve">.  In addition to the administrative URL’s described above, here is a list of the foundational endpoints that provide the core functionality of </w:t>
       </w:r>
       <w:proofErr w:type="spellStart"/>
-      <w:proofErr w:type="gramStart"/>
       <w:r>
         <w:t>avtext.go</w:t>
       </w:r>
       <w:proofErr w:type="spellEnd"/>
-      <w:proofErr w:type="gramEnd"/>
       <w:r>
         <w:t>:</w:t>
       </w:r>
@@ -28128,7 +28019,7 @@
         <w:spacing w:before="160"/>
         <w:jc w:val="both"/>
       </w:pPr>
-      <w:hyperlink r:id="rId15" w:history="1">
+      <w:hyperlink r:id="rId13" w:history="1">
         <w:r>
           <w:rPr>
             <w:rStyle w:val="Hyperlink"/>
@@ -28147,7 +28038,7 @@
         <w:spacing w:before="160"/>
         <w:jc w:val="both"/>
       </w:pPr>
-      <w:hyperlink r:id="rId16" w:history="1">
+      <w:hyperlink r:id="rId14" w:history="1">
         <w:r>
           <w:rPr>
             <w:rStyle w:val="Hyperlink"/>
@@ -28157,6 +28048,53 @@
       </w:hyperlink>
       <w:r>
         <w:t xml:space="preserve"> </w:t>
+      </w:r>
+    </w:p>
+    <w:p>
+      <w:pPr>
+        <w:pStyle w:val="ListParagraph"/>
+        <w:numPr>
+          <w:ilvl w:val="0"/>
+          <w:numId w:val="4"/>
+        </w:numPr>
+        <w:spacing w:before="160"/>
+        <w:jc w:val="both"/>
+      </w:pPr>
+      <w:hyperlink r:id="rId15" w:history="1">
+        <w:r>
+          <w:rPr>
+            <w:rStyle w:val="Hyperlink"/>
+          </w:rPr>
+          <w:t>http://localhost:2121/gen/1?sessionID</w:t>
+        </w:r>
+      </w:hyperlink>
+      <w:r>
+        <w:t xml:space="preserve"> </w:t>
+      </w:r>
+      <w:r>
+        <w:t xml:space="preserve">  </w:t>
+      </w:r>
+    </w:p>
+    <w:p>
+      <w:pPr>
+        <w:pStyle w:val="ListParagraph"/>
+        <w:numPr>
+          <w:ilvl w:val="0"/>
+          <w:numId w:val="4"/>
+        </w:numPr>
+        <w:spacing w:before="160"/>
+        <w:jc w:val="both"/>
+      </w:pPr>
+      <w:hyperlink r:id="rId16" w:history="1">
+        <w:r>
+          <w:rPr>
+            <w:rStyle w:val="Hyperlink"/>
+          </w:rPr>
+          <w:t>http://localhost:2121/rev/22?sessionID=day&amp;amen</w:t>
+        </w:r>
+      </w:hyperlink>
+      <w:r>
+        <w:t xml:space="preserve">    </w:t>
       </w:r>
     </w:p>
     <w:p>
@@ -28174,14 +28112,11 @@
           <w:rPr>
             <w:rStyle w:val="Hyperlink"/>
           </w:rPr>
-          <w:t>http://localhost:2121/gen/1?sessionID</w:t>
+          <w:t>http://localhost:2121/rev/22?sessionID=$FFFFFFFFFFFFF</w:t>
         </w:r>
       </w:hyperlink>
       <w:r>
         <w:t xml:space="preserve"> </w:t>
-      </w:r>
-      <w:r>
-        <w:t xml:space="preserve">  </w:t>
       </w:r>
     </w:p>
     <w:p>
@@ -28199,50 +28134,6 @@
           <w:rPr>
             <w:rStyle w:val="Hyperlink"/>
           </w:rPr>
-          <w:t>http://localhost:2121/rev/22?sessionID=day&amp;amen</w:t>
-        </w:r>
-      </w:hyperlink>
-      <w:r>
-        <w:t xml:space="preserve">    </w:t>
-      </w:r>
-    </w:p>
-    <w:p>
-      <w:pPr>
-        <w:pStyle w:val="ListParagraph"/>
-        <w:numPr>
-          <w:ilvl w:val="0"/>
-          <w:numId w:val="4"/>
-        </w:numPr>
-        <w:spacing w:before="160"/>
-        <w:jc w:val="both"/>
-      </w:pPr>
-      <w:hyperlink r:id="rId19" w:history="1">
-        <w:r>
-          <w:rPr>
-            <w:rStyle w:val="Hyperlink"/>
-          </w:rPr>
-          <w:t>http://localhost:2121/rev/22?sessionID=$FFFFFFFFFFFFF</w:t>
-        </w:r>
-      </w:hyperlink>
-      <w:r>
-        <w:t xml:space="preserve"> </w:t>
-      </w:r>
-    </w:p>
-    <w:p>
-      <w:pPr>
-        <w:pStyle w:val="ListParagraph"/>
-        <w:numPr>
-          <w:ilvl w:val="0"/>
-          <w:numId w:val="4"/>
-        </w:numPr>
-        <w:spacing w:before="160"/>
-        <w:jc w:val="both"/>
-      </w:pPr>
-      <w:hyperlink r:id="rId20" w:history="1">
-        <w:r>
-          <w:rPr>
-            <w:rStyle w:val="Hyperlink"/>
-          </w:rPr>
           <w:t>http://localhost:2121/css/sessionID.css</w:t>
         </w:r>
       </w:hyperlink>
@@ -28257,15 +28148,7 @@
         <w:jc w:val="both"/>
       </w:pPr>
       <w:r>
-        <w:t xml:space="preserve">All of these endpoints can be summarized as one of two types: getting the chapter of a </w:t>
-      </w:r>
-      <w:proofErr w:type="gramStart"/>
-      <w:r>
-        <w:t>book, or</w:t>
-      </w:r>
-      <w:proofErr w:type="gramEnd"/>
-      <w:r>
-        <w:t xml:space="preserve"> getting a CSS stylesheet.  When no chapter is provided, chapter 1 is always implied.  When no session identifier is provided, the resulting chapter </w:t>
+        <w:t xml:space="preserve">All of these endpoints can be summarized as one of two types: getting the chapter of a book, or getting a CSS stylesheet.  When no chapter is provided, chapter 1 is always implied.  When no session identifier is provided, the resulting chapter </w:t>
       </w:r>
       <w:r>
         <w:t xml:space="preserve">request is </w:t>
@@ -28300,12 +28183,10 @@
         <w:t xml:space="preserve">  Moreover, </w:t>
       </w:r>
       <w:proofErr w:type="spellStart"/>
-      <w:proofErr w:type="gramStart"/>
       <w:r>
         <w:t>avtext.go</w:t>
       </w:r>
       <w:proofErr w:type="spellEnd"/>
-      <w:proofErr w:type="gramEnd"/>
       <w:r>
         <w:t xml:space="preserve"> can compile information into a CSS stylesheet.  When a request is made for Genesis using the URL depicted in #3 above, a stylesheet becomes linked in the response to a stylesheet with the URL depicted in #8 above.  A web-browser will make an immediate subsequent request to get the stylesheet.  If /</w:t>
       </w:r>
@@ -28318,12 +28199,10 @@
         <w:t xml:space="preserve">/sessionID.css does not exists, </w:t>
       </w:r>
       <w:proofErr w:type="spellStart"/>
-      <w:proofErr w:type="gramStart"/>
       <w:r>
         <w:t>avtext.go</w:t>
       </w:r>
       <w:proofErr w:type="spellEnd"/>
-      <w:proofErr w:type="gramEnd"/>
       <w:r>
         <w:t xml:space="preserve"> will automatically compile a file named /</w:t>
       </w:r>
@@ -28393,18 +28272,13 @@
       </w:r>
       <w:proofErr w:type="spellEnd"/>
       <w:r>
-        <w:t xml:space="preserve"> files and/or </w:t>
-      </w:r>
-      <w:proofErr w:type="gramStart"/>
-      <w:r>
-        <w:t>*.</w:t>
+        <w:t xml:space="preserve"> files and/or *.</w:t>
       </w:r>
       <w:proofErr w:type="spellStart"/>
       <w:r>
         <w:t>avspec</w:t>
       </w:r>
       <w:proofErr w:type="spellEnd"/>
-      <w:proofErr w:type="gramEnd"/>
       <w:r>
         <w:t xml:space="preserve"> files, they must be manually deleted beforehand</w:t>
       </w:r>
@@ -28419,18 +28293,13 @@
         <w:jc w:val="both"/>
       </w:pPr>
       <w:r>
-        <w:t xml:space="preserve">URL form #3 and #5 are discussed under the description of the </w:t>
-      </w:r>
-      <w:proofErr w:type="gramStart"/>
-      <w:r>
-        <w:t>*.</w:t>
+        <w:t>URL form #3 and #5 are discussed under the description of the *.</w:t>
       </w:r>
       <w:proofErr w:type="spellStart"/>
       <w:r>
         <w:t>avspec</w:t>
       </w:r>
       <w:proofErr w:type="spellEnd"/>
-      <w:proofErr w:type="gramEnd"/>
       <w:r>
         <w:t xml:space="preserve"> format.</w:t>
       </w:r>
@@ -28441,7 +28310,6 @@
         <w:spacing w:line="240" w:lineRule="auto"/>
         <w:ind w:left="0" w:firstLine="0"/>
       </w:pPr>
-      <w:proofErr w:type="gramStart"/>
       <w:r>
         <w:lastRenderedPageBreak/>
         <w:t>*.</w:t>
@@ -28451,7 +28319,6 @@
         <w:t>avspec</w:t>
       </w:r>
       <w:proofErr w:type="spellEnd"/>
-      <w:proofErr w:type="gramEnd"/>
       <w:r>
         <w:t xml:space="preserve"> file format</w:t>
       </w:r>
@@ -29363,7 +29230,6 @@
         <w:t xml:space="preserve">containing CSS for </w:t>
       </w:r>
       <w:proofErr w:type="spellStart"/>
-      <w:proofErr w:type="gramStart"/>
       <w:r>
         <w:rPr>
           <w:sz w:val="28"/>
@@ -29371,7 +29237,6 @@
         <w:t>avtext.go</w:t>
       </w:r>
       <w:proofErr w:type="spellEnd"/>
-      <w:proofErr w:type="gramEnd"/>
       <w:r>
         <w:rPr>
           <w:sz w:val="28"/>
@@ -29397,32 +29262,26 @@
         <w:t xml:space="preserve">standard-format CSS stylesheet should be included when </w:t>
       </w:r>
       <w:proofErr w:type="spellStart"/>
-      <w:proofErr w:type="gramStart"/>
       <w:r>
         <w:t>avtext.go</w:t>
       </w:r>
       <w:proofErr w:type="spellEnd"/>
-      <w:proofErr w:type="gramEnd"/>
       <w:r>
         <w:t xml:space="preserve"> is utilized in your development.  This optional stylesheet is included in the SDK, but it can be customized in any way by the web designer.  However, the web designer should realize that any references in the CSS to image files will result in 404 errors unless support is explicitly added to </w:t>
       </w:r>
       <w:proofErr w:type="spellStart"/>
-      <w:proofErr w:type="gramStart"/>
       <w:r>
         <w:t>avtext.go</w:t>
       </w:r>
       <w:proofErr w:type="spellEnd"/>
-      <w:proofErr w:type="gramEnd"/>
       <w:r>
         <w:t xml:space="preserve"> by your development team.  Finally, </w:t>
       </w:r>
       <w:proofErr w:type="spellStart"/>
-      <w:proofErr w:type="gramStart"/>
       <w:r>
         <w:t>avtext.go</w:t>
       </w:r>
       <w:proofErr w:type="spellEnd"/>
-      <w:proofErr w:type="gramEnd"/>
       <w:r>
         <w:t xml:space="preserve"> always links chapter output to the AV-Stylesheet.css stylesheet, even when a *.</w:t>
       </w:r>
@@ -29540,12 +29399,10 @@
         <w:t xml:space="preserve">along with its corresponding MD5.  The </w:t>
       </w:r>
       <w:proofErr w:type="spellStart"/>
-      <w:proofErr w:type="gramStart"/>
       <w:r>
         <w:t>avtext.go</w:t>
       </w:r>
       <w:proofErr w:type="spellEnd"/>
-      <w:proofErr w:type="gramEnd"/>
       <w:r>
         <w:t xml:space="preserve"> se</w:t>
       </w:r>
@@ -29618,13 +29475,8 @@
         <w:t>checks are str</w:t>
       </w:r>
       <w:r>
-        <w:t xml:space="preserve">aightforward. MD5’s </w:t>
-      </w:r>
-      <w:proofErr w:type="gramStart"/>
-      <w:r>
-        <w:t>are</w:t>
-      </w:r>
-      <w:proofErr w:type="gramEnd"/>
+        <w:t>aightforward. MD5’s are</w:t>
+      </w:r>
       <w:r>
         <w:t xml:space="preserve"> </w:t>
       </w:r>
@@ -29651,15 +29503,7 @@
       </w:r>
       <w:proofErr w:type="spellEnd"/>
       <w:r>
-        <w:t xml:space="preserve"> is not updated on every Alpha/Beta </w:t>
-      </w:r>
-      <w:proofErr w:type="gramStart"/>
-      <w:r>
-        <w:t>release, but</w:t>
-      </w:r>
-      <w:proofErr w:type="gramEnd"/>
-      <w:r>
-        <w:t xml:space="preserve"> can be updated manually using </w:t>
+        <w:t xml:space="preserve"> is not updated on every Alpha/Beta release, but can be updated manually using </w:t>
       </w:r>
       <w:proofErr w:type="spellStart"/>
       <w:r>
@@ -29745,13 +29589,7 @@
         <w:t>.</w:t>
       </w:r>
       <w:r>
-        <w:t>H</w:t>
-      </w:r>
-      <w:r>
-        <w:t>C1</w:t>
-      </w:r>
-      <w:r>
-        <w:t>1</w:t>
+        <w:t>K715</w:t>
       </w:r>
       <w:r>
         <w:t>)</w:t>
@@ -29766,7 +29604,19 @@
         <w:t>th</w:t>
       </w:r>
       <w:r>
-        <w:t>is document may change over time]</w:t>
+        <w:t>is document change</w:t>
+      </w:r>
+      <w:r>
+        <w:t>s</w:t>
+      </w:r>
+      <w:r>
+        <w:t xml:space="preserve"> over time</w:t>
+      </w:r>
+      <w:r>
+        <w:t xml:space="preserve"> and is seldom renamed</w:t>
+      </w:r>
+      <w:r>
+        <w:t>]</w:t>
       </w:r>
       <w:r>
         <w:t>.</w:t>
@@ -29813,168 +29663,7 @@
           <w:sz w:val="20"/>
           <w:szCs w:val="20"/>
         </w:rPr>
-        <w:t>The #HA29</w:t>
-      </w:r>
-      <w:r>
-        <w:rPr>
-          <w:sz w:val="20"/>
-          <w:szCs w:val="20"/>
-        </w:rPr>
-        <w:t xml:space="preserve"> revision represent</w:t>
-      </w:r>
-      <w:r>
-        <w:rPr>
-          <w:sz w:val="20"/>
-          <w:szCs w:val="20"/>
-        </w:rPr>
-        <w:t>ed</w:t>
-      </w:r>
-      <w:r>
-        <w:rPr>
-          <w:sz w:val="20"/>
-          <w:szCs w:val="20"/>
-        </w:rPr>
-        <w:t xml:space="preserve"> the first official Release Candidate </w:t>
-      </w:r>
-      <w:r>
-        <w:rPr>
-          <w:sz w:val="20"/>
-          <w:szCs w:val="20"/>
-        </w:rPr>
-        <w:t>(RC1) of the 2017 SDK.  The #HA29</w:t>
-      </w:r>
-      <w:r>
-        <w:rPr>
-          <w:sz w:val="20"/>
-          <w:szCs w:val="20"/>
-        </w:rPr>
-        <w:t xml:space="preserve"> revision </w:t>
-      </w:r>
-      <w:r>
-        <w:rPr>
-          <w:sz w:val="20"/>
-          <w:szCs w:val="20"/>
-        </w:rPr>
-        <w:t xml:space="preserve">and subsequent revisions </w:t>
-      </w:r>
-      <w:r>
-        <w:rPr>
-          <w:sz w:val="20"/>
-          <w:szCs w:val="20"/>
-        </w:rPr>
-        <w:t xml:space="preserve">differ from the previous </w:t>
-      </w:r>
-      <w:r>
-        <w:rPr>
-          <w:sz w:val="20"/>
-          <w:szCs w:val="20"/>
-        </w:rPr>
-        <w:t>#HA10</w:t>
-      </w:r>
-      <w:r>
-        <w:rPr>
-          <w:sz w:val="20"/>
-          <w:szCs w:val="20"/>
-        </w:rPr>
-        <w:t xml:space="preserve"> </w:t>
-      </w:r>
-      <w:r>
-        <w:rPr>
-          <w:sz w:val="20"/>
-          <w:szCs w:val="20"/>
-        </w:rPr>
-        <w:t xml:space="preserve">revision </w:t>
-      </w:r>
-      <w:r>
-        <w:rPr>
-          <w:sz w:val="20"/>
-          <w:szCs w:val="20"/>
-        </w:rPr>
-        <w:t xml:space="preserve">in that transition bits now include sentence-index and POS.  </w:t>
-      </w:r>
-      <w:r>
-        <w:rPr>
-          <w:sz w:val="20"/>
-          <w:szCs w:val="20"/>
-        </w:rPr>
-        <w:t>T</w:t>
-      </w:r>
-      <w:r>
-        <w:rPr>
-          <w:sz w:val="20"/>
-          <w:szCs w:val="20"/>
-        </w:rPr>
-        <w:t xml:space="preserve">ransition bits and POS bits </w:t>
-      </w:r>
-      <w:r>
-        <w:rPr>
-          <w:sz w:val="20"/>
-          <w:szCs w:val="20"/>
-        </w:rPr>
-        <w:t>prior to the #HA29 revision, are</w:t>
-      </w:r>
-      <w:r>
-        <w:rPr>
-          <w:sz w:val="20"/>
-          <w:szCs w:val="20"/>
-        </w:rPr>
-        <w:t xml:space="preserve"> not reliable. </w:t>
-      </w:r>
-      <w:r>
-        <w:rPr>
-          <w:sz w:val="20"/>
-          <w:szCs w:val="20"/>
-        </w:rPr>
-        <w:t>As of the #HA10</w:t>
-      </w:r>
-      <w:r>
-        <w:rPr>
-          <w:sz w:val="20"/>
-          <w:szCs w:val="20"/>
-        </w:rPr>
-        <w:t xml:space="preserve"> revision, there is no longer a dependency upon the 2011 edition of the SDK.  All subsequent revisions are expected to be </w:t>
-      </w:r>
-      <w:r>
-        <w:rPr>
-          <w:sz w:val="20"/>
-          <w:szCs w:val="20"/>
-        </w:rPr>
-        <w:t>based</w:t>
-      </w:r>
-      <w:r>
-        <w:rPr>
-          <w:sz w:val="20"/>
-          <w:szCs w:val="20"/>
-        </w:rPr>
-        <w:t xml:space="preserve"> entirely upon an earlier baseline </w:t>
-      </w:r>
-      <w:r>
-        <w:rPr>
-          <w:sz w:val="20"/>
-          <w:szCs w:val="20"/>
-        </w:rPr>
-        <w:t>revision of the 2017 SDK.</w:t>
-      </w:r>
-      <w:r>
-        <w:rPr>
-          <w:sz w:val="20"/>
-          <w:szCs w:val="20"/>
-        </w:rPr>
-        <w:t xml:space="preserve">  Release 2017.HC1</w:t>
-      </w:r>
-      <w:r>
-        <w:rPr>
-          <w:sz w:val="20"/>
-          <w:szCs w:val="20"/>
-        </w:rPr>
-        <w:t>1</w:t>
-      </w:r>
-      <w:r>
-        <w:rPr>
-          <w:sz w:val="20"/>
-          <w:szCs w:val="20"/>
-        </w:rPr>
-        <w:t xml:space="preserve"> represents the latest baseline release.</w:t>
+        <w:t>The K-Series revision is expected to be the last of this specific SDK plate set that began with the 2017 edition.  The next edition has additional files and revised formats.  There is a lot of carryover into the newer SDK which is soon to be released later in 2020 as the Digital-AV 2020 Edition.  So most of your investments in these formats will carry forward into newer release.  You are in no way obligated to upgrade, but it’s advisable to start with the latest revision available when launching new development efforts with Digital-AV dependencies.</w:t>
       </w:r>
     </w:p>
     <w:p>
@@ -30036,32 +29725,7 @@
         </w:rPr>
         <w:t xml:space="preserve">  Check out </w:t>
       </w:r>
-      <w:hyperlink r:id="rId21" w:history="1">
-        <w:r>
-          <w:rPr>
-            <w:rStyle w:val="Hyperlink"/>
-            <w:sz w:val="20"/>
-            <w:szCs w:val="20"/>
-            <w:u w:val="none"/>
-          </w:rPr>
-          <w:t>http://ReceivedText.com</w:t>
-        </w:r>
-      </w:hyperlink>
-      <w:r>
-        <w:rPr>
-          <w:sz w:val="20"/>
-          <w:szCs w:val="20"/>
-        </w:rPr>
-        <w:t>,</w:t>
-      </w:r>
-      <w:r>
-        <w:rPr>
-          <w:sz w:val="20"/>
-          <w:szCs w:val="20"/>
-        </w:rPr>
-        <w:t xml:space="preserve"> </w:t>
-      </w:r>
-      <w:hyperlink r:id="rId22" w:history="1">
+      <w:hyperlink r:id="rId19" w:history="1">
         <w:r>
           <w:rPr>
             <w:rStyle w:val="Hyperlink"/>
@@ -30077,16 +29741,16 @@
           <w:sz w:val="20"/>
           <w:szCs w:val="20"/>
         </w:rPr>
-        <w:t xml:space="preserve">, </w:t>
+        <w:t xml:space="preserve"> or</w:t>
       </w:r>
       <w:r>
         <w:rPr>
           <w:sz w:val="20"/>
           <w:szCs w:val="20"/>
         </w:rPr>
-        <w:t xml:space="preserve">and </w:t>
-      </w:r>
-      <w:hyperlink r:id="rId23" w:history="1">
+        <w:t xml:space="preserve"> </w:t>
+      </w:r>
+      <w:hyperlink r:id="rId20" w:history="1">
         <w:r>
           <w:rPr>
             <w:rStyle w:val="Hyperlink"/>
@@ -30197,175 +29861,14 @@
           <w:sz w:val="20"/>
           <w:szCs w:val="20"/>
         </w:rPr>
-        <w:t>Sources for this compiler are written in C# and the .Net framework on Windows</w:t>
+        <w:t>Sources for this com</w:t>
       </w:r>
       <w:r>
         <w:rPr>
           <w:sz w:val="20"/>
           <w:szCs w:val="20"/>
         </w:rPr>
-        <w:t xml:space="preserve"> and are</w:t>
-      </w:r>
-      <w:r>
-        <w:rPr>
-          <w:sz w:val="20"/>
-          <w:szCs w:val="20"/>
-        </w:rPr>
-        <w:t xml:space="preserve"> available </w:t>
-      </w:r>
-      <w:r>
-        <w:rPr>
-          <w:sz w:val="20"/>
-          <w:szCs w:val="20"/>
-        </w:rPr>
-        <w:t xml:space="preserve">on </w:t>
-      </w:r>
-      <w:proofErr w:type="spellStart"/>
-      <w:r>
-        <w:rPr>
-          <w:sz w:val="20"/>
-          <w:szCs w:val="20"/>
-        </w:rPr>
-        <w:t>github</w:t>
-      </w:r>
-      <w:proofErr w:type="spellEnd"/>
-      <w:r>
-        <w:rPr>
-          <w:sz w:val="20"/>
-          <w:szCs w:val="20"/>
-        </w:rPr>
-        <w:t xml:space="preserve">.  </w:t>
-      </w:r>
-      <w:r>
-        <w:rPr>
-          <w:sz w:val="20"/>
-          <w:szCs w:val="20"/>
-        </w:rPr>
-        <w:t xml:space="preserve">POS bits are </w:t>
-      </w:r>
-      <w:r>
-        <w:rPr>
-          <w:sz w:val="20"/>
-          <w:szCs w:val="20"/>
-        </w:rPr>
-        <w:t xml:space="preserve">mostly acquired using NLTK </w:t>
-      </w:r>
-      <w:r>
-        <w:rPr>
-          <w:sz w:val="20"/>
-          <w:szCs w:val="20"/>
-        </w:rPr>
-        <w:t>(</w:t>
-      </w:r>
-      <w:hyperlink r:id="rId24" w:history="1">
-        <w:r>
-          <w:rPr>
-            <w:rStyle w:val="Hyperlink"/>
-            <w:sz w:val="20"/>
-            <w:szCs w:val="20"/>
-            <w:u w:val="none"/>
-          </w:rPr>
-          <w:t>http://www.nltk.org</w:t>
-        </w:r>
-      </w:hyperlink>
-      <w:r>
-        <w:rPr>
-          <w:sz w:val="20"/>
-          <w:szCs w:val="20"/>
-        </w:rPr>
-        <w:t xml:space="preserve">) </w:t>
-      </w:r>
-      <w:r>
-        <w:rPr>
-          <w:sz w:val="20"/>
-          <w:szCs w:val="20"/>
-        </w:rPr>
-        <w:t xml:space="preserve">via </w:t>
-      </w:r>
-      <w:proofErr w:type="spellStart"/>
-      <w:r>
-        <w:rPr>
-          <w:sz w:val="20"/>
-          <w:szCs w:val="20"/>
-        </w:rPr>
-        <w:t>TextBlob</w:t>
-      </w:r>
-      <w:proofErr w:type="spellEnd"/>
-      <w:r>
-        <w:rPr>
-          <w:sz w:val="20"/>
-          <w:szCs w:val="20"/>
-        </w:rPr>
-        <w:t xml:space="preserve"> </w:t>
-      </w:r>
-      <w:r>
-        <w:rPr>
-          <w:sz w:val="20"/>
-          <w:szCs w:val="20"/>
-        </w:rPr>
-        <w:t>(</w:t>
-      </w:r>
-      <w:hyperlink r:id="rId25" w:history="1">
-        <w:r>
-          <w:rPr>
-            <w:rStyle w:val="Hyperlink"/>
-            <w:sz w:val="20"/>
-            <w:szCs w:val="20"/>
-            <w:u w:val="none"/>
-          </w:rPr>
-          <w:t>http://textblob.readthedocs.io/en/dev/index.html</w:t>
-        </w:r>
-      </w:hyperlink>
-      <w:r>
-        <w:rPr>
-          <w:sz w:val="20"/>
-          <w:szCs w:val="20"/>
-        </w:rPr>
-        <w:t>)</w:t>
-      </w:r>
-      <w:r>
-        <w:rPr>
-          <w:sz w:val="20"/>
-          <w:szCs w:val="20"/>
-        </w:rPr>
-        <w:t xml:space="preserve"> </w:t>
-      </w:r>
-      <w:r>
-        <w:rPr>
-          <w:sz w:val="20"/>
-          <w:szCs w:val="20"/>
-        </w:rPr>
-        <w:t>which itself is wrapped in a custom Django Python HTTP service end-point</w:t>
-      </w:r>
-      <w:r>
-        <w:rPr>
-          <w:sz w:val="20"/>
-          <w:szCs w:val="20"/>
-        </w:rPr>
-        <w:t xml:space="preserve"> (this also is available on </w:t>
-      </w:r>
-      <w:proofErr w:type="spellStart"/>
-      <w:r>
-        <w:rPr>
-          <w:sz w:val="20"/>
-          <w:szCs w:val="20"/>
-        </w:rPr>
-        <w:t>github</w:t>
-      </w:r>
-      <w:proofErr w:type="spellEnd"/>
-      <w:r>
-        <w:rPr>
-          <w:sz w:val="20"/>
-          <w:szCs w:val="20"/>
-        </w:rPr>
-        <w:t>)</w:t>
-      </w:r>
-      <w:r>
-        <w:rPr>
-          <w:sz w:val="20"/>
-          <w:szCs w:val="20"/>
-        </w:rPr>
-        <w:t>.  The SDK “compiler” calls the Django REST service for POS markings and sentence segmentation verse-by-verse.  POS bits are augmented to capture case markings on pronouns and verb forms.</w:t>
+        <w:t>piler are written in C# using .NET Core, but are complicated enough that they are not open sourced at this time.  Contact me if there’s interest.  I could likely be persuaded if you have honorable intentions.</w:t>
       </w:r>
     </w:p>
     <w:p>
@@ -30523,247 +30026,109 @@
           <w:sz w:val="20"/>
           <w:szCs w:val="20"/>
         </w:rPr>
-        <w:t xml:space="preserve">As of the #HA29 release, </w:t>
+        <w:t>As of the #K715</w:t>
       </w:r>
       <w:r>
         <w:rPr>
           <w:sz w:val="20"/>
           <w:szCs w:val="20"/>
         </w:rPr>
-        <w:t>Part-of-speech (POS) bits in</w:t>
+        <w:t xml:space="preserve"> release, </w:t>
       </w:r>
       <w:r>
         <w:rPr>
           <w:sz w:val="20"/>
           <w:szCs w:val="20"/>
         </w:rPr>
-        <w:t xml:space="preserve"> AV-Writ.DX3 </w:t>
+        <w:t>Part-of-speech (POS) bits in</w:t>
       </w:r>
       <w:r>
         <w:rPr>
           <w:sz w:val="20"/>
           <w:szCs w:val="20"/>
         </w:rPr>
-        <w:t>&amp; AV-Writ.DX8 are</w:t>
+        <w:t xml:space="preserve"> AV-Writ.DX3 </w:t>
       </w:r>
       <w:r>
         <w:rPr>
           <w:sz w:val="20"/>
           <w:szCs w:val="20"/>
         </w:rPr>
-        <w:t xml:space="preserve"> </w:t>
+        <w:t>&amp; AV-Writ.DX8 are</w:t>
       </w:r>
       <w:r>
         <w:rPr>
           <w:sz w:val="20"/>
           <w:szCs w:val="20"/>
         </w:rPr>
-        <w:t>new</w:t>
+        <w:t xml:space="preserve"> </w:t>
       </w:r>
       <w:r>
         <w:rPr>
           <w:sz w:val="20"/>
           <w:szCs w:val="20"/>
         </w:rPr>
-        <w:t xml:space="preserve">. </w:t>
-      </w:r>
+        <w:t xml:space="preserve">obtained from </w:t>
+      </w:r>
+      <w:proofErr w:type="spellStart"/>
       <w:r>
         <w:rPr>
           <w:sz w:val="20"/>
           <w:szCs w:val="20"/>
         </w:rPr>
-        <w:t>Transition bits have also been updated in</w:t>
-      </w:r>
+        <w:t>MorpAdorner</w:t>
+      </w:r>
+      <w:proofErr w:type="spellEnd"/>
       <w:r>
         <w:rPr>
           <w:sz w:val="20"/>
           <w:szCs w:val="20"/>
         </w:rPr>
-        <w:t xml:space="preserve"> all three AV-</w:t>
-      </w:r>
-      <w:proofErr w:type="gramStart"/>
+        <w:t xml:space="preserve"> and inherit the bitwise definitions of the R701 revision</w:t>
+      </w:r>
       <w:r>
         <w:rPr>
           <w:sz w:val="20"/>
           <w:szCs w:val="20"/>
         </w:rPr>
-        <w:t>Writ.*</w:t>
-      </w:r>
-      <w:proofErr w:type="gramEnd"/>
+        <w:t xml:space="preserve">. </w:t>
+      </w:r>
       <w:r>
         <w:rPr>
           <w:sz w:val="20"/>
           <w:szCs w:val="20"/>
         </w:rPr>
-        <w:t xml:space="preserve"> files.</w:t>
+        <w:t>In fact, all of the AV-Writ.* files are a back-port from the newer R07 SDK which is a bit more feature rich than this older SDK</w:t>
       </w:r>
       <w:r>
         <w:rPr>
           <w:sz w:val="20"/>
           <w:szCs w:val="20"/>
         </w:rPr>
-        <w:t xml:space="preserve">  Additionally, the #HC1</w:t>
+        <w:t xml:space="preserve">.  </w:t>
       </w:r>
       <w:r>
         <w:rPr>
           <w:sz w:val="20"/>
           <w:szCs w:val="20"/>
         </w:rPr>
-        <w:t>1</w:t>
-      </w:r>
+        <w:t xml:space="preserve">To be clear, this SDK revision is equally trustworthy to the emerging new R-series SDK.  The R-Series SDK just uses a refreshed versioning scheme, has way more features, and represents the next generation of this SDK.  Still, several of the files retain the formats specified in this current SDK. Learn more about the R07 Digital-AV on </w:t>
+      </w:r>
+      <w:proofErr w:type="spellStart"/>
       <w:r>
         <w:rPr>
           <w:sz w:val="20"/>
           <w:szCs w:val="20"/>
         </w:rPr>
-        <w:t xml:space="preserve"> re</w:t>
-      </w:r>
+        <w:t>github</w:t>
+      </w:r>
+      <w:proofErr w:type="spellEnd"/>
       <w:r>
         <w:rPr>
           <w:sz w:val="20"/>
           <w:szCs w:val="20"/>
         </w:rPr>
-        <w:t>vision adds a bit to detect the word on which to place a close parenthesis.  However, the current AV-</w:t>
-      </w:r>
-      <w:proofErr w:type="spellStart"/>
-      <w:r>
-        <w:rPr>
-          <w:sz w:val="20"/>
-          <w:szCs w:val="20"/>
-        </w:rPr>
-        <w:t>Writ.ascii</w:t>
-      </w:r>
-      <w:proofErr w:type="spellEnd"/>
-      <w:r>
-        <w:rPr>
-          <w:sz w:val="20"/>
-          <w:szCs w:val="20"/>
-        </w:rPr>
-        <w:t xml:space="preserve"> does not reflect this new bit.  </w:t>
-      </w:r>
-      <w:proofErr w:type="gramStart"/>
-      <w:r>
-        <w:rPr>
-          <w:sz w:val="20"/>
-          <w:szCs w:val="20"/>
-        </w:rPr>
-        <w:t>So</w:t>
-      </w:r>
-      <w:proofErr w:type="gramEnd"/>
-      <w:r>
-        <w:rPr>
-          <w:sz w:val="20"/>
-          <w:szCs w:val="20"/>
-        </w:rPr>
-        <w:t xml:space="preserve"> while the AV-</w:t>
-      </w:r>
-      <w:proofErr w:type="spellStart"/>
-      <w:r>
-        <w:rPr>
-          <w:sz w:val="20"/>
-          <w:szCs w:val="20"/>
-        </w:rPr>
-        <w:t>Writ.DX</w:t>
-      </w:r>
-      <w:proofErr w:type="spellEnd"/>
-      <w:r>
-        <w:rPr>
-          <w:sz w:val="20"/>
-          <w:szCs w:val="20"/>
-        </w:rPr>
-        <w:t xml:space="preserve">* files are fully </w:t>
-      </w:r>
-      <w:proofErr w:type="spellStart"/>
-      <w:r>
-        <w:rPr>
-          <w:sz w:val="20"/>
-          <w:szCs w:val="20"/>
-        </w:rPr>
-        <w:t>revisioned</w:t>
-      </w:r>
-      <w:proofErr w:type="spellEnd"/>
-      <w:r>
-        <w:rPr>
-          <w:sz w:val="20"/>
-          <w:szCs w:val="20"/>
-        </w:rPr>
-        <w:t xml:space="preserve"> to #HC1</w:t>
-      </w:r>
-      <w:r>
-        <w:rPr>
-          <w:sz w:val="20"/>
-          <w:szCs w:val="20"/>
-        </w:rPr>
-        <w:t>1</w:t>
-      </w:r>
-      <w:r>
-        <w:rPr>
-          <w:sz w:val="20"/>
-          <w:szCs w:val="20"/>
-        </w:rPr>
-        <w:t>, AV-</w:t>
-      </w:r>
-      <w:proofErr w:type="spellStart"/>
-      <w:r>
-        <w:rPr>
-          <w:sz w:val="20"/>
-          <w:szCs w:val="20"/>
-        </w:rPr>
-        <w:t>Writ.ascii</w:t>
-      </w:r>
-      <w:proofErr w:type="spellEnd"/>
-      <w:r>
-        <w:rPr>
-          <w:sz w:val="20"/>
-          <w:szCs w:val="20"/>
-        </w:rPr>
-        <w:t xml:space="preserve"> is only </w:t>
-      </w:r>
-      <w:proofErr w:type="spellStart"/>
-      <w:r>
-        <w:rPr>
-          <w:sz w:val="20"/>
-          <w:szCs w:val="20"/>
-        </w:rPr>
-        <w:t>revisioned</w:t>
-      </w:r>
-      <w:proofErr w:type="spellEnd"/>
-      <w:r>
-        <w:rPr>
-          <w:sz w:val="20"/>
-          <w:szCs w:val="20"/>
-        </w:rPr>
-        <w:t xml:space="preserve"> to #HA29.  To be clear, the only difference between #HA29 and #HC1</w:t>
-      </w:r>
-      <w:r>
-        <w:rPr>
-          <w:sz w:val="20"/>
-          <w:szCs w:val="20"/>
-        </w:rPr>
-        <w:t>1</w:t>
-      </w:r>
-      <w:r>
-        <w:rPr>
-          <w:sz w:val="20"/>
-          <w:szCs w:val="20"/>
-        </w:rPr>
-        <w:t xml:space="preserve"> is the absence of the close-</w:t>
-      </w:r>
-      <w:proofErr w:type="spellStart"/>
-      <w:r>
-        <w:rPr>
-          <w:sz w:val="20"/>
-          <w:szCs w:val="20"/>
-        </w:rPr>
-        <w:t>parenthis</w:t>
-      </w:r>
-      <w:proofErr w:type="spellEnd"/>
-      <w:r>
-        <w:rPr>
-          <w:sz w:val="20"/>
-          <w:szCs w:val="20"/>
-        </w:rPr>
-        <w:t xml:space="preserve"> 0x8 bit in #HA29.</w:t>
+        <w:t>.</w:t>
       </w:r>
     </w:p>
     <w:p>
@@ -30953,7 +30318,6 @@
         </w:rPr>
         <w:t>ear (Y) is encoded as a single base-36 digit</w:t>
       </w:r>
-      <w:proofErr w:type="gramStart"/>
       <w:r>
         <w:rPr>
           <w:sz w:val="20"/>
@@ -30975,7 +30339,6 @@
         </w:rPr>
         <w:t>(</w:t>
       </w:r>
-      <w:proofErr w:type="gramEnd"/>
       <w:r>
         <w:rPr>
           <w:sz w:val="20"/>
@@ -30997,6 +30360,7 @@
         </w:rPr>
         <w:t>0</w:t>
       </w:r>
+      <w:proofErr w:type="gramStart"/>
       <w:r>
         <w:rPr>
           <w:sz w:val="20"/>
@@ -31009,210 +30373,253 @@
           <w:sz w:val="20"/>
           <w:szCs w:val="20"/>
         </w:rPr>
-        <w:t xml:space="preserve">(Y = </w:t>
-      </w:r>
+        <w:t>(</w:t>
+      </w:r>
+      <w:proofErr w:type="gramEnd"/>
       <w:r>
         <w:rPr>
           <w:sz w:val="20"/>
           <w:szCs w:val="20"/>
         </w:rPr>
-        <w:t>9</w:t>
+        <w:t xml:space="preserve">Y = </w:t>
       </w:r>
       <w:r>
         <w:rPr>
           <w:sz w:val="20"/>
           <w:szCs w:val="20"/>
         </w:rPr>
-        <w:t xml:space="preserve">) </w:t>
+        <w:t>9</w:t>
       </w:r>
       <w:r>
         <w:rPr>
           <w:sz w:val="20"/>
           <w:szCs w:val="20"/>
         </w:rPr>
-        <w:t>represent</w:t>
+        <w:t xml:space="preserve">) </w:t>
       </w:r>
       <w:r>
         <w:rPr>
           <w:sz w:val="20"/>
           <w:szCs w:val="20"/>
         </w:rPr>
-        <w:t>s</w:t>
+        <w:t>represent</w:t>
       </w:r>
       <w:r>
         <w:rPr>
           <w:sz w:val="20"/>
           <w:szCs w:val="20"/>
         </w:rPr>
-        <w:t xml:space="preserve"> 20</w:t>
+        <w:t>s</w:t>
       </w:r>
       <w:r>
         <w:rPr>
           <w:sz w:val="20"/>
           <w:szCs w:val="20"/>
         </w:rPr>
-        <w:t>09</w:t>
+        <w:t xml:space="preserve"> 20</w:t>
       </w:r>
       <w:r>
         <w:rPr>
           <w:sz w:val="20"/>
           <w:szCs w:val="20"/>
         </w:rPr>
-        <w:t>;</w:t>
+        <w:t>09</w:t>
       </w:r>
       <w:r>
         <w:rPr>
           <w:sz w:val="20"/>
           <w:szCs w:val="20"/>
         </w:rPr>
-        <w:t xml:space="preserve">  (Y = </w:t>
+        <w:t>;</w:t>
       </w:r>
       <w:r>
         <w:rPr>
           <w:sz w:val="20"/>
           <w:szCs w:val="20"/>
         </w:rPr>
-        <w:t>A</w:t>
+        <w:t xml:space="preserve">  (Y = </w:t>
       </w:r>
       <w:r>
         <w:rPr>
           <w:sz w:val="20"/>
           <w:szCs w:val="20"/>
         </w:rPr>
-        <w:t>)</w:t>
+        <w:t>A</w:t>
       </w:r>
       <w:r>
         <w:rPr>
           <w:sz w:val="20"/>
           <w:szCs w:val="20"/>
         </w:rPr>
-        <w:t xml:space="preserve"> </w:t>
+        <w:t>)</w:t>
       </w:r>
       <w:r>
         <w:rPr>
           <w:sz w:val="20"/>
           <w:szCs w:val="20"/>
         </w:rPr>
-        <w:t>represent</w:t>
+        <w:t xml:space="preserve"> </w:t>
       </w:r>
       <w:r>
         <w:rPr>
           <w:sz w:val="20"/>
           <w:szCs w:val="20"/>
         </w:rPr>
-        <w:t>s</w:t>
+        <w:t>represent</w:t>
       </w:r>
       <w:r>
         <w:rPr>
           <w:sz w:val="20"/>
           <w:szCs w:val="20"/>
         </w:rPr>
-        <w:t xml:space="preserve"> 20</w:t>
+        <w:t>s</w:t>
       </w:r>
       <w:r>
         <w:rPr>
           <w:sz w:val="20"/>
           <w:szCs w:val="20"/>
         </w:rPr>
-        <w:t>10</w:t>
+        <w:t xml:space="preserve"> 20</w:t>
       </w:r>
       <w:r>
         <w:rPr>
           <w:sz w:val="20"/>
           <w:szCs w:val="20"/>
         </w:rPr>
-        <w:t xml:space="preserve">; </w:t>
+        <w:t>10</w:t>
       </w:r>
       <w:r>
         <w:rPr>
           <w:sz w:val="20"/>
           <w:szCs w:val="20"/>
         </w:rPr>
-        <w:t xml:space="preserve"> </w:t>
+        <w:t xml:space="preserve">; </w:t>
       </w:r>
       <w:r>
         <w:rPr>
           <w:sz w:val="20"/>
           <w:szCs w:val="20"/>
         </w:rPr>
-        <w:t>(Y = H)</w:t>
+        <w:t xml:space="preserve"> </w:t>
       </w:r>
       <w:r>
         <w:rPr>
           <w:sz w:val="20"/>
           <w:szCs w:val="20"/>
         </w:rPr>
-        <w:t xml:space="preserve"> represents 2017.  With respect to months, digits 1 through 9 are as expected</w:t>
+        <w:t xml:space="preserve">(Y = </w:t>
       </w:r>
       <w:r>
         <w:rPr>
           <w:sz w:val="20"/>
           <w:szCs w:val="20"/>
         </w:rPr>
-        <w:t>;</w:t>
+        <w:t>K</w:t>
       </w:r>
       <w:r>
         <w:rPr>
           <w:sz w:val="20"/>
           <w:szCs w:val="20"/>
         </w:rPr>
-        <w:t xml:space="preserve"> A is October</w:t>
+        <w:t>)</w:t>
       </w:r>
       <w:r>
         <w:rPr>
           <w:sz w:val="20"/>
           <w:szCs w:val="20"/>
         </w:rPr>
-        <w:t>;</w:t>
+        <w:t xml:space="preserve"> represents 20</w:t>
       </w:r>
       <w:r>
         <w:rPr>
           <w:sz w:val="20"/>
           <w:szCs w:val="20"/>
         </w:rPr>
-        <w:t xml:space="preserve"> B is November</w:t>
+        <w:t>20</w:t>
       </w:r>
       <w:r>
         <w:rPr>
           <w:sz w:val="20"/>
           <w:szCs w:val="20"/>
         </w:rPr>
-        <w:t>;</w:t>
+        <w:t>.  With respect to months, digits 1 through 9 are as expected</w:t>
       </w:r>
       <w:r>
         <w:rPr>
           <w:sz w:val="20"/>
           <w:szCs w:val="20"/>
         </w:rPr>
-        <w:t xml:space="preserve"> and C is December.  DD is </w:t>
+        <w:t>;</w:t>
       </w:r>
       <w:r>
         <w:rPr>
           <w:sz w:val="20"/>
           <w:szCs w:val="20"/>
         </w:rPr>
-        <w:t xml:space="preserve">simply </w:t>
+        <w:t xml:space="preserve"> A is October</w:t>
       </w:r>
       <w:r>
         <w:rPr>
           <w:sz w:val="20"/>
           <w:szCs w:val="20"/>
         </w:rPr>
-        <w:t xml:space="preserve">a two-digit decimal number between </w:t>
+        <w:t>;</w:t>
       </w:r>
       <w:r>
         <w:rPr>
           <w:sz w:val="20"/>
           <w:szCs w:val="20"/>
         </w:rPr>
-        <w:t>0</w:t>
+        <w:t xml:space="preserve"> B is November</w:t>
       </w:r>
       <w:r>
         <w:rPr>
           <w:sz w:val="20"/>
           <w:szCs w:val="20"/>
         </w:rPr>
+        <w:t>;</w:t>
+      </w:r>
+      <w:r>
+        <w:rPr>
+          <w:sz w:val="20"/>
+          <w:szCs w:val="20"/>
+        </w:rPr>
+        <w:t xml:space="preserve"> and C is December.  DD is </w:t>
+      </w:r>
+      <w:r>
+        <w:rPr>
+          <w:sz w:val="20"/>
+          <w:szCs w:val="20"/>
+        </w:rPr>
+        <w:t xml:space="preserve">simply </w:t>
+      </w:r>
+      <w:r>
+        <w:rPr>
+          <w:sz w:val="20"/>
+          <w:szCs w:val="20"/>
+        </w:rPr>
+        <w:t xml:space="preserve">a two-digit decimal number between </w:t>
+      </w:r>
+      <w:r>
+        <w:rPr>
+          <w:sz w:val="20"/>
+          <w:szCs w:val="20"/>
+        </w:rPr>
+        <w:t>0</w:t>
+      </w:r>
+      <w:r>
+        <w:rPr>
+          <w:sz w:val="20"/>
+          <w:szCs w:val="20"/>
+        </w:rPr>
         <w:t>1 and 31.</w:t>
+      </w:r>
+      <w:r>
+        <w:rPr>
+          <w:sz w:val="20"/>
+          <w:szCs w:val="20"/>
+        </w:rPr>
+        <w:t xml:space="preserve">  Y=K is expected to be the last revision in this SDK edition, as the new R-series SDK uses an updated versioning scheme.</w:t>
       </w:r>
     </w:p>
     <w:p>
@@ -31239,178 +30646,185 @@
         </w:rPr>
         <w:tab/>
       </w:r>
+      <w:proofErr w:type="gramStart"/>
       <w:r>
         <w:rPr>
           <w:sz w:val="20"/>
           <w:szCs w:val="20"/>
         </w:rPr>
-        <w:t xml:space="preserve">Multiple revision numbers exist.  The </w:t>
-      </w:r>
+        <w:t>Multiple</w:t>
+      </w:r>
+      <w:proofErr w:type="gramEnd"/>
       <w:r>
         <w:rPr>
           <w:sz w:val="20"/>
           <w:szCs w:val="20"/>
         </w:rPr>
-        <w:t>Digital-AV SDK</w:t>
+        <w:t xml:space="preserve"> revision numbers exist.  The </w:t>
       </w:r>
       <w:r>
         <w:rPr>
           <w:sz w:val="20"/>
           <w:szCs w:val="20"/>
         </w:rPr>
-        <w:t xml:space="preserve"> revision</w:t>
+        <w:t>Digital-AV SDK</w:t>
       </w:r>
       <w:r>
         <w:rPr>
           <w:sz w:val="20"/>
           <w:szCs w:val="20"/>
         </w:rPr>
-        <w:t xml:space="preserve"> (aka, the “plate” revision)</w:t>
+        <w:t xml:space="preserve"> revision</w:t>
       </w:r>
       <w:r>
         <w:rPr>
           <w:sz w:val="20"/>
           <w:szCs w:val="20"/>
         </w:rPr>
-        <w:t xml:space="preserve"> is</w:t>
+        <w:t xml:space="preserve"> (aka, the “plate” revision)</w:t>
       </w:r>
       <w:r>
         <w:rPr>
           <w:sz w:val="20"/>
           <w:szCs w:val="20"/>
         </w:rPr>
-        <w:t xml:space="preserve"> the most significant</w:t>
+        <w:t xml:space="preserve"> is</w:t>
       </w:r>
       <w:r>
         <w:rPr>
           <w:sz w:val="20"/>
           <w:szCs w:val="20"/>
         </w:rPr>
-        <w:t xml:space="preserve"> set of file</w:t>
+        <w:t xml:space="preserve"> the most significant</w:t>
       </w:r>
       <w:r>
         <w:rPr>
           <w:sz w:val="20"/>
           <w:szCs w:val="20"/>
         </w:rPr>
-        <w:t>s</w:t>
+        <w:t xml:space="preserve"> set of file</w:t>
       </w:r>
       <w:r>
         <w:rPr>
           <w:sz w:val="20"/>
           <w:szCs w:val="20"/>
         </w:rPr>
-        <w:t>; it</w:t>
+        <w:t>s</w:t>
       </w:r>
       <w:r>
         <w:rPr>
           <w:sz w:val="20"/>
           <w:szCs w:val="20"/>
         </w:rPr>
-        <w:t xml:space="preserve"> appl</w:t>
+        <w:t>; it</w:t>
       </w:r>
       <w:r>
         <w:rPr>
           <w:sz w:val="20"/>
           <w:szCs w:val="20"/>
         </w:rPr>
-        <w:t>ies</w:t>
+        <w:t xml:space="preserve"> appl</w:t>
       </w:r>
       <w:r>
         <w:rPr>
           <w:sz w:val="20"/>
           <w:szCs w:val="20"/>
         </w:rPr>
-        <w:t xml:space="preserve"> to all files </w:t>
+        <w:t>ies</w:t>
       </w:r>
       <w:r>
         <w:rPr>
           <w:sz w:val="20"/>
           <w:szCs w:val="20"/>
         </w:rPr>
-        <w:t xml:space="preserve">that </w:t>
+        <w:t xml:space="preserve"> to all files </w:t>
       </w:r>
       <w:r>
         <w:rPr>
           <w:sz w:val="20"/>
           <w:szCs w:val="20"/>
         </w:rPr>
-        <w:t>are</w:t>
+        <w:t xml:space="preserve">that </w:t>
       </w:r>
       <w:r>
         <w:rPr>
           <w:sz w:val="20"/>
           <w:szCs w:val="20"/>
         </w:rPr>
-        <w:t xml:space="preserve"> prefix</w:t>
+        <w:t>are</w:t>
       </w:r>
       <w:r>
         <w:rPr>
           <w:sz w:val="20"/>
           <w:szCs w:val="20"/>
         </w:rPr>
-        <w:t xml:space="preserve">ed with </w:t>
+        <w:t xml:space="preserve"> prefix</w:t>
       </w:r>
       <w:r>
         <w:rPr>
           <w:sz w:val="20"/>
           <w:szCs w:val="20"/>
         </w:rPr>
-        <w:t>AV-</w:t>
+        <w:t xml:space="preserve">ed with </w:t>
       </w:r>
       <w:r>
         <w:rPr>
           <w:sz w:val="20"/>
           <w:szCs w:val="20"/>
         </w:rPr>
-        <w:t xml:space="preserve">.  </w:t>
+        <w:t>AV-</w:t>
       </w:r>
       <w:r>
         <w:rPr>
           <w:sz w:val="20"/>
           <w:szCs w:val="20"/>
         </w:rPr>
-        <w:t xml:space="preserve">AVX-extensions are </w:t>
+        <w:t xml:space="preserve">.  </w:t>
       </w:r>
       <w:r>
         <w:rPr>
           <w:sz w:val="20"/>
           <w:szCs w:val="20"/>
         </w:rPr>
-        <w:t>optional modules</w:t>
+        <w:t xml:space="preserve">AVX-extensions are </w:t>
       </w:r>
       <w:r>
         <w:rPr>
           <w:sz w:val="20"/>
           <w:szCs w:val="20"/>
         </w:rPr>
-        <w:t xml:space="preserve"> and are prefixed with AVX</w:t>
+        <w:t>optional modules</w:t>
       </w:r>
       <w:r>
         <w:rPr>
           <w:sz w:val="20"/>
           <w:szCs w:val="20"/>
         </w:rPr>
-        <w:t>-</w:t>
+        <w:t xml:space="preserve"> and are prefixed with AVX</w:t>
       </w:r>
       <w:r>
         <w:rPr>
           <w:sz w:val="20"/>
           <w:szCs w:val="20"/>
         </w:rPr>
-        <w:t xml:space="preserve">, not that all files in the SDK are required to produce working bible software.  The sample source code provided in </w:t>
-      </w:r>
-      <w:proofErr w:type="spellStart"/>
-      <w:proofErr w:type="gramStart"/>
+        <w:t>-</w:t>
+      </w:r>
       <w:r>
         <w:rPr>
           <w:sz w:val="20"/>
           <w:szCs w:val="20"/>
         </w:rPr>
+        <w:t xml:space="preserve">, not that all files in the SDK are required to produce working bible software.  The sample source code provided in </w:t>
+      </w:r>
+      <w:proofErr w:type="spellStart"/>
+      <w:r>
+        <w:rPr>
+          <w:sz w:val="20"/>
+          <w:szCs w:val="20"/>
+        </w:rPr>
         <w:t>avtext.go</w:t>
       </w:r>
       <w:proofErr w:type="spellEnd"/>
-      <w:proofErr w:type="gramEnd"/>
       <w:r>
         <w:rPr>
           <w:sz w:val="20"/>
@@ -31466,52 +30880,43 @@
         </w:rPr>
         <w:tab/>
       </w:r>
+      <w:proofErr w:type="gramStart"/>
       <w:r>
         <w:rPr>
           <w:sz w:val="20"/>
           <w:szCs w:val="20"/>
         </w:rPr>
-        <w:t>For several of the binary files, there exist also c</w:t>
-      </w:r>
+        <w:t>For</w:t>
+      </w:r>
+      <w:proofErr w:type="gramEnd"/>
       <w:r>
         <w:rPr>
           <w:sz w:val="20"/>
           <w:szCs w:val="20"/>
         </w:rPr>
-        <w:t xml:space="preserve">orresponding text files with </w:t>
-      </w:r>
-      <w:proofErr w:type="gramStart"/>
+        <w:t xml:space="preserve"> several of the binary files, there exist also c</w:t>
+      </w:r>
       <w:r>
         <w:rPr>
           <w:sz w:val="20"/>
           <w:szCs w:val="20"/>
         </w:rPr>
-        <w:t>a .</w:t>
+        <w:t>orresponding text files with a .</w:t>
       </w:r>
       <w:r>
         <w:rPr>
           <w:sz w:val="20"/>
           <w:szCs w:val="20"/>
         </w:rPr>
-        <w:t>ascii</w:t>
-      </w:r>
-      <w:proofErr w:type="gramEnd"/>
+        <w:t xml:space="preserve">ascii extent.  These files are not provided for </w:t>
+      </w:r>
       <w:r>
         <w:rPr>
           <w:sz w:val="20"/>
           <w:szCs w:val="20"/>
         </w:rPr>
-        <w:t xml:space="preserve"> extent.  These files are not provided for </w:t>
-      </w:r>
-      <w:r>
-        <w:rPr>
-          <w:sz w:val="20"/>
-          <w:szCs w:val="20"/>
-        </w:rPr>
         <w:t>runtime execution</w:t>
       </w:r>
-      <w:bookmarkStart w:id="1" w:name="_GoBack"/>
-      <w:bookmarkEnd w:id="1"/>
       <w:r>
         <w:rPr>
           <w:sz w:val="20"/>
@@ -31640,7 +31045,7 @@
                               <w:jc w:val="right"/>
                             </w:pPr>
                             <w:r>
-                              <w:t>© 2008-2018 Kevin Wonus</w:t>
+                              <w:t>© 2008-2020 Kevin Wonus</w:t>
                             </w:r>
                           </w:p>
                         </w:txbxContent>
@@ -31662,7 +31067,7 @@
           </mc:Choice>
           <mc:Fallback>
             <w:pict>
-              <v:shape w14:anchorId="7FECA53D" id="_x0000_s1037" type="#_x0000_t202" style="position:absolute;margin-left:517.15pt;margin-top:177.8pt;width:153.2pt;height:19.2pt;z-index:251693056;visibility:visible;mso-wrap-style:square;mso-width-percent:0;mso-height-percent:0;mso-wrap-distance-left:9pt;mso-wrap-distance-top:3.6pt;mso-wrap-distance-right:9pt;mso-wrap-distance-bottom:3.6pt;mso-position-horizontal:absolute;mso-position-horizontal-relative:text;mso-position-vertical:absolute;mso-position-vertical-relative:text;mso-width-percent:0;mso-height-percent:0;mso-width-relative:margin;mso-height-relative:margin;v-text-anchor:top" o:gfxdata="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" stroked="f">
+              <v:shape w14:anchorId="7FECA53D" id="_x0000_s1037" type="#_x0000_t202" style="position:absolute;margin-left:517.15pt;margin-top:177.8pt;width:153.2pt;height:19.2pt;z-index:251693056;visibility:visible;mso-wrap-style:square;mso-width-percent:0;mso-height-percent:0;mso-wrap-distance-left:9pt;mso-wrap-distance-top:3.6pt;mso-wrap-distance-right:9pt;mso-wrap-distance-bottom:3.6pt;mso-position-horizontal:absolute;mso-position-horizontal-relative:text;mso-position-vertical:absolute;mso-position-vertical-relative:text;mso-width-percent:0;mso-height-percent:0;mso-width-relative:margin;mso-height-relative:margin;v-text-anchor:top" o:gfxdata="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" stroked="f">
                 <v:textbox>
                   <w:txbxContent>
                     <w:p>
@@ -31670,154 +31075,12 @@
                         <w:jc w:val="right"/>
                       </w:pPr>
                       <w:r>
-                        <w:t>© 2008-2018 Kevin Wonus</w:t>
+                        <w:t>© 2008-2020 Kevin Wonus</w:t>
                       </w:r>
                     </w:p>
                   </w:txbxContent>
                 </v:textbox>
                 <w10:wrap type="square"/>
-              </v:shape>
-            </w:pict>
-          </mc:Fallback>
-        </mc:AlternateContent>
-      </w:r>
-      <w:r>
-        <w:rPr>
-          <w:rFonts w:ascii="Arial" w:eastAsia="Arial" w:hAnsi="Arial" w:cs="Arial"/>
-          <w:b/>
-          <w:noProof/>
-          <w:color w:val="FFFFFF"/>
-          <w:sz w:val="24"/>
-        </w:rPr>
-        <mc:AlternateContent>
-          <mc:Choice Requires="wps">
-            <w:drawing>
-              <wp:anchor distT="45720" distB="45720" distL="114300" distR="114300" simplePos="0" relativeHeight="251687936" behindDoc="0" locked="0" layoutInCell="1" allowOverlap="1" wp14:anchorId="3A4AB38A" wp14:editId="5ED68382">
-                <wp:simplePos x="0" y="0"/>
-                <wp:positionH relativeFrom="margin">
-                  <wp:posOffset>6150247</wp:posOffset>
-                </wp:positionH>
-                <wp:positionV relativeFrom="page">
-                  <wp:posOffset>5105400</wp:posOffset>
-                </wp:positionV>
-                <wp:extent cx="2417354" cy="671195"/>
-                <wp:effectExtent l="0" t="0" r="21590" b="14605"/>
-                <wp:wrapNone/>
-                <wp:docPr id="11" name="Text Box 2"/>
-                <wp:cNvGraphicFramePr>
-                  <a:graphicFrameLocks xmlns:a="http://schemas.openxmlformats.org/drawingml/2006/main"/>
-                </wp:cNvGraphicFramePr>
-                <a:graphic xmlns:a="http://schemas.openxmlformats.org/drawingml/2006/main">
-                  <a:graphicData uri="http://schemas.microsoft.com/office/word/2010/wordprocessingShape">
-                    <wps:wsp>
-                      <wps:cNvSpPr txBox="1">
-                        <a:spLocks noChangeArrowheads="1"/>
-                      </wps:cNvSpPr>
-                      <wps:spPr bwMode="auto">
-                        <a:xfrm>
-                          <a:off x="0" y="0"/>
-                          <a:ext cx="2417354" cy="671195"/>
-                        </a:xfrm>
-                        <a:prstGeom prst="rect">
-                          <a:avLst/>
-                        </a:prstGeom>
-                        <a:solidFill>
-                          <a:srgbClr val="FFFFFF"/>
-                        </a:solidFill>
-                        <a:ln w="15875">
-                          <a:solidFill>
-                            <a:schemeClr val="accent1"/>
-                          </a:solidFill>
-                          <a:miter lim="800000"/>
-                          <a:headEnd/>
-                          <a:tailEnd/>
-                        </a:ln>
-                      </wps:spPr>
-                      <wps:txbx>
-                        <w:txbxContent>
-                          <w:p>
-                            <w:pPr>
-                              <w:rPr>
-                                <w:i/>
-                              </w:rPr>
-                            </w:pPr>
-                            <w:r>
-                              <w:rPr>
-                                <w:i/>
-                              </w:rPr>
-                              <w:t>Sources and Plates now on github.com:</w:t>
-                            </w:r>
-                          </w:p>
-                          <w:p>
-                            <w:r>
-                              <w:t xml:space="preserve">     </w:t>
-                            </w:r>
-                            <w:hyperlink r:id="rId26" w:history="1">
-                              <w:r>
-                                <w:rPr>
-                                  <w:rStyle w:val="Hyperlink"/>
-                                </w:rPr>
-                                <w:t>https://github.com/kwonus/avx</w:t>
-                              </w:r>
-                            </w:hyperlink>
-                            <w:r>
-                              <w:t xml:space="preserve"> </w:t>
-                            </w:r>
-                          </w:p>
-                        </w:txbxContent>
-                      </wps:txbx>
-                      <wps:bodyPr rot="0" vert="horz" wrap="square" lIns="91440" tIns="45720" rIns="91440" bIns="45720" anchor="t" anchorCtr="0">
-                        <a:noAutofit/>
-                      </wps:bodyPr>
-                    </wps:wsp>
-                  </a:graphicData>
-                </a:graphic>
-                <wp14:sizeRelH relativeFrom="margin">
-                  <wp14:pctWidth>0</wp14:pctWidth>
-                </wp14:sizeRelH>
-                <wp14:sizeRelV relativeFrom="margin">
-                  <wp14:pctHeight>0</wp14:pctHeight>
-                </wp14:sizeRelV>
-              </wp:anchor>
-            </w:drawing>
-          </mc:Choice>
-          <mc:Fallback>
-            <w:pict>
-              <v:shape w14:anchorId="3A4AB38A" id="_x0000_s1038" type="#_x0000_t202" style="position:absolute;margin-left:484.25pt;margin-top:402pt;width:190.35pt;height:52.85pt;z-index:251687936;visibility:visible;mso-wrap-style:square;mso-width-percent:0;mso-height-percent:0;mso-wrap-distance-left:9pt;mso-wrap-distance-top:3.6pt;mso-wrap-distance-right:9pt;mso-wrap-distance-bottom:3.6pt;mso-position-horizontal:absolute;mso-position-horizontal-relative:margin;mso-position-vertical:absolute;mso-position-vertical-relative:page;mso-width-percent:0;mso-height-percent:0;mso-width-relative:margin;mso-height-relative:margin;v-text-anchor:top" o:gfxdata="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" strokecolor="#4472c4 [3204]" strokeweight="1.25pt">
-                <v:textbox>
-                  <w:txbxContent>
-                    <w:p>
-                      <w:pPr>
-                        <w:rPr>
-                          <w:i/>
-                        </w:rPr>
-                      </w:pPr>
-                      <w:r>
-                        <w:rPr>
-                          <w:i/>
-                        </w:rPr>
-                        <w:t>Sources and Plates now on github.com:</w:t>
-                      </w:r>
-                    </w:p>
-                    <w:p>
-                      <w:r>
-                        <w:t xml:space="preserve">     </w:t>
-                      </w:r>
-                      <w:hyperlink r:id="rId27" w:history="1">
-                        <w:r>
-                          <w:rPr>
-                            <w:rStyle w:val="Hyperlink"/>
-                          </w:rPr>
-                          <w:t>https://github.com/kwonus/avx</w:t>
-                        </w:r>
-                      </w:hyperlink>
-                      <w:r>
-                        <w:t xml:space="preserve"> </w:t>
-                      </w:r>
-                    </w:p>
-                  </w:txbxContent>
-                </v:textbox>
-                <w10:wrap anchorx="margin" anchory="page"/>
               </v:shape>
             </w:pict>
           </mc:Fallback>
@@ -31918,7 +31181,7 @@
                 <w:szCs w:val="16"/>
               </w:rPr>
             </w:pPr>
-            <w:hyperlink r:id="rId28" w:history="1">
+            <w:hyperlink r:id="rId21" w:history="1">
               <w:r>
                 <w:rPr>
                   <w:rStyle w:val="Hyperlink"/>
@@ -31981,7 +31244,7 @@
                 <w:szCs w:val="16"/>
               </w:rPr>
             </w:pPr>
-            <w:hyperlink r:id="rId29" w:history="1">
+            <w:hyperlink r:id="rId22" w:history="1">
               <w:r>
                 <w:rPr>
                   <w:rStyle w:val="Hyperlink"/>
@@ -32045,7 +31308,7 @@
                 <w:szCs w:val="16"/>
               </w:rPr>
             </w:pPr>
-            <w:hyperlink r:id="rId30" w:history="1">
+            <w:hyperlink r:id="rId23" w:history="1">
               <w:r>
                 <w:rPr>
                   <w:rStyle w:val="Hyperlink"/>
@@ -32109,7 +31372,7 @@
                 <w:szCs w:val="16"/>
               </w:rPr>
             </w:pPr>
-            <w:hyperlink r:id="rId31" w:history="1">
+            <w:hyperlink r:id="rId24" w:history="1">
               <w:r>
                 <w:rPr>
                   <w:rStyle w:val="Hyperlink"/>
@@ -32173,7 +31436,7 @@
                 <w:szCs w:val="16"/>
               </w:rPr>
             </w:pPr>
-            <w:hyperlink r:id="rId32" w:history="1">
+            <w:hyperlink r:id="rId25" w:history="1">
               <w:r>
                 <w:rPr>
                   <w:rStyle w:val="Hyperlink"/>
@@ -32247,7 +31510,7 @@
                 <w:szCs w:val="16"/>
               </w:rPr>
             </w:pPr>
-            <w:hyperlink r:id="rId33" w:history="1">
+            <w:hyperlink r:id="rId26" w:history="1">
               <w:r>
                 <w:rPr>
                   <w:rStyle w:val="Hyperlink"/>
@@ -32311,7 +31574,7 @@
                 <w:szCs w:val="16"/>
               </w:rPr>
             </w:pPr>
-            <w:hyperlink r:id="rId34" w:history="1">
+            <w:hyperlink r:id="rId27" w:history="1">
               <w:r>
                 <w:rPr>
                   <w:rStyle w:val="Hyperlink"/>
@@ -32372,7 +31635,7 @@
                 <w:szCs w:val="16"/>
               </w:rPr>
             </w:pPr>
-            <w:hyperlink r:id="rId35" w:history="1">
+            <w:hyperlink r:id="rId28" w:history="1">
               <w:r>
                 <w:rPr>
                   <w:rStyle w:val="Hyperlink"/>
@@ -32442,7 +31705,7 @@
                 <w:szCs w:val="16"/>
               </w:rPr>
             </w:pPr>
-            <w:hyperlink r:id="rId36" w:history="1">
+            <w:hyperlink r:id="rId29" w:history="1">
               <w:r>
                 <w:rPr>
                   <w:rStyle w:val="Hyperlink"/>
@@ -32521,7 +31784,7 @@
                 <w:szCs w:val="16"/>
               </w:rPr>
             </w:pPr>
-            <w:hyperlink r:id="rId37" w:history="1">
+            <w:hyperlink r:id="rId30" w:history="1">
               <w:r>
                 <w:rPr>
                   <w:rStyle w:val="Hyperlink"/>
@@ -32600,7 +31863,7 @@
                 <w:szCs w:val="16"/>
               </w:rPr>
             </w:pPr>
-            <w:hyperlink r:id="rId38" w:history="1">
+            <w:hyperlink r:id="rId31" w:history="1">
               <w:r>
                 <w:rPr>
                   <w:rStyle w:val="Hyperlink"/>
@@ -32679,7 +31942,7 @@
                 <w:szCs w:val="16"/>
               </w:rPr>
             </w:pPr>
-            <w:hyperlink r:id="rId39" w:history="1">
+            <w:hyperlink r:id="rId32" w:history="1">
               <w:r>
                 <w:rPr>
                   <w:rStyle w:val="Hyperlink"/>
@@ -32758,7 +32021,7 @@
                 <w:szCs w:val="16"/>
               </w:rPr>
             </w:pPr>
-            <w:hyperlink r:id="rId40" w:history="1">
+            <w:hyperlink r:id="rId33" w:history="1">
               <w:r>
                 <w:rPr>
                   <w:rStyle w:val="Hyperlink"/>
@@ -32837,7 +32100,7 @@
                 <w:szCs w:val="16"/>
               </w:rPr>
             </w:pPr>
-            <w:hyperlink r:id="rId41" w:history="1">
+            <w:hyperlink r:id="rId34" w:history="1">
               <w:r>
                 <w:rPr>
                   <w:rStyle w:val="Hyperlink"/>
@@ -32886,7 +32149,6 @@
               </w:rPr>
             </w:pPr>
             <w:proofErr w:type="spellStart"/>
-            <w:proofErr w:type="gramStart"/>
             <w:r>
               <w:rPr>
                 <w:sz w:val="16"/>
@@ -32895,7 +32157,6 @@
               <w:t>avtext.go</w:t>
             </w:r>
             <w:proofErr w:type="spellEnd"/>
-            <w:proofErr w:type="gramEnd"/>
           </w:p>
         </w:tc>
         <w:tc>
@@ -32911,7 +32172,7 @@
                 <w:szCs w:val="16"/>
               </w:rPr>
             </w:pPr>
-            <w:hyperlink r:id="rId42" w:history="1">
+            <w:hyperlink r:id="rId35" w:history="1">
               <w:r>
                 <w:rPr>
                   <w:rStyle w:val="Hyperlink"/>
@@ -32973,7 +32234,7 @@
                 <w:szCs w:val="16"/>
               </w:rPr>
             </w:pPr>
-            <w:hyperlink r:id="rId43" w:history="1">
+            <w:hyperlink r:id="rId36" w:history="1">
               <w:r>
                 <w:rPr>
                   <w:rStyle w:val="Hyperlink"/>
@@ -33007,11 +32268,154 @@
           <w:szCs w:val="20"/>
         </w:rPr>
       </w:pPr>
+      <w:r>
+        <w:rPr>
+          <w:rFonts w:ascii="Arial" w:eastAsia="Arial" w:hAnsi="Arial" w:cs="Arial"/>
+          <w:b/>
+          <w:noProof/>
+          <w:color w:val="FFFFFF"/>
+          <w:sz w:val="24"/>
+        </w:rPr>
+        <mc:AlternateContent>
+          <mc:Choice Requires="wps">
+            <w:drawing>
+              <wp:anchor distT="45720" distB="45720" distL="114300" distR="114300" simplePos="0" relativeHeight="251687936" behindDoc="0" locked="0" layoutInCell="1" allowOverlap="1" wp14:anchorId="3A4AB38A" wp14:editId="5ED68382">
+                <wp:simplePos x="0" y="0"/>
+                <wp:positionH relativeFrom="margin">
+                  <wp:posOffset>5817339</wp:posOffset>
+                </wp:positionH>
+                <wp:positionV relativeFrom="page">
+                  <wp:posOffset>5104263</wp:posOffset>
+                </wp:positionV>
+                <wp:extent cx="2751180" cy="671195"/>
+                <wp:effectExtent l="0" t="0" r="11430" b="14605"/>
+                <wp:wrapNone/>
+                <wp:docPr id="11" name="Text Box 2"/>
+                <wp:cNvGraphicFramePr>
+                  <a:graphicFrameLocks xmlns:a="http://schemas.openxmlformats.org/drawingml/2006/main"/>
+                </wp:cNvGraphicFramePr>
+                <a:graphic xmlns:a="http://schemas.openxmlformats.org/drawingml/2006/main">
+                  <a:graphicData uri="http://schemas.microsoft.com/office/word/2010/wordprocessingShape">
+                    <wps:wsp>
+                      <wps:cNvSpPr txBox="1">
+                        <a:spLocks noChangeArrowheads="1"/>
+                      </wps:cNvSpPr>
+                      <wps:spPr bwMode="auto">
+                        <a:xfrm>
+                          <a:off x="0" y="0"/>
+                          <a:ext cx="2751180" cy="671195"/>
+                        </a:xfrm>
+                        <a:prstGeom prst="rect">
+                          <a:avLst/>
+                        </a:prstGeom>
+                        <a:solidFill>
+                          <a:srgbClr val="FFFFFF"/>
+                        </a:solidFill>
+                        <a:ln w="15875">
+                          <a:solidFill>
+                            <a:schemeClr val="accent1"/>
+                          </a:solidFill>
+                          <a:miter lim="800000"/>
+                          <a:headEnd/>
+                          <a:tailEnd/>
+                        </a:ln>
+                      </wps:spPr>
+                      <wps:txbx>
+                        <w:txbxContent>
+                          <w:p>
+                            <w:pPr>
+                              <w:rPr>
+                                <w:i/>
+                                <w:sz w:val="24"/>
+                                <w:szCs w:val="24"/>
+                              </w:rPr>
+                            </w:pPr>
+                            <w:r>
+                              <w:rPr>
+                                <w:i/>
+                                <w:sz w:val="24"/>
+                                <w:szCs w:val="24"/>
+                              </w:rPr>
+                              <w:t>SDK now on github.com:</w:t>
+                            </w:r>
+                          </w:p>
+                          <w:p>
+                            <w:r>
+                              <w:t xml:space="preserve">     </w:t>
+                            </w:r>
+                            <w:r>
+                              <w:rPr>
+                                <w:rStyle w:val="Hyperlink"/>
+                              </w:rPr>
+                              <w:t>https://github.com/kwonus/Digital-AV</w:t>
+                            </w:r>
+                          </w:p>
+                        </w:txbxContent>
+                      </wps:txbx>
+                      <wps:bodyPr rot="0" vert="horz" wrap="square" lIns="91440" tIns="45720" rIns="91440" bIns="45720" anchor="t" anchorCtr="0">
+                        <a:noAutofit/>
+                      </wps:bodyPr>
+                    </wps:wsp>
+                  </a:graphicData>
+                </a:graphic>
+                <wp14:sizeRelH relativeFrom="margin">
+                  <wp14:pctWidth>0</wp14:pctWidth>
+                </wp14:sizeRelH>
+                <wp14:sizeRelV relativeFrom="margin">
+                  <wp14:pctHeight>0</wp14:pctHeight>
+                </wp14:sizeRelV>
+              </wp:anchor>
+            </w:drawing>
+          </mc:Choice>
+          <mc:Fallback>
+            <w:pict>
+              <v:shape w14:anchorId="3A4AB38A" id="_x0000_s1038" type="#_x0000_t202" style="position:absolute;margin-left:458.05pt;margin-top:401.9pt;width:216.65pt;height:52.85pt;z-index:251687936;visibility:visible;mso-wrap-style:square;mso-width-percent:0;mso-height-percent:0;mso-wrap-distance-left:9pt;mso-wrap-distance-top:3.6pt;mso-wrap-distance-right:9pt;mso-wrap-distance-bottom:3.6pt;mso-position-horizontal:absolute;mso-position-horizontal-relative:margin;mso-position-vertical:absolute;mso-position-vertical-relative:page;mso-width-percent:0;mso-height-percent:0;mso-width-relative:margin;mso-height-relative:margin;v-text-anchor:top" o:gfxdata="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" strokecolor="#4472c4 [3204]" strokeweight="1.25pt">
+                <v:textbox>
+                  <w:txbxContent>
+                    <w:p>
+                      <w:pPr>
+                        <w:rPr>
+                          <w:i/>
+                          <w:sz w:val="24"/>
+                          <w:szCs w:val="24"/>
+                        </w:rPr>
+                      </w:pPr>
+                      <w:r>
+                        <w:rPr>
+                          <w:i/>
+                          <w:sz w:val="24"/>
+                          <w:szCs w:val="24"/>
+                        </w:rPr>
+                        <w:t>SDK now on github.com:</w:t>
+                      </w:r>
+                    </w:p>
+                    <w:p>
+                      <w:r>
+                        <w:t xml:space="preserve">     </w:t>
+                      </w:r>
+                      <w:r>
+                        <w:rPr>
+                          <w:rStyle w:val="Hyperlink"/>
+                        </w:rPr>
+                        <w:t>https://github.com/kwonus/Digital-AV</w:t>
+                      </w:r>
+                    </w:p>
+                  </w:txbxContent>
+                </v:textbox>
+                <w10:wrap anchorx="margin" anchory="page"/>
+              </v:shape>
+            </w:pict>
+          </mc:Fallback>
+        </mc:AlternateContent>
+      </w:r>
     </w:p>
     <w:sectPr>
-      <w:headerReference w:type="even" r:id="rId44"/>
-      <w:headerReference w:type="default" r:id="rId45"/>
-      <w:headerReference w:type="first" r:id="rId46"/>
+      <w:headerReference w:type="even" r:id="rId37"/>
+      <w:headerReference w:type="default" r:id="rId38"/>
+      <w:footerReference w:type="even" r:id="rId39"/>
+      <w:footerReference w:type="default" r:id="rId40"/>
+      <w:headerReference w:type="first" r:id="rId41"/>
+      <w:footerReference w:type="first" r:id="rId42"/>
       <w:pgSz w:w="15840" w:h="12240" w:orient="landscape"/>
       <w:pgMar w:top="1037" w:right="1166" w:bottom="576" w:left="1166" w:header="720" w:footer="720" w:gutter="0"/>
       <w:cols w:space="720"/>
@@ -33022,7 +32426,7 @@
 </file>
 
 <file path=word/endnotes.xml><?xml version="1.0" encoding="utf-8"?>
-<w:endnotes xmlns:wpc="http://schemas.microsoft.com/office/word/2010/wordprocessingCanvas" xmlns:cx="http://schemas.microsoft.com/office/drawing/2014/chartex" xmlns:cx1="http://schemas.microsoft.com/office/drawing/2015/9/8/chartex" xmlns:cx2="http://schemas.microsoft.com/office/drawing/2015/10/21/chartex" xmlns:cx3="http://schemas.microsoft.com/office/drawing/2016/5/9/chartex" xmlns:cx4="http://schemas.microsoft.com/office/drawing/2016/5/10/chartex" xmlns:cx5="http://schemas.microsoft.com/office/drawing/2016/5/11/chartex" xmlns:cx6="http://schemas.microsoft.com/office/drawing/2016/5/12/chartex" xmlns:cx7="http://schemas.microsoft.com/office/drawing/2016/5/13/chartex" xmlns:cx8="http://schemas.microsoft.com/office/drawing/2016/5/14/chartex" xmlns:mc="http://schemas.openxmlformats.org/markup-compatibility/2006" xmlns:aink="http://schemas.microsoft.com/office/drawing/2016/ink" xmlns:am3d="http://schemas.microsoft.com/office/drawing/2017/model3d" xmlns:o="urn:schemas-microsoft-com:office:office" xmlns:r="http://schemas.openxmlformats.org/officeDocument/2006/relationships" xmlns:m="http://schemas.openxmlformats.org/officeDocument/2006/math" xmlns:v="urn:schemas-microsoft-com:vml" xmlns:wp14="http://schemas.microsoft.com/office/word/2010/wordprocessingDrawing" xmlns:wp="http://schemas.openxmlformats.org/drawingml/2006/wordprocessingDrawing" xmlns:w10="urn:schemas-microsoft-com:office:word" xmlns:w="http://schemas.openxmlformats.org/wordprocessingml/2006/main" xmlns:w14="http://schemas.microsoft.com/office/word/2010/wordml" xmlns:w15="http://schemas.microsoft.com/office/word/2012/wordml" xmlns:w16cid="http://schemas.microsoft.com/office/word/2016/wordml/cid" xmlns:w16se="http://schemas.microsoft.com/office/word/2015/wordml/symex" xmlns:wpg="http://schemas.microsoft.com/office/word/2010/wordprocessingGroup" xmlns:wpi="http://schemas.microsoft.com/office/word/2010/wordprocessingInk" xmlns:wne="http://schemas.microsoft.com/office/word/2006/wordml" xmlns:wps="http://schemas.microsoft.com/office/word/2010/wordprocessingShape" mc:Ignorable="w14 w15 w16se w16cid wp14">
+<w:endnotes xmlns:wpc="http://schemas.microsoft.com/office/word/2010/wordprocessingCanvas" xmlns:mc="http://schemas.openxmlformats.org/markup-compatibility/2006" xmlns:o="urn:schemas-microsoft-com:office:office" xmlns:r="http://schemas.openxmlformats.org/officeDocument/2006/relationships" xmlns:m="http://schemas.openxmlformats.org/officeDocument/2006/math" xmlns:v="urn:schemas-microsoft-com:vml" xmlns:wp14="http://schemas.microsoft.com/office/word/2010/wordprocessingDrawing" xmlns:wp="http://schemas.openxmlformats.org/drawingml/2006/wordprocessingDrawing" xmlns:w10="urn:schemas-microsoft-com:office:word" xmlns:w="http://schemas.openxmlformats.org/wordprocessingml/2006/main" xmlns:w14="http://schemas.microsoft.com/office/word/2010/wordml" xmlns:w15="http://schemas.microsoft.com/office/word/2012/wordml" xmlns:wpg="http://schemas.microsoft.com/office/word/2010/wordprocessingGroup" xmlns:wpi="http://schemas.microsoft.com/office/word/2010/wordprocessingInk" xmlns:wne="http://schemas.microsoft.com/office/word/2006/wordml" xmlns:wps="http://schemas.microsoft.com/office/word/2010/wordprocessingShape" mc:Ignorable="w14 w15 wp14">
   <w:endnote w:type="separator" w:id="-1">
     <w:p>
       <w:pPr>
@@ -33046,8 +32450,38 @@
 </w:endnotes>
 </file>
 
+<file path=word/footer1.xml><?xml version="1.0" encoding="utf-8"?>
+<w:ftr xmlns:wpc="http://schemas.microsoft.com/office/word/2010/wordprocessingCanvas" xmlns:mc="http://schemas.openxmlformats.org/markup-compatibility/2006" xmlns:o="urn:schemas-microsoft-com:office:office" xmlns:r="http://schemas.openxmlformats.org/officeDocument/2006/relationships" xmlns:m="http://schemas.openxmlformats.org/officeDocument/2006/math" xmlns:v="urn:schemas-microsoft-com:vml" xmlns:wp14="http://schemas.microsoft.com/office/word/2010/wordprocessingDrawing" xmlns:wp="http://schemas.openxmlformats.org/drawingml/2006/wordprocessingDrawing" xmlns:w10="urn:schemas-microsoft-com:office:word" xmlns:w="http://schemas.openxmlformats.org/wordprocessingml/2006/main" xmlns:w14="http://schemas.microsoft.com/office/word/2010/wordml" xmlns:w15="http://schemas.microsoft.com/office/word/2012/wordml" xmlns:wpg="http://schemas.microsoft.com/office/word/2010/wordprocessingGroup" xmlns:wpi="http://schemas.microsoft.com/office/word/2010/wordprocessingInk" xmlns:wne="http://schemas.microsoft.com/office/word/2006/wordml" xmlns:wps="http://schemas.microsoft.com/office/word/2010/wordprocessingShape" mc:Ignorable="w14 w15 wp14">
+  <w:p>
+    <w:pPr>
+      <w:pStyle w:val="Footer"/>
+    </w:pPr>
+  </w:p>
+</w:ftr>
+</file>
+
+<file path=word/footer2.xml><?xml version="1.0" encoding="utf-8"?>
+<w:ftr xmlns:wpc="http://schemas.microsoft.com/office/word/2010/wordprocessingCanvas" xmlns:mc="http://schemas.openxmlformats.org/markup-compatibility/2006" xmlns:o="urn:schemas-microsoft-com:office:office" xmlns:r="http://schemas.openxmlformats.org/officeDocument/2006/relationships" xmlns:m="http://schemas.openxmlformats.org/officeDocument/2006/math" xmlns:v="urn:schemas-microsoft-com:vml" xmlns:wp14="http://schemas.microsoft.com/office/word/2010/wordprocessingDrawing" xmlns:wp="http://schemas.openxmlformats.org/drawingml/2006/wordprocessingDrawing" xmlns:w10="urn:schemas-microsoft-com:office:word" xmlns:w="http://schemas.openxmlformats.org/wordprocessingml/2006/main" xmlns:w14="http://schemas.microsoft.com/office/word/2010/wordml" xmlns:w15="http://schemas.microsoft.com/office/word/2012/wordml" xmlns:wpg="http://schemas.microsoft.com/office/word/2010/wordprocessingGroup" xmlns:wpi="http://schemas.microsoft.com/office/word/2010/wordprocessingInk" xmlns:wne="http://schemas.microsoft.com/office/word/2006/wordml" xmlns:wps="http://schemas.microsoft.com/office/word/2010/wordprocessingShape" mc:Ignorable="w14 w15 wp14">
+  <w:p>
+    <w:pPr>
+      <w:pStyle w:val="Footer"/>
+    </w:pPr>
+  </w:p>
+</w:ftr>
+</file>
+
+<file path=word/footer3.xml><?xml version="1.0" encoding="utf-8"?>
+<w:ftr xmlns:wpc="http://schemas.microsoft.com/office/word/2010/wordprocessingCanvas" xmlns:mc="http://schemas.openxmlformats.org/markup-compatibility/2006" xmlns:o="urn:schemas-microsoft-com:office:office" xmlns:r="http://schemas.openxmlformats.org/officeDocument/2006/relationships" xmlns:m="http://schemas.openxmlformats.org/officeDocument/2006/math" xmlns:v="urn:schemas-microsoft-com:vml" xmlns:wp14="http://schemas.microsoft.com/office/word/2010/wordprocessingDrawing" xmlns:wp="http://schemas.openxmlformats.org/drawingml/2006/wordprocessingDrawing" xmlns:w10="urn:schemas-microsoft-com:office:word" xmlns:w="http://schemas.openxmlformats.org/wordprocessingml/2006/main" xmlns:w14="http://schemas.microsoft.com/office/word/2010/wordml" xmlns:w15="http://schemas.microsoft.com/office/word/2012/wordml" xmlns:wpg="http://schemas.microsoft.com/office/word/2010/wordprocessingGroup" xmlns:wpi="http://schemas.microsoft.com/office/word/2010/wordprocessingInk" xmlns:wne="http://schemas.microsoft.com/office/word/2006/wordml" xmlns:wps="http://schemas.microsoft.com/office/word/2010/wordprocessingShape" mc:Ignorable="w14 w15 wp14">
+  <w:p>
+    <w:pPr>
+      <w:pStyle w:val="Footer"/>
+    </w:pPr>
+  </w:p>
+</w:ftr>
+</file>
+
 <file path=word/footnotes.xml><?xml version="1.0" encoding="utf-8"?>
-<w:footnotes xmlns:wpc="http://schemas.microsoft.com/office/word/2010/wordprocessingCanvas" xmlns:cx="http://schemas.microsoft.com/office/drawing/2014/chartex" xmlns:cx1="http://schemas.microsoft.com/office/drawing/2015/9/8/chartex" xmlns:cx2="http://schemas.microsoft.com/office/drawing/2015/10/21/chartex" xmlns:cx3="http://schemas.microsoft.com/office/drawing/2016/5/9/chartex" xmlns:cx4="http://schemas.microsoft.com/office/drawing/2016/5/10/chartex" xmlns:cx5="http://schemas.microsoft.com/office/drawing/2016/5/11/chartex" xmlns:cx6="http://schemas.microsoft.com/office/drawing/2016/5/12/chartex" xmlns:cx7="http://schemas.microsoft.com/office/drawing/2016/5/13/chartex" xmlns:cx8="http://schemas.microsoft.com/office/drawing/2016/5/14/chartex" xmlns:mc="http://schemas.openxmlformats.org/markup-compatibility/2006" xmlns:aink="http://schemas.microsoft.com/office/drawing/2016/ink" xmlns:am3d="http://schemas.microsoft.com/office/drawing/2017/model3d" xmlns:o="urn:schemas-microsoft-com:office:office" xmlns:r="http://schemas.openxmlformats.org/officeDocument/2006/relationships" xmlns:m="http://schemas.openxmlformats.org/officeDocument/2006/math" xmlns:v="urn:schemas-microsoft-com:vml" xmlns:wp14="http://schemas.microsoft.com/office/word/2010/wordprocessingDrawing" xmlns:wp="http://schemas.openxmlformats.org/drawingml/2006/wordprocessingDrawing" xmlns:w10="urn:schemas-microsoft-com:office:word" xmlns:w="http://schemas.openxmlformats.org/wordprocessingml/2006/main" xmlns:w14="http://schemas.microsoft.com/office/word/2010/wordml" xmlns:w15="http://schemas.microsoft.com/office/word/2012/wordml" xmlns:w16cid="http://schemas.microsoft.com/office/word/2016/wordml/cid" xmlns:w16se="http://schemas.microsoft.com/office/word/2015/wordml/symex" xmlns:wpg="http://schemas.microsoft.com/office/word/2010/wordprocessingGroup" xmlns:wpi="http://schemas.microsoft.com/office/word/2010/wordprocessingInk" xmlns:wne="http://schemas.microsoft.com/office/word/2006/wordml" xmlns:wps="http://schemas.microsoft.com/office/word/2010/wordprocessingShape" mc:Ignorable="w14 w15 w16se w16cid wp14">
+<w:footnotes xmlns:wpc="http://schemas.microsoft.com/office/word/2010/wordprocessingCanvas" xmlns:mc="http://schemas.openxmlformats.org/markup-compatibility/2006" xmlns:o="urn:schemas-microsoft-com:office:office" xmlns:r="http://schemas.openxmlformats.org/officeDocument/2006/relationships" xmlns:m="http://schemas.openxmlformats.org/officeDocument/2006/math" xmlns:v="urn:schemas-microsoft-com:vml" xmlns:wp14="http://schemas.microsoft.com/office/word/2010/wordprocessingDrawing" xmlns:wp="http://schemas.openxmlformats.org/drawingml/2006/wordprocessingDrawing" xmlns:w10="urn:schemas-microsoft-com:office:word" xmlns:w="http://schemas.openxmlformats.org/wordprocessingml/2006/main" xmlns:w14="http://schemas.microsoft.com/office/word/2010/wordml" xmlns:w15="http://schemas.microsoft.com/office/word/2012/wordml" xmlns:wpg="http://schemas.microsoft.com/office/word/2010/wordprocessingGroup" xmlns:wpi="http://schemas.microsoft.com/office/word/2010/wordprocessingInk" xmlns:wne="http://schemas.microsoft.com/office/word/2006/wordml" xmlns:wps="http://schemas.microsoft.com/office/word/2010/wordprocessingShape" mc:Ignorable="w14 w15 wp14">
   <w:footnote w:type="separator" w:id="-1">
     <w:p>
       <w:pPr>
@@ -33072,7 +32506,7 @@
 </file>
 
 <file path=word/header1.xml><?xml version="1.0" encoding="utf-8"?>
-<w:hdr xmlns:wpc="http://schemas.microsoft.com/office/word/2010/wordprocessingCanvas" xmlns:cx="http://schemas.microsoft.com/office/drawing/2014/chartex" xmlns:cx1="http://schemas.microsoft.com/office/drawing/2015/9/8/chartex" xmlns:cx2="http://schemas.microsoft.com/office/drawing/2015/10/21/chartex" xmlns:cx3="http://schemas.microsoft.com/office/drawing/2016/5/9/chartex" xmlns:cx4="http://schemas.microsoft.com/office/drawing/2016/5/10/chartex" xmlns:cx5="http://schemas.microsoft.com/office/drawing/2016/5/11/chartex" xmlns:cx6="http://schemas.microsoft.com/office/drawing/2016/5/12/chartex" xmlns:cx7="http://schemas.microsoft.com/office/drawing/2016/5/13/chartex" xmlns:cx8="http://schemas.microsoft.com/office/drawing/2016/5/14/chartex" xmlns:mc="http://schemas.openxmlformats.org/markup-compatibility/2006" xmlns:aink="http://schemas.microsoft.com/office/drawing/2016/ink" xmlns:am3d="http://schemas.microsoft.com/office/drawing/2017/model3d" xmlns:o="urn:schemas-microsoft-com:office:office" xmlns:r="http://schemas.openxmlformats.org/officeDocument/2006/relationships" xmlns:m="http://schemas.openxmlformats.org/officeDocument/2006/math" xmlns:v="urn:schemas-microsoft-com:vml" xmlns:wp14="http://schemas.microsoft.com/office/word/2010/wordprocessingDrawing" xmlns:wp="http://schemas.openxmlformats.org/drawingml/2006/wordprocessingDrawing" xmlns:w10="urn:schemas-microsoft-com:office:word" xmlns:w="http://schemas.openxmlformats.org/wordprocessingml/2006/main" xmlns:w14="http://schemas.microsoft.com/office/word/2010/wordml" xmlns:w15="http://schemas.microsoft.com/office/word/2012/wordml" xmlns:w16cid="http://schemas.microsoft.com/office/word/2016/wordml/cid" xmlns:w16se="http://schemas.microsoft.com/office/word/2015/wordml/symex" xmlns:wpg="http://schemas.microsoft.com/office/word/2010/wordprocessingGroup" xmlns:wpi="http://schemas.microsoft.com/office/word/2010/wordprocessingInk" xmlns:wne="http://schemas.microsoft.com/office/word/2006/wordml" xmlns:wps="http://schemas.microsoft.com/office/word/2010/wordprocessingShape" mc:Ignorable="w14 w15 w16se w16cid wp14">
+<w:hdr xmlns:wpc="http://schemas.microsoft.com/office/word/2010/wordprocessingCanvas" xmlns:mc="http://schemas.openxmlformats.org/markup-compatibility/2006" xmlns:o="urn:schemas-microsoft-com:office:office" xmlns:r="http://schemas.openxmlformats.org/officeDocument/2006/relationships" xmlns:m="http://schemas.openxmlformats.org/officeDocument/2006/math" xmlns:v="urn:schemas-microsoft-com:vml" xmlns:wp14="http://schemas.microsoft.com/office/word/2010/wordprocessingDrawing" xmlns:wp="http://schemas.openxmlformats.org/drawingml/2006/wordprocessingDrawing" xmlns:w10="urn:schemas-microsoft-com:office:word" xmlns:w="http://schemas.openxmlformats.org/wordprocessingml/2006/main" xmlns:w14="http://schemas.microsoft.com/office/word/2010/wordml" xmlns:w15="http://schemas.microsoft.com/office/word/2012/wordml" xmlns:wpg="http://schemas.microsoft.com/office/word/2010/wordprocessingGroup" xmlns:wpi="http://schemas.microsoft.com/office/word/2010/wordprocessingInk" xmlns:wne="http://schemas.microsoft.com/office/word/2006/wordml" xmlns:wps="http://schemas.microsoft.com/office/word/2010/wordprocessingShape" mc:Ignorable="w14 w15 wp14">
   <w:p>
     <w:pPr>
       <w:tabs>
@@ -33164,7 +32598,7 @@
 </file>
 
 <file path=word/header2.xml><?xml version="1.0" encoding="utf-8"?>
-<w:hdr xmlns:wpc="http://schemas.microsoft.com/office/word/2010/wordprocessingCanvas" xmlns:cx="http://schemas.microsoft.com/office/drawing/2014/chartex" xmlns:cx1="http://schemas.microsoft.com/office/drawing/2015/9/8/chartex" xmlns:cx2="http://schemas.microsoft.com/office/drawing/2015/10/21/chartex" xmlns:cx3="http://schemas.microsoft.com/office/drawing/2016/5/9/chartex" xmlns:cx4="http://schemas.microsoft.com/office/drawing/2016/5/10/chartex" xmlns:cx5="http://schemas.microsoft.com/office/drawing/2016/5/11/chartex" xmlns:cx6="http://schemas.microsoft.com/office/drawing/2016/5/12/chartex" xmlns:cx7="http://schemas.microsoft.com/office/drawing/2016/5/13/chartex" xmlns:cx8="http://schemas.microsoft.com/office/drawing/2016/5/14/chartex" xmlns:mc="http://schemas.openxmlformats.org/markup-compatibility/2006" xmlns:aink="http://schemas.microsoft.com/office/drawing/2016/ink" xmlns:am3d="http://schemas.microsoft.com/office/drawing/2017/model3d" xmlns:o="urn:schemas-microsoft-com:office:office" xmlns:r="http://schemas.openxmlformats.org/officeDocument/2006/relationships" xmlns:m="http://schemas.openxmlformats.org/officeDocument/2006/math" xmlns:v="urn:schemas-microsoft-com:vml" xmlns:wp14="http://schemas.microsoft.com/office/word/2010/wordprocessingDrawing" xmlns:wp="http://schemas.openxmlformats.org/drawingml/2006/wordprocessingDrawing" xmlns:w10="urn:schemas-microsoft-com:office:word" xmlns:w="http://schemas.openxmlformats.org/wordprocessingml/2006/main" xmlns:w14="http://schemas.microsoft.com/office/word/2010/wordml" xmlns:w15="http://schemas.microsoft.com/office/word/2012/wordml" xmlns:w16cid="http://schemas.microsoft.com/office/word/2016/wordml/cid" xmlns:w16se="http://schemas.microsoft.com/office/word/2015/wordml/symex" xmlns:wpg="http://schemas.microsoft.com/office/word/2010/wordprocessingGroup" xmlns:wpi="http://schemas.microsoft.com/office/word/2010/wordprocessingInk" xmlns:wne="http://schemas.microsoft.com/office/word/2006/wordml" xmlns:wps="http://schemas.microsoft.com/office/word/2010/wordprocessingShape" mc:Ignorable="w14 w15 w16se w16cid wp14">
+<w:hdr xmlns:wpc="http://schemas.microsoft.com/office/word/2010/wordprocessingCanvas" xmlns:mc="http://schemas.openxmlformats.org/markup-compatibility/2006" xmlns:o="urn:schemas-microsoft-com:office:office" xmlns:r="http://schemas.openxmlformats.org/officeDocument/2006/relationships" xmlns:m="http://schemas.openxmlformats.org/officeDocument/2006/math" xmlns:v="urn:schemas-microsoft-com:vml" xmlns:wp14="http://schemas.microsoft.com/office/word/2010/wordprocessingDrawing" xmlns:wp="http://schemas.openxmlformats.org/drawingml/2006/wordprocessingDrawing" xmlns:w10="urn:schemas-microsoft-com:office:word" xmlns:w="http://schemas.openxmlformats.org/wordprocessingml/2006/main" xmlns:w14="http://schemas.microsoft.com/office/word/2010/wordml" xmlns:w15="http://schemas.microsoft.com/office/word/2012/wordml" xmlns:wpg="http://schemas.microsoft.com/office/word/2010/wordprocessingGroup" xmlns:wpi="http://schemas.microsoft.com/office/word/2010/wordprocessingInk" xmlns:wne="http://schemas.microsoft.com/office/word/2006/wordml" xmlns:wps="http://schemas.microsoft.com/office/word/2010/wordprocessingShape" mc:Ignorable="w14 w15 wp14">
   <w:tbl>
     <w:tblPr>
       <w:tblStyle w:val="TableGrid0"/>
@@ -33200,14 +32634,21 @@
               <w:rFonts w:ascii="Times New Roman" w:eastAsia="Times New Roman" w:hAnsi="Times New Roman" w:cs="Times New Roman"/>
               <w:sz w:val="40"/>
             </w:rPr>
-            <w:t>Digital AV –Record layouts</w:t>
+            <w:t>Digital AV –</w:t>
           </w:r>
           <w:r>
             <w:rPr>
               <w:rFonts w:ascii="Times New Roman" w:eastAsia="Times New Roman" w:hAnsi="Times New Roman" w:cs="Times New Roman"/>
               <w:sz w:val="40"/>
             </w:rPr>
-            <w:t xml:space="preserve"> &amp; File inventory</w:t>
+            <w:t xml:space="preserve"> </w:t>
+          </w:r>
+          <w:r>
+            <w:rPr>
+              <w:rFonts w:ascii="Times New Roman" w:eastAsia="Times New Roman" w:hAnsi="Times New Roman" w:cs="Times New Roman"/>
+              <w:sz w:val="40"/>
+            </w:rPr>
+            <w:t>Record layouts &amp; File inventory</w:t>
           </w:r>
         </w:p>
         <w:p>
@@ -33218,28 +32659,19 @@
               <w:szCs w:val="20"/>
             </w:rPr>
           </w:pPr>
-          <w:bookmarkStart w:id="2" w:name="_Hlk492135237"/>
           <w:r>
             <w:rPr>
               <w:rFonts w:ascii="Times New Roman" w:eastAsia="Times New Roman" w:hAnsi="Times New Roman" w:cs="Times New Roman"/>
               <w:sz w:val="28"/>
             </w:rPr>
-            <w:t xml:space="preserve">2018 Edition – SDK </w:t>
-          </w:r>
-          <w:bookmarkEnd w:id="2"/>
-          <w:r>
-            <w:rPr>
-              <w:rFonts w:ascii="Times New Roman" w:eastAsia="Times New Roman" w:hAnsi="Times New Roman" w:cs="Times New Roman"/>
-              <w:sz w:val="28"/>
-            </w:rPr>
-            <w:t xml:space="preserve">Revision: </w:t>
+            <w:t xml:space="preserve">2018 Edition :: </w:t>
           </w:r>
           <w:r>
             <w:rPr>
               <w:rFonts w:ascii="Times New Roman" w:eastAsia="Times New Roman" w:hAnsi="Times New Roman" w:cs="Times New Roman"/>
               <w:sz w:val="28"/>
             </w:rPr>
-            <w:t>I-728</w:t>
+            <w:t>Revision: K-715</w:t>
           </w:r>
           <w:r>
             <w:rPr>
@@ -33289,7 +32721,21 @@
               <w:sz w:val="18"/>
               <w:szCs w:val="18"/>
             </w:rPr>
-            <w:t xml:space="preserve">Digital-AV </w:t>
+            <w:t>Digital-AV SDK:</w:t>
+          </w:r>
+          <w:r>
+            <w:rPr>
+              <w:sz w:val="28"/>
+              <w:szCs w:val="28"/>
+            </w:rPr>
+            <w:t xml:space="preserve"> </w:t>
+          </w:r>
+          <w:r>
+            <w:rPr>
+              <w:sz w:val="28"/>
+              <w:szCs w:val="28"/>
+            </w:rPr>
+            <w:tab/>
           </w:r>
           <w:r>
             <w:rPr>
@@ -33297,55 +32743,7 @@
               <w:sz w:val="18"/>
               <w:szCs w:val="18"/>
             </w:rPr>
-            <w:t>SDK:</w:t>
-          </w:r>
-          <w:r>
-            <w:rPr>
-              <w:rFonts w:ascii="Consolas" w:eastAsia="Times New Roman" w:hAnsi="Consolas" w:cs="Times New Roman"/>
-              <w:sz w:val="18"/>
-              <w:szCs w:val="18"/>
-            </w:rPr>
-            <w:t xml:space="preserve"> </w:t>
-          </w:r>
-          <w:r>
-            <w:rPr>
-              <w:rFonts w:ascii="Consolas" w:eastAsia="Times New Roman" w:hAnsi="Consolas" w:cs="Times New Roman"/>
-              <w:sz w:val="20"/>
-              <w:szCs w:val="20"/>
-            </w:rPr>
-            <w:t xml:space="preserve">  </w:t>
-          </w:r>
-          <w:r>
-            <w:rPr>
-              <w:rFonts w:ascii="Consolas" w:eastAsia="Times New Roman" w:hAnsi="Consolas" w:cs="Times New Roman"/>
-              <w:sz w:val="18"/>
-              <w:szCs w:val="18"/>
-            </w:rPr>
-            <w:t xml:space="preserve">   </w:t>
-          </w:r>
-          <w:r>
-            <w:rPr>
-              <w:rFonts w:ascii="Consolas" w:eastAsia="Times New Roman" w:hAnsi="Consolas" w:cs="Times New Roman"/>
-              <w:sz w:val="18"/>
-              <w:szCs w:val="18"/>
-            </w:rPr>
-            <w:t xml:space="preserve"> </w:t>
-          </w:r>
-          <w:r>
-            <w:rPr>
-              <w:rFonts w:ascii="Consolas" w:eastAsia="Times New Roman" w:hAnsi="Consolas" w:cs="Times New Roman"/>
-              <w:sz w:val="18"/>
-              <w:szCs w:val="18"/>
-            </w:rPr>
-            <w:t>I-</w:t>
-          </w:r>
-          <w:r>
-            <w:rPr>
-              <w:rFonts w:ascii="Consolas" w:eastAsia="Times New Roman" w:hAnsi="Consolas" w:cs="Times New Roman"/>
-              <w:sz w:val="18"/>
-              <w:szCs w:val="18"/>
-            </w:rPr>
-            <w:t>728</w:t>
+            <w:t>K-715</w:t>
           </w:r>
         </w:p>
         <w:p>
@@ -33371,15 +32769,21 @@
               <w:sz w:val="18"/>
               <w:szCs w:val="18"/>
             </w:rPr>
-            <w:t xml:space="preserve">-extensions:      </w:t>
+            <w:t>-extensions:</w:t>
           </w:r>
           <w:r>
             <w:rPr>
-              <w:rFonts w:ascii="Consolas" w:eastAsia="Times New Roman" w:hAnsi="Consolas" w:cs="Times New Roman"/>
-              <w:sz w:val="18"/>
-              <w:szCs w:val="18"/>
+              <w:sz w:val="28"/>
+              <w:szCs w:val="28"/>
             </w:rPr>
             <w:t xml:space="preserve"> </w:t>
+          </w:r>
+          <w:r>
+            <w:rPr>
+              <w:sz w:val="28"/>
+              <w:szCs w:val="28"/>
+            </w:rPr>
+            <w:tab/>
           </w:r>
           <w:r>
             <w:rPr>
@@ -33438,15 +32842,13 @@
               <w:szCs w:val="18"/>
             </w:rPr>
             <w:tab/>
-            <w:t xml:space="preserve">    </w:t>
           </w:r>
           <w:r>
             <w:rPr>
-              <w:rFonts w:ascii="Consolas" w:eastAsia="Times New Roman" w:hAnsi="Consolas" w:cs="Times New Roman"/>
-              <w:sz w:val="20"/>
-              <w:szCs w:val="20"/>
+              <w:sz w:val="28"/>
+              <w:szCs w:val="28"/>
             </w:rPr>
-            <w:t xml:space="preserve">  </w:t>
+            <w:tab/>
           </w:r>
           <w:r>
             <w:rPr>
@@ -33454,24 +32856,10 @@
               <w:sz w:val="18"/>
               <w:szCs w:val="18"/>
             </w:rPr>
-            <w:t xml:space="preserve"> </w:t>
+            <w:t>K-716</w:t>
           </w:r>
-          <w:r>
-            <w:rPr>
-              <w:rFonts w:ascii="Consolas" w:eastAsia="Times New Roman" w:hAnsi="Consolas" w:cs="Times New Roman"/>
-              <w:sz w:val="18"/>
-              <w:szCs w:val="18"/>
-            </w:rPr>
-            <w:t>I-</w:t>
-          </w:r>
-          <w:r>
-            <w:rPr>
-              <w:rFonts w:ascii="Consolas" w:eastAsia="Times New Roman" w:hAnsi="Consolas" w:cs="Times New Roman"/>
-              <w:sz w:val="18"/>
-              <w:szCs w:val="18"/>
-            </w:rPr>
-            <w:t>814</w:t>
-          </w:r>
+          <w:bookmarkStart w:id="1" w:name="_GoBack"/>
+          <w:bookmarkEnd w:id="1"/>
         </w:p>
       </w:tc>
     </w:tr>
@@ -33489,7 +32877,7 @@
 </file>
 
 <file path=word/header3.xml><?xml version="1.0" encoding="utf-8"?>
-<w:hdr xmlns:wpc="http://schemas.microsoft.com/office/word/2010/wordprocessingCanvas" xmlns:cx="http://schemas.microsoft.com/office/drawing/2014/chartex" xmlns:cx1="http://schemas.microsoft.com/office/drawing/2015/9/8/chartex" xmlns:cx2="http://schemas.microsoft.com/office/drawing/2015/10/21/chartex" xmlns:cx3="http://schemas.microsoft.com/office/drawing/2016/5/9/chartex" xmlns:cx4="http://schemas.microsoft.com/office/drawing/2016/5/10/chartex" xmlns:cx5="http://schemas.microsoft.com/office/drawing/2016/5/11/chartex" xmlns:cx6="http://schemas.microsoft.com/office/drawing/2016/5/12/chartex" xmlns:cx7="http://schemas.microsoft.com/office/drawing/2016/5/13/chartex" xmlns:cx8="http://schemas.microsoft.com/office/drawing/2016/5/14/chartex" xmlns:mc="http://schemas.openxmlformats.org/markup-compatibility/2006" xmlns:aink="http://schemas.microsoft.com/office/drawing/2016/ink" xmlns:am3d="http://schemas.microsoft.com/office/drawing/2017/model3d" xmlns:o="urn:schemas-microsoft-com:office:office" xmlns:r="http://schemas.openxmlformats.org/officeDocument/2006/relationships" xmlns:m="http://schemas.openxmlformats.org/officeDocument/2006/math" xmlns:v="urn:schemas-microsoft-com:vml" xmlns:wp14="http://schemas.microsoft.com/office/word/2010/wordprocessingDrawing" xmlns:wp="http://schemas.openxmlformats.org/drawingml/2006/wordprocessingDrawing" xmlns:w10="urn:schemas-microsoft-com:office:word" xmlns:w="http://schemas.openxmlformats.org/wordprocessingml/2006/main" xmlns:w14="http://schemas.microsoft.com/office/word/2010/wordml" xmlns:w15="http://schemas.microsoft.com/office/word/2012/wordml" xmlns:w16cid="http://schemas.microsoft.com/office/word/2016/wordml/cid" xmlns:w16se="http://schemas.microsoft.com/office/word/2015/wordml/symex" xmlns:wpg="http://schemas.microsoft.com/office/word/2010/wordprocessingGroup" xmlns:wpi="http://schemas.microsoft.com/office/word/2010/wordprocessingInk" xmlns:wne="http://schemas.microsoft.com/office/word/2006/wordml" xmlns:wps="http://schemas.microsoft.com/office/word/2010/wordprocessingShape" mc:Ignorable="w14 w15 w16se w16cid wp14">
+<w:hdr xmlns:wpc="http://schemas.microsoft.com/office/word/2010/wordprocessingCanvas" xmlns:mc="http://schemas.openxmlformats.org/markup-compatibility/2006" xmlns:o="urn:schemas-microsoft-com:office:office" xmlns:r="http://schemas.openxmlformats.org/officeDocument/2006/relationships" xmlns:m="http://schemas.openxmlformats.org/officeDocument/2006/math" xmlns:v="urn:schemas-microsoft-com:vml" xmlns:wp14="http://schemas.microsoft.com/office/word/2010/wordprocessingDrawing" xmlns:wp="http://schemas.openxmlformats.org/drawingml/2006/wordprocessingDrawing" xmlns:w10="urn:schemas-microsoft-com:office:word" xmlns:w="http://schemas.openxmlformats.org/wordprocessingml/2006/main" xmlns:w14="http://schemas.microsoft.com/office/word/2010/wordml" xmlns:w15="http://schemas.microsoft.com/office/word/2012/wordml" xmlns:wpg="http://schemas.microsoft.com/office/word/2010/wordprocessingGroup" xmlns:wpi="http://schemas.microsoft.com/office/word/2010/wordprocessingInk" xmlns:wne="http://schemas.microsoft.com/office/word/2006/wordml" xmlns:wps="http://schemas.microsoft.com/office/word/2010/wordprocessingShape" mc:Ignorable="w14 w15 wp14">
   <w:p>
     <w:pPr>
       <w:tabs>
@@ -33581,7 +32969,7 @@
 </file>
 
 <file path=word/numbering.xml><?xml version="1.0" encoding="utf-8"?>
-<w:numbering xmlns:wpc="http://schemas.microsoft.com/office/word/2010/wordprocessingCanvas" xmlns:cx="http://schemas.microsoft.com/office/drawing/2014/chartex" xmlns:cx1="http://schemas.microsoft.com/office/drawing/2015/9/8/chartex" xmlns:cx2="http://schemas.microsoft.com/office/drawing/2015/10/21/chartex" xmlns:cx3="http://schemas.microsoft.com/office/drawing/2016/5/9/chartex" xmlns:cx4="http://schemas.microsoft.com/office/drawing/2016/5/10/chartex" xmlns:cx5="http://schemas.microsoft.com/office/drawing/2016/5/11/chartex" xmlns:cx6="http://schemas.microsoft.com/office/drawing/2016/5/12/chartex" xmlns:cx7="http://schemas.microsoft.com/office/drawing/2016/5/13/chartex" xmlns:cx8="http://schemas.microsoft.com/office/drawing/2016/5/14/chartex" xmlns:mc="http://schemas.openxmlformats.org/markup-compatibility/2006" xmlns:aink="http://schemas.microsoft.com/office/drawing/2016/ink" xmlns:am3d="http://schemas.microsoft.com/office/drawing/2017/model3d" xmlns:o="urn:schemas-microsoft-com:office:office" xmlns:r="http://schemas.openxmlformats.org/officeDocument/2006/relationships" xmlns:m="http://schemas.openxmlformats.org/officeDocument/2006/math" xmlns:v="urn:schemas-microsoft-com:vml" xmlns:wp14="http://schemas.microsoft.com/office/word/2010/wordprocessingDrawing" xmlns:wp="http://schemas.openxmlformats.org/drawingml/2006/wordprocessingDrawing" xmlns:w10="urn:schemas-microsoft-com:office:word" xmlns:w="http://schemas.openxmlformats.org/wordprocessingml/2006/main" xmlns:w14="http://schemas.microsoft.com/office/word/2010/wordml" xmlns:w15="http://schemas.microsoft.com/office/word/2012/wordml" xmlns:w16cid="http://schemas.microsoft.com/office/word/2016/wordml/cid" xmlns:w16se="http://schemas.microsoft.com/office/word/2015/wordml/symex" xmlns:wpg="http://schemas.microsoft.com/office/word/2010/wordprocessingGroup" xmlns:wpi="http://schemas.microsoft.com/office/word/2010/wordprocessingInk" xmlns:wne="http://schemas.microsoft.com/office/word/2006/wordml" xmlns:wps="http://schemas.microsoft.com/office/word/2010/wordprocessingShape" mc:Ignorable="w14 w15 w16se w16cid wp14">
+<w:numbering xmlns:wpc="http://schemas.microsoft.com/office/word/2010/wordprocessingCanvas" xmlns:mc="http://schemas.openxmlformats.org/markup-compatibility/2006" xmlns:o="urn:schemas-microsoft-com:office:office" xmlns:r="http://schemas.openxmlformats.org/officeDocument/2006/relationships" xmlns:m="http://schemas.openxmlformats.org/officeDocument/2006/math" xmlns:v="urn:schemas-microsoft-com:vml" xmlns:wp14="http://schemas.microsoft.com/office/word/2010/wordprocessingDrawing" xmlns:wp="http://schemas.openxmlformats.org/drawingml/2006/wordprocessingDrawing" xmlns:w10="urn:schemas-microsoft-com:office:word" xmlns:w="http://schemas.openxmlformats.org/wordprocessingml/2006/main" xmlns:w14="http://schemas.microsoft.com/office/word/2010/wordml" xmlns:w15="http://schemas.microsoft.com/office/word/2012/wordml" xmlns:wpg="http://schemas.microsoft.com/office/word/2010/wordprocessingGroup" xmlns:wpi="http://schemas.microsoft.com/office/word/2010/wordprocessingInk" xmlns:wne="http://schemas.microsoft.com/office/word/2006/wordml" xmlns:wps="http://schemas.microsoft.com/office/word/2010/wordprocessingShape" mc:Ignorable="w14 w15 wp14">
   <w:abstractNum w:abstractNumId="0" w15:restartNumberingAfterBreak="0">
     <w:nsid w:val="12585E05"/>
     <w:multiLevelType w:val="hybridMultilevel"/>
@@ -34397,7 +33785,7 @@
 </file>
 
 <file path=word/styles.xml><?xml version="1.0" encoding="utf-8"?>
-<w:styles xmlns:mc="http://schemas.openxmlformats.org/markup-compatibility/2006" xmlns:r="http://schemas.openxmlformats.org/officeDocument/2006/relationships" xmlns:w="http://schemas.openxmlformats.org/wordprocessingml/2006/main" xmlns:w14="http://schemas.microsoft.com/office/word/2010/wordml" xmlns:w15="http://schemas.microsoft.com/office/word/2012/wordml" xmlns:w16cid="http://schemas.microsoft.com/office/word/2016/wordml/cid" xmlns:w16se="http://schemas.microsoft.com/office/word/2015/wordml/symex" mc:Ignorable="w14 w15 w16se w16cid">
+<w:styles xmlns:mc="http://schemas.openxmlformats.org/markup-compatibility/2006" xmlns:r="http://schemas.openxmlformats.org/officeDocument/2006/relationships" xmlns:w="http://schemas.openxmlformats.org/wordprocessingml/2006/main" xmlns:w14="http://schemas.microsoft.com/office/word/2010/wordml" xmlns:w15="http://schemas.microsoft.com/office/word/2012/wordml" mc:Ignorable="w14 w15">
   <w:docDefaults>
     <w:rPrDefault>
       <w:rPr>
@@ -34413,7 +33801,7 @@
       </w:pPr>
     </w:pPrDefault>
   </w:docDefaults>
-  <w:latentStyles w:defLockedState="0" w:defUIPriority="99" w:defSemiHidden="0" w:defUnhideWhenUsed="0" w:defQFormat="0" w:count="375">
+  <w:latentStyles w:defLockedState="0" w:defUIPriority="99" w:defSemiHidden="0" w:defUnhideWhenUsed="0" w:defQFormat="0" w:count="371">
     <w:lsdException w:name="Normal" w:uiPriority="0" w:qFormat="1"/>
     <w:lsdException w:name="heading 1" w:uiPriority="9" w:qFormat="1"/>
     <w:lsdException w:name="heading 2" w:semiHidden="1" w:uiPriority="9" w:unhideWhenUsed="1" w:qFormat="1"/>
@@ -34785,10 +34173,6 @@
     <w:lsdException w:name="List Table 5 Dark Accent 6" w:uiPriority="50"/>
     <w:lsdException w:name="List Table 6 Colorful Accent 6" w:uiPriority="51"/>
     <w:lsdException w:name="List Table 7 Colorful Accent 6" w:uiPriority="52"/>
-    <w:lsdException w:name="Mention" w:semiHidden="1" w:unhideWhenUsed="1"/>
-    <w:lsdException w:name="Smart Hyperlink" w:semiHidden="1" w:unhideWhenUsed="1"/>
-    <w:lsdException w:name="Hashtag" w:semiHidden="1" w:unhideWhenUsed="1"/>
-    <w:lsdException w:name="Unresolved Mention" w:semiHidden="1" w:unhideWhenUsed="1"/>
   </w:latentStyles>
   <w:style w:type="paragraph" w:default="1" w:styleId="Normal">
     <w:name w:val="Normal"/>
@@ -34999,7 +34383,7 @@
       <w:u w:val="single"/>
     </w:rPr>
   </w:style>
-  <w:style w:type="character" w:styleId="UnresolvedMention">
+  <w:style w:type="character" w:customStyle="1" w:styleId="UnresolvedMention">
     <w:name w:val="Unresolved Mention"/>
     <w:basedOn w:val="DefaultParagraphFont"/>
     <w:uiPriority w:val="99"/>
@@ -35367,7 +34751,7 @@
 </file>
 
 <file path=customXml/itemProps1.xml><?xml version="1.0" encoding="utf-8"?>
-<ds:datastoreItem xmlns:ds="http://schemas.openxmlformats.org/officeDocument/2006/customXml" ds:itemID="{0C285A7D-28FB-2E43-9D1B-CEA40ED3EE3B}">
+<ds:datastoreItem xmlns:ds="http://schemas.openxmlformats.org/officeDocument/2006/customXml" ds:itemID="{B15EF748-49DC-4F4B-8923-63B76EEADA39}">
   <ds:schemaRefs>
     <ds:schemaRef ds:uri="http://schemas.openxmlformats.org/officeDocument/2006/bibliography"/>
   </ds:schemaRefs>

</xml_diff>